<commit_message>
pequeño cambio en resumen
</commit_message>
<xml_diff>
--- a/Memoria/Memoria algoritmo busqueda local 1.0 .docx
+++ b/Memoria/Memoria algoritmo busqueda local 1.0 .docx
@@ -1,6 +1,6 @@
 
 <file path=word/document.xml><?xml version="1.0" encoding="utf-8"?>
-<w:document xmlns:wpc="http://schemas.microsoft.com/office/word/2010/wordprocessingCanvas" xmlns:mc="http://schemas.openxmlformats.org/markup-compatibility/2006" xmlns:o="urn:schemas-microsoft-com:office:office" xmlns:r="http://schemas.openxmlformats.org/officeDocument/2006/relationships" xmlns:m="http://schemas.openxmlformats.org/officeDocument/2006/math" xmlns:v="urn:schemas-microsoft-com:vml" xmlns:wp14="http://schemas.microsoft.com/office/word/2010/wordprocessingDrawing" xmlns:wp="http://schemas.openxmlformats.org/drawingml/2006/wordprocessingDrawing" xmlns:w10="urn:schemas-microsoft-com:office:word" xmlns:w="http://schemas.openxmlformats.org/wordprocessingml/2006/main" xmlns:w14="http://schemas.microsoft.com/office/word/2010/wordml" xmlns:w15="http://schemas.microsoft.com/office/word/2012/wordml" xmlns:wpg="http://schemas.microsoft.com/office/word/2010/wordprocessingGroup" xmlns:wpi="http://schemas.microsoft.com/office/word/2010/wordprocessingInk" xmlns:wne="http://schemas.microsoft.com/office/word/2006/wordml" xmlns:wps="http://schemas.microsoft.com/office/word/2010/wordprocessingShape" mc:Ignorable="w14 w15 wp14">
+<w:document xmlns:wpc="http://schemas.microsoft.com/office/word/2010/wordprocessingCanvas" xmlns:cx="http://schemas.microsoft.com/office/drawing/2014/chartex" xmlns:cx1="http://schemas.microsoft.com/office/drawing/2015/9/8/chartex" xmlns:cx2="http://schemas.microsoft.com/office/drawing/2015/10/21/chartex" xmlns:cx3="http://schemas.microsoft.com/office/drawing/2016/5/9/chartex" xmlns:cx4="http://schemas.microsoft.com/office/drawing/2016/5/10/chartex" xmlns:cx5="http://schemas.microsoft.com/office/drawing/2016/5/11/chartex" xmlns:cx6="http://schemas.microsoft.com/office/drawing/2016/5/12/chartex" xmlns:cx7="http://schemas.microsoft.com/office/drawing/2016/5/13/chartex" xmlns:cx8="http://schemas.microsoft.com/office/drawing/2016/5/14/chartex" xmlns:mc="http://schemas.openxmlformats.org/markup-compatibility/2006" xmlns:aink="http://schemas.microsoft.com/office/drawing/2016/ink" xmlns:am3d="http://schemas.microsoft.com/office/drawing/2017/model3d" xmlns:o="urn:schemas-microsoft-com:office:office" xmlns:r="http://schemas.openxmlformats.org/officeDocument/2006/relationships" xmlns:m="http://schemas.openxmlformats.org/officeDocument/2006/math" xmlns:v="urn:schemas-microsoft-com:vml" xmlns:wp14="http://schemas.microsoft.com/office/word/2010/wordprocessingDrawing" xmlns:wp="http://schemas.openxmlformats.org/drawingml/2006/wordprocessingDrawing" xmlns:w10="urn:schemas-microsoft-com:office:word" xmlns:w="http://schemas.openxmlformats.org/wordprocessingml/2006/main" xmlns:w14="http://schemas.microsoft.com/office/word/2010/wordml" xmlns:w15="http://schemas.microsoft.com/office/word/2012/wordml" xmlns:w16cid="http://schemas.microsoft.com/office/word/2016/wordml/cid" xmlns:w16se="http://schemas.microsoft.com/office/word/2015/wordml/symex" xmlns:wpg="http://schemas.microsoft.com/office/word/2010/wordprocessingGroup" xmlns:wpi="http://schemas.microsoft.com/office/word/2010/wordprocessingInk" xmlns:wne="http://schemas.microsoft.com/office/word/2006/wordml" xmlns:wps="http://schemas.microsoft.com/office/word/2010/wordprocessingShape" mc:Ignorable="w14 w15 w16se w16cid wp14">
   <w:body>
     <w:p>
       <w:pPr>
@@ -1830,7 +1830,21 @@
                 <w:rStyle w:val="Hipervnculo"/>
                 <w:noProof/>
               </w:rPr>
-              <w:t>5. Búsquedas globales</w:t>
+              <w:t>5. Búsquedas glo</w:t>
+            </w:r>
+            <w:r>
+              <w:rPr>
+                <w:rStyle w:val="Hipervnculo"/>
+                <w:noProof/>
+              </w:rPr>
+              <w:t>b</w:t>
+            </w:r>
+            <w:r>
+              <w:rPr>
+                <w:rStyle w:val="Hipervnculo"/>
+                <w:noProof/>
+              </w:rPr>
+              <w:t>ales</w:t>
             </w:r>
             <w:r>
               <w:rPr>
@@ -2662,9 +2676,7 @@
         <w:lastRenderedPageBreak/>
         <w:t>Agradecimientos</w:t>
       </w:r>
-      <w:bookmarkStart w:id="4" w:name="_GoBack"/>
       <w:bookmarkEnd w:id="3"/>
-      <w:bookmarkEnd w:id="4"/>
     </w:p>
     <w:p>
       <w:pPr>
@@ -2691,12 +2703,12 @@
       <w:pPr>
         <w:pStyle w:val="TituloTFG"/>
       </w:pPr>
-      <w:bookmarkStart w:id="5" w:name="_Toc516856575"/>
+      <w:bookmarkStart w:id="4" w:name="_Toc516856575"/>
       <w:r>
         <w:lastRenderedPageBreak/>
         <w:t>Resumen</w:t>
       </w:r>
-      <w:bookmarkEnd w:id="5"/>
+      <w:bookmarkEnd w:id="4"/>
     </w:p>
     <w:p>
       <w:pPr>
@@ -2732,13 +2744,40 @@
         <w:t xml:space="preserve"> al análisis del algoritmo utilizado</w:t>
       </w:r>
       <w:r>
-        <w:t>: métodos constructivos, generación y búsqueda de vecindarios, etc. Inmediatamente después se realizó la implementación del algoritmo. Finalmente se implementaron diferentes tipos de</w:t>
+        <w:t>, comenzando con una descripción de la metaheurística utiliza y sus diferentes partes</w:t>
+      </w:r>
+      <w:r>
+        <w:t xml:space="preserve">: métodos constructivos, generación </w:t>
+      </w:r>
+      <w:r>
+        <w:t xml:space="preserve">de vecindarios </w:t>
+      </w:r>
+      <w:r>
+        <w:t xml:space="preserve">y </w:t>
+      </w:r>
+      <w:r>
+        <w:t>selección de la siguiente solución</w:t>
+      </w:r>
+      <w:r>
+        <w:t>. Inmediatamente después se realizó la implementación del algoritmo. Finalmente se implementaron diferentes tipos de</w:t>
       </w:r>
       <w:r>
         <w:t xml:space="preserve"> instancias,</w:t>
       </w:r>
       <w:r>
-        <w:t xml:space="preserve"> constructivos y generadores de vecindarios.</w:t>
+        <w:t xml:space="preserve"> constructivos</w:t>
+      </w:r>
+      <w:r>
+        <w:t>,</w:t>
+      </w:r>
+      <w:r>
+        <w:t xml:space="preserve"> generadores de vecindarios</w:t>
+      </w:r>
+      <w:r>
+        <w:t xml:space="preserve"> selectores de la próxima solución y una búsqueda global</w:t>
+      </w:r>
+      <w:r>
+        <w:t>.</w:t>
       </w:r>
     </w:p>
     <w:p>
@@ -2759,22 +2798,22 @@
       <w:pPr>
         <w:pStyle w:val="TituloTFG"/>
       </w:pPr>
-      <w:bookmarkStart w:id="6" w:name="_Toc516856576"/>
+      <w:bookmarkStart w:id="5" w:name="_Toc516856576"/>
       <w:r>
         <w:lastRenderedPageBreak/>
         <w:t>Capítulo 1 Introducción</w:t>
       </w:r>
-      <w:bookmarkEnd w:id="6"/>
+      <w:bookmarkEnd w:id="5"/>
     </w:p>
     <w:p>
       <w:pPr>
         <w:pStyle w:val="TFGtitulo2"/>
       </w:pPr>
-      <w:bookmarkStart w:id="7" w:name="_Toc516856577"/>
+      <w:bookmarkStart w:id="6" w:name="_Toc516856577"/>
       <w:r>
         <w:t>1. Motivación</w:t>
       </w:r>
-      <w:bookmarkEnd w:id="7"/>
+      <w:bookmarkEnd w:id="6"/>
     </w:p>
     <w:p>
       <w:pPr>
@@ -2919,12 +2958,12 @@
       <w:pPr>
         <w:pStyle w:val="TFGtitulo2"/>
       </w:pPr>
-      <w:bookmarkStart w:id="8" w:name="_Toc516856578"/>
+      <w:bookmarkStart w:id="7" w:name="_Toc516856578"/>
       <w:r>
         <w:lastRenderedPageBreak/>
         <w:t>2. Objetivos</w:t>
       </w:r>
-      <w:bookmarkEnd w:id="8"/>
+      <w:bookmarkEnd w:id="7"/>
     </w:p>
     <w:p>
       <w:pPr>
@@ -3024,11 +3063,11 @@
       <w:pPr>
         <w:pStyle w:val="TFGtitulo2"/>
       </w:pPr>
-      <w:bookmarkStart w:id="9" w:name="_Toc516856579"/>
+      <w:bookmarkStart w:id="8" w:name="_Toc516856579"/>
       <w:r>
         <w:t>3. Estado del arte</w:t>
       </w:r>
-      <w:bookmarkEnd w:id="9"/>
+      <w:bookmarkEnd w:id="8"/>
     </w:p>
     <w:p>
       <w:pPr>
@@ -3088,13 +3127,8 @@
       <w:r>
         <w:t xml:space="preserve">as </w:t>
       </w:r>
-      <w:proofErr w:type="spellStart"/>
-      <w:r>
-        <w:t>metaheurísticas</w:t>
-      </w:r>
-      <w:proofErr w:type="spellEnd"/>
-      <w:r>
-        <w:t xml:space="preserve"> </w:t>
+      <w:r>
+        <w:t xml:space="preserve">metaheurísticas </w:t>
       </w:r>
       <w:proofErr w:type="spellStart"/>
       <w:r>
@@ -3414,11 +3448,11 @@
       <w:pPr>
         <w:pStyle w:val="TFGtitulo2"/>
       </w:pPr>
-      <w:bookmarkStart w:id="10" w:name="_Toc516856580"/>
+      <w:bookmarkStart w:id="9" w:name="_Toc516856580"/>
       <w:r>
         <w:t>4. Estructura de la memoria</w:t>
       </w:r>
-      <w:bookmarkEnd w:id="10"/>
+      <w:bookmarkEnd w:id="9"/>
     </w:p>
     <w:p>
       <w:pPr>
@@ -3647,7 +3681,7 @@
       <w:pPr>
         <w:pStyle w:val="TituloTFG"/>
       </w:pPr>
-      <w:bookmarkStart w:id="11" w:name="_Toc516856581"/>
+      <w:bookmarkStart w:id="10" w:name="_Toc516856581"/>
       <w:r>
         <w:lastRenderedPageBreak/>
         <w:t xml:space="preserve">Capítulo 2 </w:t>
@@ -3655,20 +3689,20 @@
       <w:r>
         <w:t>Descripción del problema</w:t>
       </w:r>
-      <w:bookmarkEnd w:id="11"/>
+      <w:bookmarkEnd w:id="10"/>
     </w:p>
     <w:p>
       <w:pPr>
         <w:pStyle w:val="TFGtitulo2"/>
       </w:pPr>
-      <w:bookmarkStart w:id="12" w:name="_Toc516856582"/>
+      <w:bookmarkStart w:id="11" w:name="_Toc516856582"/>
       <w:r>
         <w:t xml:space="preserve">1. </w:t>
       </w:r>
       <w:r>
         <w:t>Direccionamiento diferencial</w:t>
       </w:r>
-      <w:bookmarkEnd w:id="12"/>
+      <w:bookmarkEnd w:id="11"/>
     </w:p>
     <w:p>
       <w:pPr>
@@ -3905,10 +3939,10 @@
             <v:path o:extrusionok="f" gradientshapeok="t" o:connecttype="rect"/>
             <o:lock v:ext="edit" aspectratio="t"/>
           </v:shapetype>
-          <v:shape id="_x0000_i1025" type="#_x0000_t75" style="width:82.9pt;height:54.4pt" o:ole="">
+          <v:shape id="_x0000_i1025" type="#_x0000_t75" style="width:82.85pt;height:54.35pt" o:ole="">
             <v:imagedata r:id="rId14" o:title=""/>
           </v:shape>
-          <o:OLEObject Type="Embed" ProgID="Equation.DSMT4" ShapeID="_x0000_i1025" DrawAspect="Content" ObjectID="_1590598440" r:id="rId15"/>
+          <o:OLEObject Type="Embed" ProgID="Equation.DSMT4" ShapeID="_x0000_i1025" DrawAspect="Content" ObjectID="_1590599062" r:id="rId15"/>
         </w:object>
       </w:r>
       <w:r>
@@ -4058,10 +4092,10 @@
           <w:position w:val="-24"/>
         </w:rPr>
         <w:object w:dxaOrig="2240" w:dyaOrig="620">
-          <v:shape id="_x0000_i1026" type="#_x0000_t75" style="width:112.2pt;height:30.15pt" o:ole="">
+          <v:shape id="_x0000_i1026" type="#_x0000_t75" style="width:112.1pt;height:29.9pt" o:ole="">
             <v:imagedata r:id="rId16" o:title=""/>
           </v:shape>
-          <o:OLEObject Type="Embed" ProgID="Equation.DSMT4" ShapeID="_x0000_i1026" DrawAspect="Content" ObjectID="_1590598441" r:id="rId17"/>
+          <o:OLEObject Type="Embed" ProgID="Equation.DSMT4" ShapeID="_x0000_i1026" DrawAspect="Content" ObjectID="_1590599063" r:id="rId17"/>
         </w:object>
       </w:r>
       <w:r>
@@ -4153,10 +4187,10 @@
           <w:position w:val="-12"/>
         </w:rPr>
         <w:object w:dxaOrig="2260" w:dyaOrig="360">
-          <v:shape id="_x0000_i1027" type="#_x0000_t75" style="width:113.85pt;height:18.4pt" o:ole="">
+          <v:shape id="_x0000_i1027" type="#_x0000_t75" style="width:114.1pt;height:18.35pt" o:ole="">
             <v:imagedata r:id="rId18" o:title=""/>
           </v:shape>
-          <o:OLEObject Type="Embed" ProgID="Equation.DSMT4" ShapeID="_x0000_i1027" DrawAspect="Content" ObjectID="_1590598442" r:id="rId19"/>
+          <o:OLEObject Type="Embed" ProgID="Equation.DSMT4" ShapeID="_x0000_i1027" DrawAspect="Content" ObjectID="_1590599064" r:id="rId19"/>
         </w:object>
       </w:r>
       <w:r>
@@ -4214,10 +4248,10 @@
           <w:position w:val="-50"/>
         </w:rPr>
         <w:object w:dxaOrig="2260" w:dyaOrig="1100">
-          <v:shape id="_x0000_i1028" type="#_x0000_t75" style="width:113.85pt;height:54.4pt" o:ole="">
+          <v:shape id="_x0000_i1028" type="#_x0000_t75" style="width:114.1pt;height:54.35pt" o:ole="">
             <v:imagedata r:id="rId20" o:title=""/>
           </v:shape>
-          <o:OLEObject Type="Embed" ProgID="Equation.DSMT4" ShapeID="_x0000_i1028" DrawAspect="Content" ObjectID="_1590598443" r:id="rId21"/>
+          <o:OLEObject Type="Embed" ProgID="Equation.DSMT4" ShapeID="_x0000_i1028" DrawAspect="Content" ObjectID="_1590599065" r:id="rId21"/>
         </w:object>
       </w:r>
       <w:r>
@@ -4743,10 +4777,10 @@
           <w:position w:val="-58"/>
         </w:rPr>
         <w:object w:dxaOrig="3159" w:dyaOrig="1280">
-          <v:shape id="_x0000_i1029" type="#_x0000_t75" style="width:158.25pt;height:63.65pt" o:ole="">
+          <v:shape id="_x0000_i1029" type="#_x0000_t75" style="width:158.25pt;height:63.85pt" o:ole="">
             <v:imagedata r:id="rId23" o:title=""/>
           </v:shape>
-          <o:OLEObject Type="Embed" ProgID="Equation.DSMT4" ShapeID="_x0000_i1029" DrawAspect="Content" ObjectID="_1590598444" r:id="rId24"/>
+          <o:OLEObject Type="Embed" ProgID="Equation.DSMT4" ShapeID="_x0000_i1029" DrawAspect="Content" ObjectID="_1590599066" r:id="rId24"/>
         </w:object>
       </w:r>
       <w:r>
@@ -8066,14 +8100,14 @@
       <w:pPr>
         <w:pStyle w:val="TFGtitulo2"/>
       </w:pPr>
-      <w:bookmarkStart w:id="13" w:name="_Toc516856583"/>
+      <w:bookmarkStart w:id="12" w:name="_Toc516856583"/>
       <w:r>
         <w:t xml:space="preserve">2. </w:t>
       </w:r>
       <w:r>
         <w:t>Navegación autónoma</w:t>
       </w:r>
-      <w:bookmarkEnd w:id="13"/>
+      <w:bookmarkEnd w:id="12"/>
     </w:p>
     <w:p>
       <w:pPr>
@@ -8663,7 +8697,7 @@
               </wp:inline>
             </w:drawing>
           </mc:Choice>
-          <mc:Fallback xmlns:w16se="http://schemas.microsoft.com/office/word/2015/wordml/symex" xmlns:w16cid="http://schemas.microsoft.com/office/word/2016/wordml/cid" xmlns:am3d="http://schemas.microsoft.com/office/drawing/2017/model3d" xmlns:aink="http://schemas.microsoft.com/office/drawing/2016/ink" xmlns:cx8="http://schemas.microsoft.com/office/drawing/2016/5/14/chartex" xmlns:cx7="http://schemas.microsoft.com/office/drawing/2016/5/13/chartex" xmlns:cx6="http://schemas.microsoft.com/office/drawing/2016/5/12/chartex" xmlns:cx5="http://schemas.microsoft.com/office/drawing/2016/5/11/chartex" xmlns:cx4="http://schemas.microsoft.com/office/drawing/2016/5/10/chartex" xmlns:cx3="http://schemas.microsoft.com/office/drawing/2016/5/9/chartex" xmlns:cx2="http://schemas.microsoft.com/office/drawing/2015/10/21/chartex" xmlns:cx1="http://schemas.microsoft.com/office/drawing/2015/9/8/chartex" xmlns:cx="http://schemas.microsoft.com/office/drawing/2014/chartex">
+          <mc:Fallback>
             <w:pict>
               <v:group w14:anchorId="6A984E52" id="Grupo 26" o:spid="_x0000_s1026" style="width:234.2pt;height:140pt;mso-position-horizontal-relative:char;mso-position-vertical-relative:line" coordorigin="3463,5355" coordsize="4617,2760" o:gfxdata="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">
                 <o:lock v:ext="edit" aspectratio="t"/>
@@ -9376,10 +9410,10 @@
           <w:position w:val="-14"/>
         </w:rPr>
         <w:object w:dxaOrig="740" w:dyaOrig="380">
-          <v:shape id="_x0000_i1030" type="#_x0000_t75" style="width:36.85pt;height:19.25pt" o:ole="">
+          <v:shape id="_x0000_i1030" type="#_x0000_t75" style="width:36.7pt;height:19pt" o:ole="">
             <v:imagedata r:id="rId28" o:title=""/>
           </v:shape>
-          <o:OLEObject Type="Embed" ProgID="Equation.DSMT4" ShapeID="_x0000_i1030" DrawAspect="Content" ObjectID="_1590598445" r:id="rId29"/>
+          <o:OLEObject Type="Embed" ProgID="Equation.DSMT4" ShapeID="_x0000_i1030" DrawAspect="Content" ObjectID="_1590599067" r:id="rId29"/>
         </w:object>
       </w:r>
       <w:r>
@@ -9396,10 +9430,10 @@
           <w:position w:val="-14"/>
         </w:rPr>
         <w:object w:dxaOrig="1080" w:dyaOrig="380">
-          <v:shape id="_x0000_i1031" type="#_x0000_t75" style="width:54.4pt;height:19.25pt" o:ole="">
+          <v:shape id="_x0000_i1031" type="#_x0000_t75" style="width:54.35pt;height:19pt" o:ole="">
             <v:imagedata r:id="rId30" o:title=""/>
           </v:shape>
-          <o:OLEObject Type="Embed" ProgID="Equation.DSMT4" ShapeID="_x0000_i1031" DrawAspect="Content" ObjectID="_1590598446" r:id="rId31"/>
+          <o:OLEObject Type="Embed" ProgID="Equation.DSMT4" ShapeID="_x0000_i1031" DrawAspect="Content" ObjectID="_1590599068" r:id="rId31"/>
         </w:object>
       </w:r>
     </w:p>
@@ -9407,14 +9441,14 @@
       <w:pPr>
         <w:pStyle w:val="TFGtitulo2"/>
       </w:pPr>
-      <w:bookmarkStart w:id="14" w:name="_Toc516856584"/>
+      <w:bookmarkStart w:id="13" w:name="_Toc516856584"/>
       <w:r>
         <w:t xml:space="preserve">3. </w:t>
       </w:r>
       <w:r>
         <w:t>Formulación matemática (del problema de optimización)</w:t>
       </w:r>
-      <w:bookmarkEnd w:id="14"/>
+      <w:bookmarkEnd w:id="13"/>
     </w:p>
     <w:p>
       <w:pPr>
@@ -9542,10 +9576,10 @@
           <w:position w:val="-46"/>
         </w:rPr>
         <w:object w:dxaOrig="1480" w:dyaOrig="1140">
-          <v:shape id="_x0000_i1032" type="#_x0000_t75" style="width:73.65pt;height:56.95pt" o:ole="">
+          <v:shape id="_x0000_i1032" type="#_x0000_t75" style="width:73.35pt;height:57.05pt" o:ole="">
             <v:imagedata r:id="rId32" o:title=""/>
           </v:shape>
-          <o:OLEObject Type="Embed" ProgID="Equation.DSMT4" ShapeID="_x0000_i1032" DrawAspect="Content" ObjectID="_1590598447" r:id="rId33"/>
+          <o:OLEObject Type="Embed" ProgID="Equation.DSMT4" ShapeID="_x0000_i1032" DrawAspect="Content" ObjectID="_1590599069" r:id="rId33"/>
         </w:object>
       </w:r>
     </w:p>
@@ -9692,19 +9726,11 @@
           <w:rFonts w:ascii="Courier New" w:hAnsi="Courier New" w:cs="Courier New"/>
         </w:rPr>
       </w:pPr>
-      <w:proofErr w:type="gramStart"/>
-      <w:r>
-        <w:rPr>
-          <w:rFonts w:ascii="Courier New" w:hAnsi="Courier New" w:cs="Courier New"/>
-        </w:rPr>
-        <w:t>g(</w:t>
-      </w:r>
-      <w:proofErr w:type="gramEnd"/>
-      <w:r>
-        <w:rPr>
-          <w:rFonts w:ascii="Courier New" w:hAnsi="Courier New" w:cs="Courier New"/>
-        </w:rPr>
-        <w:t>x)</w:t>
+      <w:r>
+        <w:rPr>
+          <w:rFonts w:ascii="Courier New" w:hAnsi="Courier New" w:cs="Courier New"/>
+        </w:rPr>
+        <w:t>g(x)</w:t>
       </w:r>
       <w:r>
         <w:rPr>
@@ -9717,10 +9743,10 @@
           <w:rFonts w:ascii="Courier New" w:hAnsi="Courier New" w:cs="Courier New"/>
         </w:rPr>
         <w:object w:dxaOrig="200" w:dyaOrig="240">
-          <v:shape id="_x0000_i1033" type="#_x0000_t75" style="width:10.05pt;height:12.55pt" o:ole="">
+          <v:shape id="_x0000_i1033" type="#_x0000_t75" style="width:10.2pt;height:12.25pt" o:ole="">
             <v:imagedata r:id="rId34" o:title=""/>
           </v:shape>
-          <o:OLEObject Type="Embed" ProgID="Equation.DSMT4" ShapeID="_x0000_i1033" DrawAspect="Content" ObjectID="_1590598448" r:id="rId35"/>
+          <o:OLEObject Type="Embed" ProgID="Equation.DSMT4" ShapeID="_x0000_i1033" DrawAspect="Content" ObjectID="_1590599070" r:id="rId35"/>
         </w:object>
       </w:r>
       <w:r>
@@ -9748,10 +9774,10 @@
           <w:rFonts w:ascii="Courier New" w:hAnsi="Courier New" w:cs="Courier New"/>
         </w:rPr>
         <w:object w:dxaOrig="200" w:dyaOrig="240">
-          <v:shape id="_x0000_i1034" type="#_x0000_t75" style="width:10.05pt;height:12.55pt" o:ole="">
+          <v:shape id="_x0000_i1034" type="#_x0000_t75" style="width:10.2pt;height:12.25pt" o:ole="">
             <v:imagedata r:id="rId36" o:title=""/>
           </v:shape>
-          <o:OLEObject Type="Embed" ProgID="Equation.DSMT4" ShapeID="_x0000_i1034" DrawAspect="Content" ObjectID="_1590598449" r:id="rId37"/>
+          <o:OLEObject Type="Embed" ProgID="Equation.DSMT4" ShapeID="_x0000_i1034" DrawAspect="Content" ObjectID="_1590599071" r:id="rId37"/>
         </w:object>
       </w:r>
       <w:r>
@@ -9786,10 +9812,10 @@
           <w:rFonts w:ascii="Courier New" w:hAnsi="Courier New" w:cs="Courier New"/>
         </w:rPr>
         <w:object w:dxaOrig="200" w:dyaOrig="240">
-          <v:shape id="_x0000_i1035" type="#_x0000_t75" style="width:10.05pt;height:12.55pt" o:ole="">
+          <v:shape id="_x0000_i1035" type="#_x0000_t75" style="width:10.2pt;height:12.25pt" o:ole="">
             <v:imagedata r:id="rId38" o:title=""/>
           </v:shape>
-          <o:OLEObject Type="Embed" ProgID="Equation.DSMT4" ShapeID="_x0000_i1035" DrawAspect="Content" ObjectID="_1590598450" r:id="rId39"/>
+          <o:OLEObject Type="Embed" ProgID="Equation.DSMT4" ShapeID="_x0000_i1035" DrawAspect="Content" ObjectID="_1590599072" r:id="rId39"/>
         </w:object>
       </w:r>
       <w:r>
@@ -9817,10 +9843,10 @@
           <w:rFonts w:ascii="Courier New" w:hAnsi="Courier New" w:cs="Courier New"/>
         </w:rPr>
         <w:object w:dxaOrig="200" w:dyaOrig="240">
-          <v:shape id="_x0000_i1036" type="#_x0000_t75" style="width:10.05pt;height:12.55pt" o:ole="">
+          <v:shape id="_x0000_i1036" type="#_x0000_t75" style="width:10.2pt;height:12.25pt" o:ole="">
             <v:imagedata r:id="rId40" o:title=""/>
           </v:shape>
-          <o:OLEObject Type="Embed" ProgID="Equation.DSMT4" ShapeID="_x0000_i1036" DrawAspect="Content" ObjectID="_1590598451" r:id="rId41"/>
+          <o:OLEObject Type="Embed" ProgID="Equation.DSMT4" ShapeID="_x0000_i1036" DrawAspect="Content" ObjectID="_1590599073" r:id="rId41"/>
         </w:object>
       </w:r>
       <w:r>
@@ -9855,10 +9881,10 @@
           <w:rFonts w:ascii="Courier New" w:hAnsi="Courier New" w:cs="Courier New"/>
         </w:rPr>
         <w:object w:dxaOrig="200" w:dyaOrig="240">
-          <v:shape id="_x0000_i1037" type="#_x0000_t75" style="width:10.05pt;height:12.55pt" o:ole="">
+          <v:shape id="_x0000_i1037" type="#_x0000_t75" style="width:10.2pt;height:12.25pt" o:ole="">
             <v:imagedata r:id="rId42" o:title=""/>
           </v:shape>
-          <o:OLEObject Type="Embed" ProgID="Equation.DSMT4" ShapeID="_x0000_i1037" DrawAspect="Content" ObjectID="_1590598452" r:id="rId43"/>
+          <o:OLEObject Type="Embed" ProgID="Equation.DSMT4" ShapeID="_x0000_i1037" DrawAspect="Content" ObjectID="_1590599074" r:id="rId43"/>
         </w:object>
       </w:r>
       <w:r>
@@ -9886,10 +9912,10 @@
           <w:rFonts w:ascii="Courier New" w:hAnsi="Courier New" w:cs="Courier New"/>
         </w:rPr>
         <w:object w:dxaOrig="200" w:dyaOrig="240">
-          <v:shape id="_x0000_i1038" type="#_x0000_t75" style="width:10.05pt;height:12.55pt" o:ole="">
+          <v:shape id="_x0000_i1038" type="#_x0000_t75" style="width:10.2pt;height:12.25pt" o:ole="">
             <v:imagedata r:id="rId44" o:title=""/>
           </v:shape>
-          <o:OLEObject Type="Embed" ProgID="Equation.DSMT4" ShapeID="_x0000_i1038" DrawAspect="Content" ObjectID="_1590598453" r:id="rId45"/>
+          <o:OLEObject Type="Embed" ProgID="Equation.DSMT4" ShapeID="_x0000_i1038" DrawAspect="Content" ObjectID="_1590599075" r:id="rId45"/>
         </w:object>
       </w:r>
       <w:r>
@@ -9922,10 +9948,10 @@
           <w:rFonts w:ascii="Courier New" w:hAnsi="Courier New" w:cs="Courier New"/>
         </w:rPr>
         <w:object w:dxaOrig="200" w:dyaOrig="240">
-          <v:shape id="_x0000_i1039" type="#_x0000_t75" style="width:10.05pt;height:12.55pt" o:ole="">
+          <v:shape id="_x0000_i1039" type="#_x0000_t75" style="width:10.2pt;height:12.25pt" o:ole="">
             <v:imagedata r:id="rId46" o:title=""/>
           </v:shape>
-          <o:OLEObject Type="Embed" ProgID="Equation.DSMT4" ShapeID="_x0000_i1039" DrawAspect="Content" ObjectID="_1590598454" r:id="rId47"/>
+          <o:OLEObject Type="Embed" ProgID="Equation.DSMT4" ShapeID="_x0000_i1039" DrawAspect="Content" ObjectID="_1590599076" r:id="rId47"/>
         </w:object>
       </w:r>
       <w:r>
@@ -9962,10 +9988,10 @@
           <w:rFonts w:ascii="Courier New" w:hAnsi="Courier New" w:cs="Courier New"/>
         </w:rPr>
         <w:object w:dxaOrig="200" w:dyaOrig="240">
-          <v:shape id="_x0000_i1040" type="#_x0000_t75" style="width:10.05pt;height:12.55pt" o:ole="">
+          <v:shape id="_x0000_i1040" type="#_x0000_t75" style="width:10.2pt;height:12.25pt" o:ole="">
             <v:imagedata r:id="rId50" o:title=""/>
           </v:shape>
-          <o:OLEObject Type="Embed" ProgID="Equation.DSMT4" ShapeID="_x0000_i1040" DrawAspect="Content" ObjectID="_1590598455" r:id="rId51"/>
+          <o:OLEObject Type="Embed" ProgID="Equation.DSMT4" ShapeID="_x0000_i1040" DrawAspect="Content" ObjectID="_1590599077" r:id="rId51"/>
         </w:object>
       </w:r>
       <w:r>
@@ -10000,10 +10026,10 @@
           <w:rFonts w:ascii="Courier New" w:hAnsi="Courier New" w:cs="Courier New"/>
         </w:rPr>
         <w:object w:dxaOrig="200" w:dyaOrig="240">
-          <v:shape id="_x0000_i1041" type="#_x0000_t75" style="width:10.05pt;height:12.55pt" o:ole="">
+          <v:shape id="_x0000_i1041" type="#_x0000_t75" style="width:10.2pt;height:12.25pt" o:ole="">
             <v:imagedata r:id="rId52" o:title=""/>
           </v:shape>
-          <o:OLEObject Type="Embed" ProgID="Equation.DSMT4" ShapeID="_x0000_i1041" DrawAspect="Content" ObjectID="_1590598456" r:id="rId53"/>
+          <o:OLEObject Type="Embed" ProgID="Equation.DSMT4" ShapeID="_x0000_i1041" DrawAspect="Content" ObjectID="_1590599078" r:id="rId53"/>
         </w:object>
       </w:r>
       <w:r>
@@ -10017,23 +10043,430 @@
       <w:pPr>
         <w:pStyle w:val="TituloTFG"/>
       </w:pPr>
-      <w:bookmarkStart w:id="15" w:name="_Toc516856585"/>
+      <w:bookmarkStart w:id="14" w:name="_Toc516856585"/>
       <w:r>
         <w:lastRenderedPageBreak/>
         <w:t xml:space="preserve">Capítulo 3 </w:t>
       </w:r>
       <w:r>
         <w:t>Descripción algorítmica</w:t>
+      </w:r>
+      <w:bookmarkEnd w:id="14"/>
+    </w:p>
+    <w:p>
+      <w:pPr>
+        <w:pStyle w:val="TFGtitulo2"/>
+      </w:pPr>
+      <w:bookmarkStart w:id="15" w:name="_Toc516856586"/>
+      <w:r>
+        <w:t>1. Búsqueda local</w:t>
       </w:r>
       <w:bookmarkEnd w:id="15"/>
     </w:p>
     <w:p>
       <w:pPr>
+        <w:pStyle w:val="LetranormalTFG"/>
+      </w:pPr>
+      <w:r>
+        <w:t xml:space="preserve">La búsqueda local es un tipo de metaheurística </w:t>
+      </w:r>
+      <w:proofErr w:type="spellStart"/>
+      <w:r>
+        <w:t>trayectorial</w:t>
+      </w:r>
+      <w:proofErr w:type="spellEnd"/>
+      <w:r>
+        <w:t xml:space="preserve"> que se basa en la búsqueda de una solución que mejore la actual en un vecindario alrededor de la solución actual.</w:t>
+      </w:r>
+      <w:r>
+        <w:t xml:space="preserve"> Este vecindario se genera utilizando una operación básica denominada “movimiento”, que se aplica a los diferentes elementos de una solución y con esto se generan los diferentes vecinos del vecindario.</w:t>
+      </w:r>
+    </w:p>
+    <w:p>
+      <w:pPr>
+        <w:pStyle w:val="LetranormalTFG"/>
+      </w:pPr>
+      <w:r>
+        <w:t>Esta metaheurística se puede dividir en 3 pasos principales: construcción de la solución inicial, generación del vecindario y elección de una solución del vecindario.</w:t>
+      </w:r>
+    </w:p>
+    <w:p>
+      <w:pPr>
+        <w:pStyle w:val="LetranormalTFG"/>
+      </w:pPr>
+      <w:r>
+        <w:t xml:space="preserve">El pseudocódigo asociado a </w:t>
+      </w:r>
+      <w:r>
+        <w:t>esta metaheurística es el siguiente:</w:t>
+      </w:r>
+    </w:p>
+    <w:p>
+      <w:pPr>
+        <w:pStyle w:val="LetranormalTFG"/>
+        <w:rPr>
+          <w:rFonts w:ascii="Courier New" w:hAnsi="Courier New" w:cs="Courier New"/>
+        </w:rPr>
+      </w:pPr>
+      <w:r>
+        <w:rPr>
+          <w:rFonts w:ascii="Courier New" w:hAnsi="Courier New" w:cs="Courier New"/>
+        </w:rPr>
+        <w:t>x: solución inicial | x*: mejor solución actual | N: vecindario</w:t>
+      </w:r>
+    </w:p>
+    <w:p>
+      <w:pPr>
+        <w:pStyle w:val="LetranormalTFG"/>
+        <w:rPr>
+          <w:rFonts w:ascii="Courier New" w:hAnsi="Courier New" w:cs="Courier New"/>
+        </w:rPr>
+      </w:pPr>
+      <w:r>
+        <w:rPr>
+          <w:rFonts w:ascii="Courier New" w:hAnsi="Courier New" w:cs="Courier New"/>
+        </w:rPr>
+        <w:t>constructor: Genera la primera solución.</w:t>
+      </w:r>
+    </w:p>
+    <w:p>
+      <w:pPr>
+        <w:pStyle w:val="LetranormalTFG"/>
+        <w:rPr>
+          <w:rFonts w:ascii="Courier New" w:hAnsi="Courier New" w:cs="Courier New"/>
+        </w:rPr>
+      </w:pPr>
+      <w:proofErr w:type="spellStart"/>
+      <w:r>
+        <w:rPr>
+          <w:rFonts w:ascii="Courier New" w:hAnsi="Courier New" w:cs="Courier New"/>
+        </w:rPr>
+        <w:t>neighborhood</w:t>
+      </w:r>
+      <w:proofErr w:type="spellEnd"/>
+      <w:r>
+        <w:rPr>
+          <w:rFonts w:ascii="Courier New" w:hAnsi="Courier New" w:cs="Courier New"/>
+        </w:rPr>
+        <w:t>: Crea el vecindario.</w:t>
+      </w:r>
+    </w:p>
+    <w:p>
+      <w:pPr>
+        <w:pStyle w:val="LetranormalTFG"/>
+        <w:rPr>
+          <w:rFonts w:ascii="Courier New" w:hAnsi="Courier New" w:cs="Courier New"/>
+        </w:rPr>
+      </w:pPr>
+      <w:proofErr w:type="spellStart"/>
+      <w:r>
+        <w:rPr>
+          <w:rFonts w:ascii="Courier New" w:hAnsi="Courier New" w:cs="Courier New"/>
+        </w:rPr>
+        <w:t>select</w:t>
+      </w:r>
+      <w:proofErr w:type="spellEnd"/>
+      <w:r>
+        <w:rPr>
+          <w:rFonts w:ascii="Courier New" w:hAnsi="Courier New" w:cs="Courier New"/>
+        </w:rPr>
+        <w:t>: Escoge la solución del vecindario.</w:t>
+      </w:r>
+    </w:p>
+    <w:p>
+      <w:pPr>
+        <w:pStyle w:val="LetranormalTFG"/>
+        <w:rPr>
+          <w:rFonts w:ascii="Courier New" w:hAnsi="Courier New" w:cs="Courier New"/>
+        </w:rPr>
+      </w:pPr>
+      <w:proofErr w:type="spellStart"/>
+      <w:r>
+        <w:rPr>
+          <w:rFonts w:ascii="Courier New" w:hAnsi="Courier New" w:cs="Courier New"/>
+        </w:rPr>
+        <w:t>fobj</w:t>
+      </w:r>
+      <w:proofErr w:type="spellEnd"/>
+      <w:r>
+        <w:rPr>
+          <w:rFonts w:ascii="Courier New" w:hAnsi="Courier New" w:cs="Courier New"/>
+        </w:rPr>
+        <w:t>:</w:t>
+      </w:r>
+      <w:r>
+        <w:rPr>
+          <w:rFonts w:ascii="Courier New" w:hAnsi="Courier New" w:cs="Courier New"/>
+        </w:rPr>
+        <w:t xml:space="preserve"> Función objetivo que devuelve el valor que indica la calidad de la solución.</w:t>
+      </w:r>
+    </w:p>
+    <w:p>
+      <w:pPr>
+        <w:pStyle w:val="LetranormalTFG"/>
+        <w:rPr>
+          <w:rFonts w:ascii="Courier New" w:hAnsi="Courier New" w:cs="Courier New"/>
+          <w:b/>
+        </w:rPr>
+      </w:pPr>
+      <w:r>
+        <w:rPr>
+          <w:rFonts w:ascii="Courier New" w:hAnsi="Courier New" w:cs="Courier New"/>
+          <w:b/>
+        </w:rPr>
+        <w:t>Algoritmo de búsqueda local</w:t>
+      </w:r>
+    </w:p>
+    <w:p>
+      <w:pPr>
+        <w:pStyle w:val="LetranormalTFG"/>
+        <w:rPr>
+          <w:rFonts w:ascii="Courier New" w:hAnsi="Courier New" w:cs="Courier New"/>
+        </w:rPr>
+      </w:pPr>
+      <w:r>
+        <w:rPr>
+          <w:rFonts w:ascii="Courier New" w:hAnsi="Courier New" w:cs="Courier New"/>
+        </w:rPr>
+        <w:t xml:space="preserve">x = </w:t>
+      </w:r>
+      <w:proofErr w:type="gramStart"/>
+      <w:r>
+        <w:rPr>
+          <w:rFonts w:ascii="Courier New" w:hAnsi="Courier New" w:cs="Courier New"/>
+        </w:rPr>
+        <w:t>constructor(</w:t>
+      </w:r>
+      <w:proofErr w:type="gramEnd"/>
+      <w:r>
+        <w:rPr>
+          <w:rFonts w:ascii="Courier New" w:hAnsi="Courier New" w:cs="Courier New"/>
+        </w:rPr>
+        <w:t>);</w:t>
+      </w:r>
+    </w:p>
+    <w:p>
+      <w:pPr>
+        <w:pStyle w:val="LetranormalTFG"/>
+        <w:rPr>
+          <w:rFonts w:ascii="Courier New" w:hAnsi="Courier New" w:cs="Courier New"/>
+        </w:rPr>
+      </w:pPr>
+      <w:r>
+        <w:rPr>
+          <w:rFonts w:ascii="Courier New" w:hAnsi="Courier New" w:cs="Courier New"/>
+        </w:rPr>
+        <w:t>do:</w:t>
+      </w:r>
+    </w:p>
+    <w:p>
+      <w:pPr>
+        <w:pStyle w:val="LetranormalTFG"/>
+        <w:rPr>
+          <w:rFonts w:ascii="Courier New" w:hAnsi="Courier New" w:cs="Courier New"/>
+        </w:rPr>
+      </w:pPr>
+      <w:r>
+        <w:rPr>
+          <w:rFonts w:ascii="Courier New" w:hAnsi="Courier New" w:cs="Courier New"/>
+        </w:rPr>
+        <w:tab/>
+        <w:t>x* = x;</w:t>
+      </w:r>
+    </w:p>
+    <w:p>
+      <w:pPr>
+        <w:pStyle w:val="LetranormalTFG"/>
+        <w:rPr>
+          <w:rFonts w:ascii="Courier New" w:hAnsi="Courier New" w:cs="Courier New"/>
+        </w:rPr>
+      </w:pPr>
+      <w:r>
+        <w:rPr>
+          <w:rFonts w:ascii="Courier New" w:hAnsi="Courier New" w:cs="Courier New"/>
+        </w:rPr>
+        <w:tab/>
+        <w:t xml:space="preserve">N = </w:t>
+      </w:r>
+      <w:proofErr w:type="spellStart"/>
+      <w:r>
+        <w:rPr>
+          <w:rFonts w:ascii="Courier New" w:hAnsi="Courier New" w:cs="Courier New"/>
+        </w:rPr>
+        <w:t>neighborhood</w:t>
+      </w:r>
+      <w:proofErr w:type="spellEnd"/>
+      <w:r>
+        <w:rPr>
+          <w:rFonts w:ascii="Courier New" w:hAnsi="Courier New" w:cs="Courier New"/>
+        </w:rPr>
+        <w:t>(x*);</w:t>
+      </w:r>
+    </w:p>
+    <w:p>
+      <w:pPr>
+        <w:pStyle w:val="LetranormalTFG"/>
+        <w:rPr>
+          <w:rFonts w:ascii="Courier New" w:hAnsi="Courier New" w:cs="Courier New"/>
+        </w:rPr>
+      </w:pPr>
+      <w:r>
+        <w:rPr>
+          <w:rFonts w:ascii="Courier New" w:hAnsi="Courier New" w:cs="Courier New"/>
+        </w:rPr>
+        <w:tab/>
+        <w:t xml:space="preserve">x = </w:t>
+      </w:r>
+      <w:proofErr w:type="spellStart"/>
+      <w:r>
+        <w:rPr>
+          <w:rFonts w:ascii="Courier New" w:hAnsi="Courier New" w:cs="Courier New"/>
+        </w:rPr>
+        <w:t>select</w:t>
+      </w:r>
+      <w:proofErr w:type="spellEnd"/>
+      <w:r>
+        <w:rPr>
+          <w:rFonts w:ascii="Courier New" w:hAnsi="Courier New" w:cs="Courier New"/>
+        </w:rPr>
+        <w:t>(</w:t>
+      </w:r>
+      <w:proofErr w:type="spellStart"/>
+      <w:proofErr w:type="gramStart"/>
+      <w:r>
+        <w:rPr>
+          <w:rFonts w:ascii="Courier New" w:hAnsi="Courier New" w:cs="Courier New"/>
+        </w:rPr>
+        <w:t>N,x</w:t>
+      </w:r>
+      <w:proofErr w:type="spellEnd"/>
+      <w:proofErr w:type="gramEnd"/>
+      <w:r>
+        <w:rPr>
+          <w:rFonts w:ascii="Courier New" w:hAnsi="Courier New" w:cs="Courier New"/>
+        </w:rPr>
+        <w:t>*);</w:t>
+      </w:r>
+    </w:p>
+    <w:p>
+      <w:pPr>
+        <w:pStyle w:val="LetranormalTFG"/>
+        <w:rPr>
+          <w:rFonts w:ascii="Courier New" w:hAnsi="Courier New" w:cs="Courier New"/>
+        </w:rPr>
+      </w:pPr>
+      <w:proofErr w:type="spellStart"/>
+      <w:r>
+        <w:rPr>
+          <w:rFonts w:ascii="Courier New" w:hAnsi="Courier New" w:cs="Courier New"/>
+        </w:rPr>
+        <w:t>while</w:t>
+      </w:r>
+      <w:proofErr w:type="spellEnd"/>
+      <w:r>
+        <w:rPr>
+          <w:rFonts w:ascii="Courier New" w:hAnsi="Courier New" w:cs="Courier New"/>
+        </w:rPr>
+        <w:t xml:space="preserve"> (</w:t>
+      </w:r>
+      <w:proofErr w:type="spellStart"/>
+      <w:r>
+        <w:rPr>
+          <w:rFonts w:ascii="Courier New" w:hAnsi="Courier New" w:cs="Courier New"/>
+        </w:rPr>
+        <w:t>fobj</w:t>
+      </w:r>
+      <w:proofErr w:type="spellEnd"/>
+      <w:r>
+        <w:rPr>
+          <w:rFonts w:ascii="Courier New" w:hAnsi="Courier New" w:cs="Courier New"/>
+        </w:rPr>
+        <w:t>(</w:t>
+      </w:r>
+      <w:r>
+        <w:rPr>
+          <w:rFonts w:ascii="Courier New" w:hAnsi="Courier New" w:cs="Courier New"/>
+        </w:rPr>
+        <w:t>x</w:t>
+      </w:r>
+      <w:r>
+        <w:rPr>
+          <w:rFonts w:ascii="Courier New" w:hAnsi="Courier New" w:cs="Courier New"/>
+        </w:rPr>
+        <w:t>)</w:t>
+      </w:r>
+      <w:r>
+        <w:rPr>
+          <w:rFonts w:ascii="Courier New" w:hAnsi="Courier New" w:cs="Courier New"/>
+        </w:rPr>
+        <w:t>&lt;</w:t>
+      </w:r>
+      <w:proofErr w:type="spellStart"/>
+      <w:r>
+        <w:rPr>
+          <w:rFonts w:ascii="Courier New" w:hAnsi="Courier New" w:cs="Courier New"/>
+        </w:rPr>
+        <w:t>fobj</w:t>
+      </w:r>
+      <w:proofErr w:type="spellEnd"/>
+      <w:r>
+        <w:rPr>
+          <w:rFonts w:ascii="Courier New" w:hAnsi="Courier New" w:cs="Courier New"/>
+        </w:rPr>
+        <w:t>(</w:t>
+      </w:r>
+      <w:r>
+        <w:rPr>
+          <w:rFonts w:ascii="Courier New" w:hAnsi="Courier New" w:cs="Courier New"/>
+        </w:rPr>
+        <w:t>x*</w:t>
+      </w:r>
+      <w:r>
+        <w:rPr>
+          <w:rFonts w:ascii="Courier New" w:hAnsi="Courier New" w:cs="Courier New"/>
+        </w:rPr>
+        <w:t>)</w:t>
+      </w:r>
+      <w:r>
+        <w:rPr>
+          <w:rFonts w:ascii="Courier New" w:hAnsi="Courier New" w:cs="Courier New"/>
+        </w:rPr>
+        <w:t>);</w:t>
+      </w:r>
+    </w:p>
+    <w:p>
+      <w:pPr>
+        <w:pStyle w:val="LetranormalTFG"/>
+        <w:rPr>
+          <w:rFonts w:ascii="Courier New" w:hAnsi="Courier New" w:cs="Courier New"/>
+        </w:rPr>
+      </w:pPr>
+      <w:proofErr w:type="spellStart"/>
+      <w:r>
+        <w:rPr>
+          <w:rFonts w:ascii="Courier New" w:hAnsi="Courier New" w:cs="Courier New"/>
+        </w:rPr>
+        <w:t>return</w:t>
+      </w:r>
+      <w:proofErr w:type="spellEnd"/>
+      <w:r>
+        <w:rPr>
+          <w:rFonts w:ascii="Courier New" w:hAnsi="Courier New" w:cs="Courier New"/>
+        </w:rPr>
+        <w:t xml:space="preserve"> x*;</w:t>
+      </w:r>
+    </w:p>
+    <w:p>
+      <w:pPr>
         <w:pStyle w:val="TFGtitulo2"/>
       </w:pPr>
-      <w:bookmarkStart w:id="16" w:name="_Toc516856586"/>
-      <w:r>
-        <w:t>1. Búsqueda local</w:t>
+      <w:bookmarkStart w:id="16" w:name="_Toc516856587"/>
+      <w:r>
+        <w:lastRenderedPageBreak/>
+        <w:t>2</w:t>
+      </w:r>
+      <w:r>
+        <w:t>. Métodos constructivos</w:t>
       </w:r>
       <w:bookmarkEnd w:id="16"/>
     </w:p>
@@ -10042,26 +10475,7 @@
         <w:pStyle w:val="LetranormalTFG"/>
       </w:pPr>
       <w:r>
-        <w:t xml:space="preserve">La búsqueda local es un tipo de </w:t>
-      </w:r>
-      <w:proofErr w:type="spellStart"/>
-      <w:r>
-        <w:t>metaheurística</w:t>
-      </w:r>
-      <w:proofErr w:type="spellEnd"/>
-      <w:r>
-        <w:t xml:space="preserve"> </w:t>
-      </w:r>
-      <w:proofErr w:type="spellStart"/>
-      <w:r>
-        <w:t>trayectorial</w:t>
-      </w:r>
-      <w:proofErr w:type="spellEnd"/>
-      <w:r>
-        <w:t xml:space="preserve"> que se basa en la búsqueda de una solución que mejore la actual en un vecindario alrededor de la solución actual.</w:t>
-      </w:r>
-      <w:r>
-        <w:t xml:space="preserve"> Este vecindario se genera utilizando una operación básica denominada “movimiento”, que se aplica a los diferentes elementos de una solución y con esto se generan los diferentes vecinos del vecindario.</w:t>
+        <w:t>Dado que se trata de un algoritmo que se basa en variables reales, el conjunto de valores iniciales tiene unos límites físicos, además puesto que se realiza una sola ejecución de la aplicación no se puede tener en cuenta valores de ejecuciones anteriores para la generación de esta primera solución.</w:t>
       </w:r>
     </w:p>
     <w:p>
@@ -10069,7 +10483,10 @@
         <w:pStyle w:val="LetranormalTFG"/>
       </w:pPr>
       <w:r>
-        <w:t>Esta metaheurística se puede dividir en 3 pasos principales: construcción de la solución inicial, generación del vecindario y elección de una solución del vecindario.</w:t>
+        <w:t xml:space="preserve">Por esto el método constructivo que se ha utilizado </w:t>
+      </w:r>
+      <w:r>
+        <w:t>se basa en la generación de valores aleatorios con limites superiores e inferiores distintos para cada una de las variables. Con esto cada vez que empiece el algoritmo se comienza desde una solución totalmente aleatoria y distinta.</w:t>
       </w:r>
     </w:p>
     <w:p>
@@ -10077,24 +10494,21 @@
         <w:pStyle w:val="LetranormalTFG"/>
       </w:pPr>
       <w:r>
-        <w:t xml:space="preserve">El pseudocódigo asociado a </w:t>
-      </w:r>
-      <w:r>
-        <w:t>esta metaheurística es el siguiente:</w:t>
+        <w:t>Puesto que se existen soluciones no factibles, es decir, robots que no pueden realizar el circuito, el método constructivo no para de sacar posibles robots hasta que uno de ellos sea factible y a partir de ese se continua con la ejecución del algoritmo.</w:t>
       </w:r>
     </w:p>
     <w:p>
       <w:pPr>
         <w:pStyle w:val="LetranormalTFG"/>
-        <w:rPr>
-          <w:rFonts w:ascii="Courier New" w:hAnsi="Courier New" w:cs="Courier New"/>
-        </w:rPr>
-      </w:pPr>
-      <w:r>
-        <w:rPr>
-          <w:rFonts w:ascii="Courier New" w:hAnsi="Courier New" w:cs="Courier New"/>
-        </w:rPr>
-        <w:t>x: solución inicial | x*: mejor solución actual | N: vecindario</w:t>
+      </w:pPr>
+      <w:r>
+        <w:t>A continuación, se muestra el pseudoc</w:t>
+      </w:r>
+      <w:r>
+        <w:t>ó</w:t>
+      </w:r>
+      <w:r>
+        <w:t>digo que utiliza el constructivo del algoritmo:</w:t>
       </w:r>
     </w:p>
     <w:p>
@@ -10102,13 +10516,15 @@
         <w:pStyle w:val="LetranormalTFG"/>
         <w:rPr>
           <w:rFonts w:ascii="Courier New" w:hAnsi="Courier New" w:cs="Courier New"/>
-        </w:rPr>
-      </w:pPr>
-      <w:r>
-        <w:rPr>
-          <w:rFonts w:ascii="Courier New" w:hAnsi="Courier New" w:cs="Courier New"/>
-        </w:rPr>
-        <w:t>constructor: Genera la primera solución.</w:t>
+          <w:b/>
+        </w:rPr>
+      </w:pPr>
+      <w:r>
+        <w:rPr>
+          <w:rFonts w:ascii="Courier New" w:hAnsi="Courier New" w:cs="Courier New"/>
+          <w:b/>
+        </w:rPr>
+        <w:t>Constructor</w:t>
       </w:r>
     </w:p>
     <w:p>
@@ -10118,19 +10534,11 @@
           <w:rFonts w:ascii="Courier New" w:hAnsi="Courier New" w:cs="Courier New"/>
         </w:rPr>
       </w:pPr>
-      <w:proofErr w:type="spellStart"/>
-      <w:r>
-        <w:rPr>
-          <w:rFonts w:ascii="Courier New" w:hAnsi="Courier New" w:cs="Courier New"/>
-        </w:rPr>
-        <w:t>neighborhood</w:t>
-      </w:r>
-      <w:proofErr w:type="spellEnd"/>
-      <w:r>
-        <w:rPr>
-          <w:rFonts w:ascii="Courier New" w:hAnsi="Courier New" w:cs="Courier New"/>
-        </w:rPr>
-        <w:t>: Crea el vecindario.</w:t>
+      <w:r>
+        <w:rPr>
+          <w:rFonts w:ascii="Courier New" w:hAnsi="Courier New" w:cs="Courier New"/>
+        </w:rPr>
+        <w:t>Do</w:t>
       </w:r>
     </w:p>
     <w:p>
@@ -10140,19 +10548,45 @@
           <w:rFonts w:ascii="Courier New" w:hAnsi="Courier New" w:cs="Courier New"/>
         </w:rPr>
       </w:pPr>
+      <w:r>
+        <w:rPr>
+          <w:rFonts w:ascii="Courier New" w:hAnsi="Courier New" w:cs="Courier New"/>
+        </w:rPr>
+        <w:tab/>
+      </w:r>
+      <w:r>
+        <w:rPr>
+          <w:rFonts w:ascii="Courier New" w:hAnsi="Courier New" w:cs="Courier New"/>
+        </w:rPr>
+        <w:t>robot</w:t>
+      </w:r>
+      <w:r>
+        <w:rPr>
+          <w:rFonts w:ascii="Courier New" w:hAnsi="Courier New" w:cs="Courier New"/>
+        </w:rPr>
+        <w:t xml:space="preserve"> = </w:t>
+      </w:r>
       <w:proofErr w:type="spellStart"/>
-      <w:r>
-        <w:rPr>
-          <w:rFonts w:ascii="Courier New" w:hAnsi="Courier New" w:cs="Courier New"/>
-        </w:rPr>
-        <w:t>select</w:t>
+      <w:proofErr w:type="gramStart"/>
+      <w:r>
+        <w:rPr>
+          <w:rFonts w:ascii="Courier New" w:hAnsi="Courier New" w:cs="Courier New"/>
+        </w:rPr>
+        <w:t>GenerarRobot</w:t>
       </w:r>
       <w:proofErr w:type="spellEnd"/>
       <w:r>
         <w:rPr>
           <w:rFonts w:ascii="Courier New" w:hAnsi="Courier New" w:cs="Courier New"/>
         </w:rPr>
-        <w:t>: Escoge la solución del vecindario.</w:t>
+        <w:t>(</w:t>
+      </w:r>
+      <w:proofErr w:type="gramEnd"/>
+      <w:r>
+        <w:rPr>
+          <w:rFonts w:ascii="Courier New" w:hAnsi="Courier New" w:cs="Courier New"/>
+        </w:rPr>
+        <w:t>);</w:t>
       </w:r>
     </w:p>
     <w:p>
@@ -10162,170 +10596,19 @@
           <w:rFonts w:ascii="Courier New" w:hAnsi="Courier New" w:cs="Courier New"/>
         </w:rPr>
       </w:pPr>
+      <w:r>
+        <w:rPr>
+          <w:rFonts w:ascii="Courier New" w:hAnsi="Courier New" w:cs="Courier New"/>
+        </w:rPr>
+        <w:tab/>
+      </w:r>
       <w:proofErr w:type="spellStart"/>
-      <w:r>
-        <w:rPr>
-          <w:rFonts w:ascii="Courier New" w:hAnsi="Courier New" w:cs="Courier New"/>
-        </w:rPr>
-        <w:t>fobj</w:t>
-      </w:r>
-      <w:proofErr w:type="spellEnd"/>
-      <w:r>
-        <w:rPr>
-          <w:rFonts w:ascii="Courier New" w:hAnsi="Courier New" w:cs="Courier New"/>
-        </w:rPr>
-        <w:t>:</w:t>
-      </w:r>
-      <w:r>
-        <w:rPr>
-          <w:rFonts w:ascii="Courier New" w:hAnsi="Courier New" w:cs="Courier New"/>
-        </w:rPr>
-        <w:t xml:space="preserve"> Función objetivo que devuelve el valor que indica la calidad de la solución.</w:t>
-      </w:r>
-    </w:p>
-    <w:p>
-      <w:pPr>
-        <w:pStyle w:val="LetranormalTFG"/>
-        <w:rPr>
-          <w:rFonts w:ascii="Courier New" w:hAnsi="Courier New" w:cs="Courier New"/>
-          <w:b/>
-        </w:rPr>
-      </w:pPr>
-      <w:r>
-        <w:rPr>
-          <w:rFonts w:ascii="Courier New" w:hAnsi="Courier New" w:cs="Courier New"/>
-          <w:b/>
-        </w:rPr>
-        <w:t>Algoritmo de búsqueda local</w:t>
-      </w:r>
-    </w:p>
-    <w:p>
-      <w:pPr>
-        <w:pStyle w:val="LetranormalTFG"/>
-        <w:rPr>
-          <w:rFonts w:ascii="Courier New" w:hAnsi="Courier New" w:cs="Courier New"/>
-        </w:rPr>
-      </w:pPr>
-      <w:r>
-        <w:rPr>
-          <w:rFonts w:ascii="Courier New" w:hAnsi="Courier New" w:cs="Courier New"/>
-        </w:rPr>
-        <w:t xml:space="preserve">x = </w:t>
-      </w:r>
       <w:proofErr w:type="gramStart"/>
       <w:r>
         <w:rPr>
           <w:rFonts w:ascii="Courier New" w:hAnsi="Courier New" w:cs="Courier New"/>
         </w:rPr>
-        <w:t>constructor(</w:t>
-      </w:r>
-      <w:proofErr w:type="gramEnd"/>
-      <w:r>
-        <w:rPr>
-          <w:rFonts w:ascii="Courier New" w:hAnsi="Courier New" w:cs="Courier New"/>
-        </w:rPr>
-        <w:t>);</w:t>
-      </w:r>
-    </w:p>
-    <w:p>
-      <w:pPr>
-        <w:pStyle w:val="LetranormalTFG"/>
-        <w:rPr>
-          <w:rFonts w:ascii="Courier New" w:hAnsi="Courier New" w:cs="Courier New"/>
-        </w:rPr>
-      </w:pPr>
-      <w:r>
-        <w:rPr>
-          <w:rFonts w:ascii="Courier New" w:hAnsi="Courier New" w:cs="Courier New"/>
-        </w:rPr>
-        <w:t>do:</w:t>
-      </w:r>
-    </w:p>
-    <w:p>
-      <w:pPr>
-        <w:pStyle w:val="LetranormalTFG"/>
-        <w:rPr>
-          <w:rFonts w:ascii="Courier New" w:hAnsi="Courier New" w:cs="Courier New"/>
-        </w:rPr>
-      </w:pPr>
-      <w:r>
-        <w:rPr>
-          <w:rFonts w:ascii="Courier New" w:hAnsi="Courier New" w:cs="Courier New"/>
-        </w:rPr>
-        <w:tab/>
-        <w:t>x* = x;</w:t>
-      </w:r>
-    </w:p>
-    <w:p>
-      <w:pPr>
-        <w:pStyle w:val="LetranormalTFG"/>
-        <w:rPr>
-          <w:rFonts w:ascii="Courier New" w:hAnsi="Courier New" w:cs="Courier New"/>
-        </w:rPr>
-      </w:pPr>
-      <w:r>
-        <w:rPr>
-          <w:rFonts w:ascii="Courier New" w:hAnsi="Courier New" w:cs="Courier New"/>
-        </w:rPr>
-        <w:tab/>
-        <w:t xml:space="preserve">N = </w:t>
-      </w:r>
-      <w:proofErr w:type="spellStart"/>
-      <w:r>
-        <w:rPr>
-          <w:rFonts w:ascii="Courier New" w:hAnsi="Courier New" w:cs="Courier New"/>
-        </w:rPr>
-        <w:t>neighborhood</w:t>
-      </w:r>
-      <w:proofErr w:type="spellEnd"/>
-      <w:r>
-        <w:rPr>
-          <w:rFonts w:ascii="Courier New" w:hAnsi="Courier New" w:cs="Courier New"/>
-        </w:rPr>
-        <w:t>(x*);</w:t>
-      </w:r>
-    </w:p>
-    <w:p>
-      <w:pPr>
-        <w:pStyle w:val="LetranormalTFG"/>
-        <w:rPr>
-          <w:rFonts w:ascii="Courier New" w:hAnsi="Courier New" w:cs="Courier New"/>
-        </w:rPr>
-      </w:pPr>
-      <w:r>
-        <w:rPr>
-          <w:rFonts w:ascii="Courier New" w:hAnsi="Courier New" w:cs="Courier New"/>
-        </w:rPr>
-        <w:tab/>
-        <w:t xml:space="preserve">x = </w:t>
-      </w:r>
-      <w:proofErr w:type="spellStart"/>
-      <w:r>
-        <w:rPr>
-          <w:rFonts w:ascii="Courier New" w:hAnsi="Courier New" w:cs="Courier New"/>
-        </w:rPr>
-        <w:t>select</w:t>
-      </w:r>
-      <w:proofErr w:type="spellEnd"/>
-      <w:r>
-        <w:rPr>
-          <w:rFonts w:ascii="Courier New" w:hAnsi="Courier New" w:cs="Courier New"/>
-        </w:rPr>
-        <w:t>(</w:t>
-      </w:r>
-      <w:proofErr w:type="spellStart"/>
-      <w:r>
-        <w:rPr>
-          <w:rFonts w:ascii="Courier New" w:hAnsi="Courier New" w:cs="Courier New"/>
-        </w:rPr>
-        <w:t>N</w:t>
-      </w:r>
-      <w:proofErr w:type="gramStart"/>
-      <w:r>
-        <w:rPr>
-          <w:rFonts w:ascii="Courier New" w:hAnsi="Courier New" w:cs="Courier New"/>
-        </w:rPr>
-        <w:t>,x</w:t>
+        <w:t>robot.tiempo</w:t>
       </w:r>
       <w:proofErr w:type="spellEnd"/>
       <w:proofErr w:type="gramEnd"/>
@@ -10333,292 +10616,21 @@
         <w:rPr>
           <w:rFonts w:ascii="Courier New" w:hAnsi="Courier New" w:cs="Courier New"/>
         </w:rPr>
-        <w:t>*);</w:t>
-      </w:r>
-    </w:p>
-    <w:p>
-      <w:pPr>
-        <w:pStyle w:val="LetranormalTFG"/>
-        <w:rPr>
-          <w:rFonts w:ascii="Courier New" w:hAnsi="Courier New" w:cs="Courier New"/>
-        </w:rPr>
-      </w:pPr>
+        <w:t xml:space="preserve"> = </w:t>
+      </w:r>
       <w:proofErr w:type="spellStart"/>
       <w:r>
         <w:rPr>
           <w:rFonts w:ascii="Courier New" w:hAnsi="Courier New" w:cs="Courier New"/>
         </w:rPr>
-        <w:t>while</w:t>
+        <w:t>FuncionObjetivo</w:t>
       </w:r>
       <w:proofErr w:type="spellEnd"/>
       <w:r>
         <w:rPr>
           <w:rFonts w:ascii="Courier New" w:hAnsi="Courier New" w:cs="Courier New"/>
         </w:rPr>
-        <w:t xml:space="preserve"> (</w:t>
-      </w:r>
-      <w:proofErr w:type="spellStart"/>
-      <w:r>
-        <w:rPr>
-          <w:rFonts w:ascii="Courier New" w:hAnsi="Courier New" w:cs="Courier New"/>
-        </w:rPr>
-        <w:t>fobj</w:t>
-      </w:r>
-      <w:proofErr w:type="spellEnd"/>
-      <w:r>
-        <w:rPr>
-          <w:rFonts w:ascii="Courier New" w:hAnsi="Courier New" w:cs="Courier New"/>
-        </w:rPr>
-        <w:t>(</w:t>
-      </w:r>
-      <w:r>
-        <w:rPr>
-          <w:rFonts w:ascii="Courier New" w:hAnsi="Courier New" w:cs="Courier New"/>
-        </w:rPr>
-        <w:t>x</w:t>
-      </w:r>
-      <w:r>
-        <w:rPr>
-          <w:rFonts w:ascii="Courier New" w:hAnsi="Courier New" w:cs="Courier New"/>
-        </w:rPr>
-        <w:t>)</w:t>
-      </w:r>
-      <w:r>
-        <w:rPr>
-          <w:rFonts w:ascii="Courier New" w:hAnsi="Courier New" w:cs="Courier New"/>
-        </w:rPr>
-        <w:t>&lt;</w:t>
-      </w:r>
-      <w:proofErr w:type="spellStart"/>
-      <w:r>
-        <w:rPr>
-          <w:rFonts w:ascii="Courier New" w:hAnsi="Courier New" w:cs="Courier New"/>
-        </w:rPr>
-        <w:t>fobj</w:t>
-      </w:r>
-      <w:proofErr w:type="spellEnd"/>
-      <w:r>
-        <w:rPr>
-          <w:rFonts w:ascii="Courier New" w:hAnsi="Courier New" w:cs="Courier New"/>
-        </w:rPr>
-        <w:t>(</w:t>
-      </w:r>
-      <w:r>
-        <w:rPr>
-          <w:rFonts w:ascii="Courier New" w:hAnsi="Courier New" w:cs="Courier New"/>
-        </w:rPr>
-        <w:t>x*</w:t>
-      </w:r>
-      <w:r>
-        <w:rPr>
-          <w:rFonts w:ascii="Courier New" w:hAnsi="Courier New" w:cs="Courier New"/>
-        </w:rPr>
-        <w:t>)</w:t>
-      </w:r>
-      <w:r>
-        <w:rPr>
-          <w:rFonts w:ascii="Courier New" w:hAnsi="Courier New" w:cs="Courier New"/>
-        </w:rPr>
-        <w:t>);</w:t>
-      </w:r>
-    </w:p>
-    <w:p>
-      <w:pPr>
-        <w:pStyle w:val="LetranormalTFG"/>
-        <w:rPr>
-          <w:rFonts w:ascii="Courier New" w:hAnsi="Courier New" w:cs="Courier New"/>
-        </w:rPr>
-      </w:pPr>
-      <w:proofErr w:type="spellStart"/>
-      <w:r>
-        <w:rPr>
-          <w:rFonts w:ascii="Courier New" w:hAnsi="Courier New" w:cs="Courier New"/>
-        </w:rPr>
-        <w:t>return</w:t>
-      </w:r>
-      <w:proofErr w:type="spellEnd"/>
-      <w:r>
-        <w:rPr>
-          <w:rFonts w:ascii="Courier New" w:hAnsi="Courier New" w:cs="Courier New"/>
-        </w:rPr>
-        <w:t xml:space="preserve"> x*;</w:t>
-      </w:r>
-    </w:p>
-    <w:p>
-      <w:pPr>
-        <w:pStyle w:val="TFGtitulo2"/>
-      </w:pPr>
-      <w:bookmarkStart w:id="17" w:name="_Toc516856587"/>
-      <w:r>
-        <w:lastRenderedPageBreak/>
-        <w:t>2</w:t>
-      </w:r>
-      <w:r>
-        <w:t>. Métodos constructivos</w:t>
-      </w:r>
-      <w:bookmarkEnd w:id="17"/>
-    </w:p>
-    <w:p>
-      <w:pPr>
-        <w:pStyle w:val="LetranormalTFG"/>
-      </w:pPr>
-      <w:r>
-        <w:t>Dado que se trata de un algoritmo que se basa en variables reales, el conjunto de valores iniciales tiene unos límites físicos, además puesto que se realiza una sola ejecución de la aplicación no se puede tener en cuenta valores de ejecuciones anteriores para la generación de esta primera solución.</w:t>
-      </w:r>
-    </w:p>
-    <w:p>
-      <w:pPr>
-        <w:pStyle w:val="LetranormalTFG"/>
-      </w:pPr>
-      <w:r>
-        <w:t xml:space="preserve">Por esto el método constructivo que se ha utilizado </w:t>
-      </w:r>
-      <w:r>
-        <w:t>se basa en la generación de valores aleatorios con limites superiores e inferiores distintos para cada una de las variables. Con esto cada vez que empiece el algoritmo se comienza desde una solución totalmente aleatoria y distinta.</w:t>
-      </w:r>
-    </w:p>
-    <w:p>
-      <w:pPr>
-        <w:pStyle w:val="LetranormalTFG"/>
-      </w:pPr>
-      <w:r>
-        <w:t>Puesto que se existen soluciones no factibles, es decir, robots que no pueden realizar el circuito, el método constructivo no para de sacar posibles robots hasta que uno de ellos sea factible y a partir de ese se continua con la ejecución del algoritmo.</w:t>
-      </w:r>
-    </w:p>
-    <w:p>
-      <w:pPr>
-        <w:pStyle w:val="LetranormalTFG"/>
-      </w:pPr>
-      <w:r>
-        <w:t>A continuación, se muestra el pseudoc</w:t>
-      </w:r>
-      <w:r>
-        <w:t>ó</w:t>
-      </w:r>
-      <w:r>
-        <w:t>digo que utiliza el constructivo del algoritmo:</w:t>
-      </w:r>
-    </w:p>
-    <w:p>
-      <w:pPr>
-        <w:pStyle w:val="LetranormalTFG"/>
-        <w:rPr>
-          <w:rFonts w:ascii="Courier New" w:hAnsi="Courier New" w:cs="Courier New"/>
-          <w:b/>
-        </w:rPr>
-      </w:pPr>
-      <w:r>
-        <w:rPr>
-          <w:rFonts w:ascii="Courier New" w:hAnsi="Courier New" w:cs="Courier New"/>
-          <w:b/>
-        </w:rPr>
-        <w:t>Constructor</w:t>
-      </w:r>
-    </w:p>
-    <w:p>
-      <w:pPr>
-        <w:pStyle w:val="LetranormalTFG"/>
-        <w:rPr>
-          <w:rFonts w:ascii="Courier New" w:hAnsi="Courier New" w:cs="Courier New"/>
-        </w:rPr>
-      </w:pPr>
-      <w:r>
-        <w:rPr>
-          <w:rFonts w:ascii="Courier New" w:hAnsi="Courier New" w:cs="Courier New"/>
-        </w:rPr>
-        <w:t>Do</w:t>
-      </w:r>
-    </w:p>
-    <w:p>
-      <w:pPr>
-        <w:pStyle w:val="LetranormalTFG"/>
-        <w:rPr>
-          <w:rFonts w:ascii="Courier New" w:hAnsi="Courier New" w:cs="Courier New"/>
-        </w:rPr>
-      </w:pPr>
-      <w:r>
-        <w:rPr>
-          <w:rFonts w:ascii="Courier New" w:hAnsi="Courier New" w:cs="Courier New"/>
-        </w:rPr>
-        <w:tab/>
-      </w:r>
-      <w:proofErr w:type="gramStart"/>
-      <w:r>
-        <w:rPr>
-          <w:rFonts w:ascii="Courier New" w:hAnsi="Courier New" w:cs="Courier New"/>
-        </w:rPr>
-        <w:t>robot</w:t>
-      </w:r>
-      <w:proofErr w:type="gramEnd"/>
-      <w:r>
-        <w:rPr>
-          <w:rFonts w:ascii="Courier New" w:hAnsi="Courier New" w:cs="Courier New"/>
-        </w:rPr>
-        <w:t xml:space="preserve"> = </w:t>
-      </w:r>
-      <w:proofErr w:type="spellStart"/>
-      <w:r>
-        <w:rPr>
-          <w:rFonts w:ascii="Courier New" w:hAnsi="Courier New" w:cs="Courier New"/>
-        </w:rPr>
-        <w:t>GenerarRobot</w:t>
-      </w:r>
-      <w:proofErr w:type="spellEnd"/>
-      <w:r>
-        <w:rPr>
-          <w:rFonts w:ascii="Courier New" w:hAnsi="Courier New" w:cs="Courier New"/>
-        </w:rPr>
         <w:t>();</w:t>
-      </w:r>
-    </w:p>
-    <w:p>
-      <w:pPr>
-        <w:pStyle w:val="LetranormalTFG"/>
-        <w:rPr>
-          <w:rFonts w:ascii="Courier New" w:hAnsi="Courier New" w:cs="Courier New"/>
-        </w:rPr>
-      </w:pPr>
-      <w:r>
-        <w:rPr>
-          <w:rFonts w:ascii="Courier New" w:hAnsi="Courier New" w:cs="Courier New"/>
-        </w:rPr>
-        <w:tab/>
-      </w:r>
-      <w:proofErr w:type="spellStart"/>
-      <w:r>
-        <w:rPr>
-          <w:rFonts w:ascii="Courier New" w:hAnsi="Courier New" w:cs="Courier New"/>
-        </w:rPr>
-        <w:t>robot.tiempo</w:t>
-      </w:r>
-      <w:proofErr w:type="spellEnd"/>
-      <w:r>
-        <w:rPr>
-          <w:rFonts w:ascii="Courier New" w:hAnsi="Courier New" w:cs="Courier New"/>
-        </w:rPr>
-        <w:t xml:space="preserve"> = </w:t>
-      </w:r>
-      <w:proofErr w:type="spellStart"/>
-      <w:proofErr w:type="gramStart"/>
-      <w:r>
-        <w:rPr>
-          <w:rFonts w:ascii="Courier New" w:hAnsi="Courier New" w:cs="Courier New"/>
-        </w:rPr>
-        <w:t>FuncionObjetivo</w:t>
-      </w:r>
-      <w:proofErr w:type="spellEnd"/>
-      <w:r>
-        <w:rPr>
-          <w:rFonts w:ascii="Courier New" w:hAnsi="Courier New" w:cs="Courier New"/>
-        </w:rPr>
-        <w:t>(</w:t>
-      </w:r>
-      <w:proofErr w:type="gramEnd"/>
-      <w:r>
-        <w:rPr>
-          <w:rFonts w:ascii="Courier New" w:hAnsi="Courier New" w:cs="Courier New"/>
-        </w:rPr>
-        <w:t>);</w:t>
       </w:r>
     </w:p>
     <w:p>
@@ -10932,21 +10944,27 @@
         </w:rPr>
       </w:pPr>
       <w:proofErr w:type="spellStart"/>
+      <w:r>
+        <w:rPr>
+          <w:rFonts w:ascii="Courier New" w:hAnsi="Courier New" w:cs="Courier New"/>
+        </w:rPr>
+        <w:t>return</w:t>
+      </w:r>
+      <w:proofErr w:type="spellEnd"/>
+      <w:r>
+        <w:rPr>
+          <w:rFonts w:ascii="Courier New" w:hAnsi="Courier New" w:cs="Courier New"/>
+        </w:rPr>
+        <w:t xml:space="preserve"> new </w:t>
+      </w:r>
       <w:proofErr w:type="gramStart"/>
       <w:r>
         <w:rPr>
           <w:rFonts w:ascii="Courier New" w:hAnsi="Courier New" w:cs="Courier New"/>
         </w:rPr>
-        <w:t>return</w:t>
-      </w:r>
-      <w:proofErr w:type="spellEnd"/>
+        <w:t>Robot(</w:t>
+      </w:r>
       <w:proofErr w:type="gramEnd"/>
-      <w:r>
-        <w:rPr>
-          <w:rFonts w:ascii="Courier New" w:hAnsi="Courier New" w:cs="Courier New"/>
-        </w:rPr>
-        <w:t xml:space="preserve"> new Robot(</w:t>
-      </w:r>
       <w:r>
         <w:rPr>
           <w:rFonts w:ascii="Courier New" w:hAnsi="Courier New" w:cs="Courier New"/>
@@ -11000,7 +11018,7 @@
       <w:pPr>
         <w:pStyle w:val="TFGtitulo2"/>
       </w:pPr>
-      <w:bookmarkStart w:id="18" w:name="_Toc516856588"/>
+      <w:bookmarkStart w:id="17" w:name="_Toc516856588"/>
       <w:r>
         <w:lastRenderedPageBreak/>
         <w:t>3</w:t>
@@ -11008,7 +11026,7 @@
       <w:r>
         <w:t>. Generación de vecindarios</w:t>
       </w:r>
-      <w:bookmarkEnd w:id="18"/>
+      <w:bookmarkEnd w:id="17"/>
     </w:p>
     <w:p>
       <w:pPr>
@@ -11211,14 +11229,14 @@
       <w:pPr>
         <w:pStyle w:val="TFGtitulo2"/>
       </w:pPr>
-      <w:bookmarkStart w:id="19" w:name="_Toc516856589"/>
+      <w:bookmarkStart w:id="18" w:name="_Toc516856589"/>
       <w:r>
         <w:t>4</w:t>
       </w:r>
       <w:r>
         <w:t>. Búsquedas locales</w:t>
       </w:r>
-      <w:bookmarkEnd w:id="19"/>
+      <w:bookmarkEnd w:id="18"/>
     </w:p>
     <w:p>
       <w:pPr>
@@ -11433,21 +11451,20 @@
           <w:rFonts w:ascii="Courier New" w:hAnsi="Courier New" w:cs="Courier New"/>
         </w:rPr>
         <w:tab/>
-        <w:t xml:space="preserve">vecino.tiempo = </w:t>
       </w:r>
       <w:proofErr w:type="gramStart"/>
       <w:r>
         <w:rPr>
           <w:rFonts w:ascii="Courier New" w:hAnsi="Courier New" w:cs="Courier New"/>
         </w:rPr>
-        <w:t>funcionObjetivo(</w:t>
+        <w:t>vecino.tiempo</w:t>
       </w:r>
       <w:proofErr w:type="gramEnd"/>
       <w:r>
         <w:rPr>
           <w:rFonts w:ascii="Courier New" w:hAnsi="Courier New" w:cs="Courier New"/>
         </w:rPr>
-        <w:t>vecino);</w:t>
+        <w:t xml:space="preserve"> = funcionObjetivo(vecino);</w:t>
       </w:r>
     </w:p>
     <w:p>
@@ -11732,21 +11749,20 @@
           <w:rFonts w:ascii="Courier New" w:hAnsi="Courier New" w:cs="Courier New"/>
         </w:rPr>
         <w:tab/>
-        <w:t xml:space="preserve">vecino.tiempo = </w:t>
       </w:r>
       <w:proofErr w:type="gramStart"/>
       <w:r>
         <w:rPr>
           <w:rFonts w:ascii="Courier New" w:hAnsi="Courier New" w:cs="Courier New"/>
         </w:rPr>
-        <w:t>funcionObjetivo(</w:t>
+        <w:t>vecino.tiempo</w:t>
       </w:r>
       <w:proofErr w:type="gramEnd"/>
       <w:r>
         <w:rPr>
           <w:rFonts w:ascii="Courier New" w:hAnsi="Courier New" w:cs="Courier New"/>
         </w:rPr>
-        <w:t>vecino);</w:t>
+        <w:t xml:space="preserve"> = funcionObjetivo(vecino);</w:t>
       </w:r>
     </w:p>
     <w:p>
@@ -11869,14 +11885,16 @@
       <w:pPr>
         <w:pStyle w:val="TFGtitulo2"/>
       </w:pPr>
-      <w:bookmarkStart w:id="20" w:name="_Toc516856590"/>
+      <w:bookmarkStart w:id="19" w:name="_Toc516856590"/>
+      <w:bookmarkStart w:id="20" w:name="_GoBack"/>
+      <w:bookmarkEnd w:id="20"/>
       <w:r>
         <w:t>5</w:t>
       </w:r>
       <w:r>
         <w:t>. Búsquedas globales</w:t>
       </w:r>
-      <w:bookmarkEnd w:id="20"/>
+      <w:bookmarkEnd w:id="19"/>
     </w:p>
     <w:p>
       <w:pPr>
@@ -12024,23 +12042,29 @@
         <w:ind w:left="1068"/>
       </w:pPr>
       <w:proofErr w:type="spellStart"/>
+      <w:r>
+        <w:t>return</w:t>
+      </w:r>
+      <w:proofErr w:type="spellEnd"/>
+      <w:r>
+        <w:t xml:space="preserve"> </w:t>
+      </w:r>
+      <w:r>
+        <w:t>y</w:t>
+      </w:r>
+      <w:r>
+        <w:t>&gt;</w:t>
+      </w:r>
+      <w:r>
+        <w:t xml:space="preserve">z? </w:t>
+      </w:r>
       <w:proofErr w:type="gramStart"/>
       <w:r>
-        <w:t>return</w:t>
-      </w:r>
-      <w:proofErr w:type="spellEnd"/>
+        <w:t>y :</w:t>
+      </w:r>
       <w:proofErr w:type="gramEnd"/>
       <w:r>
-        <w:t xml:space="preserve"> </w:t>
-      </w:r>
-      <w:r>
-        <w:t>y</w:t>
-      </w:r>
-      <w:r>
-        <w:t>&gt;</w:t>
-      </w:r>
-      <w:r>
-        <w:t>z? y : z;</w:t>
+        <w:t xml:space="preserve"> z;</w:t>
       </w:r>
     </w:p>
     <w:p>
@@ -12182,18 +12206,12 @@
         <w:t>(</w:t>
       </w:r>
       <w:proofErr w:type="spellStart"/>
-      <w:r>
-        <w:rPr>
-          <w:rFonts w:ascii="Courier New" w:hAnsi="Courier New" w:cs="Courier New"/>
-        </w:rPr>
-        <w:t>N</w:t>
-      </w:r>
       <w:proofErr w:type="gramStart"/>
       <w:r>
         <w:rPr>
           <w:rFonts w:ascii="Courier New" w:hAnsi="Courier New" w:cs="Courier New"/>
         </w:rPr>
-        <w:t>,x</w:t>
+        <w:t>N,x</w:t>
       </w:r>
       <w:proofErr w:type="spellEnd"/>
       <w:proofErr w:type="gramEnd"/>
@@ -12489,12 +12507,18 @@
         <w:t>busquedaSoluciones</w:t>
       </w:r>
       <w:proofErr w:type="spellEnd"/>
+      <w:r>
+        <w:rPr>
+          <w:rFonts w:ascii="Courier New" w:hAnsi="Courier New" w:cs="Courier New"/>
+        </w:rPr>
+        <w:t>(</w:t>
+      </w:r>
       <w:proofErr w:type="gramEnd"/>
       <w:r>
         <w:rPr>
           <w:rFonts w:ascii="Courier New" w:hAnsi="Courier New" w:cs="Courier New"/>
         </w:rPr>
-        <w:t>();</w:t>
+        <w:t>);</w:t>
       </w:r>
     </w:p>
     <w:p>
@@ -12543,12 +12567,18 @@
         <w:t>busquedaSoluciones</w:t>
       </w:r>
       <w:proofErr w:type="spellEnd"/>
+      <w:r>
+        <w:rPr>
+          <w:rFonts w:ascii="Courier New" w:hAnsi="Courier New" w:cs="Courier New"/>
+        </w:rPr>
+        <w:t>(</w:t>
+      </w:r>
       <w:proofErr w:type="gramEnd"/>
       <w:r>
         <w:rPr>
           <w:rFonts w:ascii="Courier New" w:hAnsi="Courier New" w:cs="Courier New"/>
         </w:rPr>
-        <w:t>();</w:t>
+        <w:t>);</w:t>
       </w:r>
     </w:p>
     <w:p>
@@ -12684,18 +12714,12 @@
         <w:t>(</w:t>
       </w:r>
       <w:proofErr w:type="spellStart"/>
-      <w:r>
-        <w:rPr>
-          <w:rFonts w:ascii="Courier New" w:hAnsi="Courier New" w:cs="Courier New"/>
-        </w:rPr>
-        <w:t>N</w:t>
-      </w:r>
       <w:proofErr w:type="gramStart"/>
       <w:r>
         <w:rPr>
           <w:rFonts w:ascii="Courier New" w:hAnsi="Courier New" w:cs="Courier New"/>
         </w:rPr>
-        <w:t>,x</w:t>
+        <w:t>N,x</w:t>
       </w:r>
       <w:proofErr w:type="spellEnd"/>
       <w:proofErr w:type="gramEnd"/>
@@ -12847,15 +12871,7 @@
         <w:t>)</w:t>
       </w:r>
       <w:r>
-        <w:t xml:space="preserve">, esta </w:t>
-      </w:r>
-      <w:proofErr w:type="spellStart"/>
-      <w:r>
-        <w:t>metaheurística</w:t>
-      </w:r>
-      <w:proofErr w:type="spellEnd"/>
-      <w:r>
-        <w:t xml:space="preserve"> va modificando en cada iteración la estructura del vecindario.</w:t>
+        <w:t>, esta metaheurística va modificando en cada iteración la estructura del vecindario.</w:t>
       </w:r>
       <w:r>
         <w:t xml:space="preserve"> Existen varios tipos de VNS, dos de ellas son:</w:t>
@@ -12999,20 +13015,7 @@
           <w:rFonts w:ascii="Courier New" w:hAnsi="Courier New" w:cs="Courier New"/>
         </w:rPr>
         <w:tab/>
-      </w:r>
-      <w:proofErr w:type="spellStart"/>
-      <w:r>
-        <w:rPr>
-          <w:rFonts w:ascii="Courier New" w:hAnsi="Courier New" w:cs="Courier New"/>
-        </w:rPr>
-        <w:t>Nm</w:t>
-      </w:r>
-      <w:proofErr w:type="spellEnd"/>
-      <w:r>
-        <w:rPr>
-          <w:rFonts w:ascii="Courier New" w:hAnsi="Courier New" w:cs="Courier New"/>
-        </w:rPr>
-        <w:t>=</w:t>
+        <w:t>Nm=</w:t>
       </w:r>
       <w:proofErr w:type="spellStart"/>
       <w:proofErr w:type="gramStart"/>
@@ -13058,36 +13061,25 @@
           <w:rFonts w:ascii="Courier New" w:hAnsi="Courier New" w:cs="Courier New"/>
         </w:rPr>
         <w:tab/>
-      </w:r>
+        <w:t>x’=</w:t>
+      </w:r>
+      <w:proofErr w:type="spellStart"/>
       <w:proofErr w:type="gramStart"/>
       <w:r>
         <w:rPr>
           <w:rFonts w:ascii="Courier New" w:hAnsi="Courier New" w:cs="Courier New"/>
         </w:rPr>
-        <w:t>x</w:t>
-      </w:r>
+        <w:t>BusquedaLocal</w:t>
+      </w:r>
+      <w:proofErr w:type="spellEnd"/>
+      <w:r>
+        <w:rPr>
+          <w:rFonts w:ascii="Courier New" w:hAnsi="Courier New" w:cs="Courier New"/>
+        </w:rPr>
+        <w:t>(</w:t>
+      </w:r>
+      <w:proofErr w:type="spellStart"/>
       <w:proofErr w:type="gramEnd"/>
-      <w:r>
-        <w:rPr>
-          <w:rFonts w:ascii="Courier New" w:hAnsi="Courier New" w:cs="Courier New"/>
-        </w:rPr>
-        <w:t>’=</w:t>
-      </w:r>
-      <w:proofErr w:type="spellStart"/>
-      <w:r>
-        <w:rPr>
-          <w:rFonts w:ascii="Courier New" w:hAnsi="Courier New" w:cs="Courier New"/>
-        </w:rPr>
-        <w:t>BusquedaLocal</w:t>
-      </w:r>
-      <w:proofErr w:type="spellEnd"/>
-      <w:r>
-        <w:rPr>
-          <w:rFonts w:ascii="Courier New" w:hAnsi="Courier New" w:cs="Courier New"/>
-        </w:rPr>
-        <w:t>(</w:t>
-      </w:r>
-      <w:proofErr w:type="spellStart"/>
       <w:r>
         <w:rPr>
           <w:rFonts w:ascii="Courier New" w:hAnsi="Courier New" w:cs="Courier New"/>
@@ -13348,21 +13340,7 @@
         <w:rPr>
           <w:rFonts w:ascii="Courier New" w:hAnsi="Courier New" w:cs="Courier New"/>
         </w:rPr>
-        <w:t xml:space="preserve"> </w:t>
-      </w:r>
-      <w:proofErr w:type="spellStart"/>
-      <w:r>
-        <w:rPr>
-          <w:rFonts w:ascii="Courier New" w:hAnsi="Courier New" w:cs="Courier New"/>
-        </w:rPr>
-        <w:t>Nm</w:t>
-      </w:r>
-      <w:proofErr w:type="spellEnd"/>
-      <w:r>
-        <w:rPr>
-          <w:rFonts w:ascii="Courier New" w:hAnsi="Courier New" w:cs="Courier New"/>
-        </w:rPr>
-        <w:t xml:space="preserve"> in </w:t>
+        <w:t xml:space="preserve"> Nm in </w:t>
       </w:r>
       <w:proofErr w:type="spellStart"/>
       <w:r>
@@ -13465,20 +13443,7 @@
           <w:rFonts w:ascii="Courier New" w:hAnsi="Courier New" w:cs="Courier New"/>
         </w:rPr>
         <w:tab/>
-      </w:r>
-      <w:proofErr w:type="spellStart"/>
-      <w:r>
-        <w:rPr>
-          <w:rFonts w:ascii="Courier New" w:hAnsi="Courier New" w:cs="Courier New"/>
-        </w:rPr>
-        <w:t>Nm</w:t>
-      </w:r>
-      <w:proofErr w:type="spellEnd"/>
-      <w:r>
-        <w:rPr>
-          <w:rFonts w:ascii="Courier New" w:hAnsi="Courier New" w:cs="Courier New"/>
-        </w:rPr>
-        <w:t>=</w:t>
+        <w:t>Nm=</w:t>
       </w:r>
       <w:proofErr w:type="spellStart"/>
       <w:proofErr w:type="gramStart"/>
@@ -13532,42 +13497,31 @@
           <w:rFonts w:ascii="Courier New" w:hAnsi="Courier New" w:cs="Courier New"/>
         </w:rPr>
         <w:tab/>
-      </w:r>
+        <w:t>x’=</w:t>
+      </w:r>
+      <w:r>
+        <w:rPr>
+          <w:rFonts w:ascii="Courier New" w:hAnsi="Courier New" w:cs="Courier New"/>
+        </w:rPr>
+        <w:t xml:space="preserve"> </w:t>
+      </w:r>
+      <w:proofErr w:type="spellStart"/>
       <w:proofErr w:type="gramStart"/>
       <w:r>
         <w:rPr>
           <w:rFonts w:ascii="Courier New" w:hAnsi="Courier New" w:cs="Courier New"/>
         </w:rPr>
-        <w:t>x</w:t>
-      </w:r>
+        <w:t>BusquedaLocal</w:t>
+      </w:r>
+      <w:proofErr w:type="spellEnd"/>
+      <w:r>
+        <w:rPr>
+          <w:rFonts w:ascii="Courier New" w:hAnsi="Courier New" w:cs="Courier New"/>
+        </w:rPr>
+        <w:t>(</w:t>
+      </w:r>
+      <w:proofErr w:type="spellStart"/>
       <w:proofErr w:type="gramEnd"/>
-      <w:r>
-        <w:rPr>
-          <w:rFonts w:ascii="Courier New" w:hAnsi="Courier New" w:cs="Courier New"/>
-        </w:rPr>
-        <w:t>’=</w:t>
-      </w:r>
-      <w:r>
-        <w:rPr>
-          <w:rFonts w:ascii="Courier New" w:hAnsi="Courier New" w:cs="Courier New"/>
-        </w:rPr>
-        <w:t xml:space="preserve"> </w:t>
-      </w:r>
-      <w:proofErr w:type="spellStart"/>
-      <w:r>
-        <w:rPr>
-          <w:rFonts w:ascii="Courier New" w:hAnsi="Courier New" w:cs="Courier New"/>
-        </w:rPr>
-        <w:t>BusquedaLocal</w:t>
-      </w:r>
-      <w:proofErr w:type="spellEnd"/>
-      <w:r>
-        <w:rPr>
-          <w:rFonts w:ascii="Courier New" w:hAnsi="Courier New" w:cs="Courier New"/>
-        </w:rPr>
-        <w:t>(</w:t>
-      </w:r>
-      <w:proofErr w:type="spellStart"/>
       <w:r>
         <w:rPr>
           <w:rFonts w:ascii="Courier New" w:hAnsi="Courier New" w:cs="Courier New"/>
@@ -13597,36 +13551,42 @@
         <w:tab/>
       </w:r>
       <w:proofErr w:type="spellStart"/>
+      <w:r>
+        <w:rPr>
+          <w:rFonts w:ascii="Courier New" w:hAnsi="Courier New" w:cs="Courier New"/>
+        </w:rPr>
+        <w:t>if</w:t>
+      </w:r>
+      <w:proofErr w:type="spellEnd"/>
+      <w:r>
+        <w:rPr>
+          <w:rFonts w:ascii="Courier New" w:hAnsi="Courier New" w:cs="Courier New"/>
+        </w:rPr>
+        <w:t>(</w:t>
+      </w:r>
+      <w:proofErr w:type="spellStart"/>
+      <w:r>
+        <w:rPr>
+          <w:rFonts w:ascii="Courier New" w:hAnsi="Courier New" w:cs="Courier New"/>
+        </w:rPr>
+        <w:t>fobj</w:t>
+      </w:r>
+      <w:proofErr w:type="spellEnd"/>
+      <w:r>
+        <w:rPr>
+          <w:rFonts w:ascii="Courier New" w:hAnsi="Courier New" w:cs="Courier New"/>
+        </w:rPr>
+        <w:t>(x</w:t>
+      </w:r>
       <w:proofErr w:type="gramStart"/>
       <w:r>
         <w:rPr>
           <w:rFonts w:ascii="Courier New" w:hAnsi="Courier New" w:cs="Courier New"/>
         </w:rPr>
-        <w:t>if</w:t>
-      </w:r>
-      <w:proofErr w:type="spellEnd"/>
-      <w:r>
-        <w:rPr>
-          <w:rFonts w:ascii="Courier New" w:hAnsi="Courier New" w:cs="Courier New"/>
-        </w:rPr>
-        <w:t>(</w:t>
+        <w:t>’)&lt;</w:t>
       </w:r>
       <w:proofErr w:type="spellStart"/>
       <w:proofErr w:type="gramEnd"/>
-      <w:r>
-        <w:rPr>
-          <w:rFonts w:ascii="Courier New" w:hAnsi="Courier New" w:cs="Courier New"/>
-        </w:rPr>
-        <w:t>fobj</w:t>
-      </w:r>
-      <w:proofErr w:type="spellEnd"/>
-      <w:r>
-        <w:rPr>
-          <w:rFonts w:ascii="Courier New" w:hAnsi="Courier New" w:cs="Courier New"/>
-        </w:rPr>
-        <w:t>(x’)&lt;</w:t>
-      </w:r>
-      <w:proofErr w:type="spellStart"/>
       <w:r>
         <w:rPr>
           <w:rFonts w:ascii="Courier New" w:hAnsi="Courier New" w:cs="Courier New"/>
@@ -13743,36 +13703,42 @@
         <w:tab/>
       </w:r>
       <w:proofErr w:type="spellStart"/>
+      <w:r>
+        <w:rPr>
+          <w:rFonts w:ascii="Courier New" w:hAnsi="Courier New" w:cs="Courier New"/>
+        </w:rPr>
+        <w:t>if</w:t>
+      </w:r>
+      <w:proofErr w:type="spellEnd"/>
+      <w:r>
+        <w:rPr>
+          <w:rFonts w:ascii="Courier New" w:hAnsi="Courier New" w:cs="Courier New"/>
+        </w:rPr>
+        <w:t>(</w:t>
+      </w:r>
+      <w:proofErr w:type="spellStart"/>
+      <w:r>
+        <w:rPr>
+          <w:rFonts w:ascii="Courier New" w:hAnsi="Courier New" w:cs="Courier New"/>
+        </w:rPr>
+        <w:t>fobj</w:t>
+      </w:r>
+      <w:proofErr w:type="spellEnd"/>
+      <w:r>
+        <w:rPr>
+          <w:rFonts w:ascii="Courier New" w:hAnsi="Courier New" w:cs="Courier New"/>
+        </w:rPr>
+        <w:t>(x</w:t>
+      </w:r>
       <w:proofErr w:type="gramStart"/>
       <w:r>
         <w:rPr>
           <w:rFonts w:ascii="Courier New" w:hAnsi="Courier New" w:cs="Courier New"/>
         </w:rPr>
-        <w:t>if</w:t>
-      </w:r>
-      <w:proofErr w:type="spellEnd"/>
-      <w:r>
-        <w:rPr>
-          <w:rFonts w:ascii="Courier New" w:hAnsi="Courier New" w:cs="Courier New"/>
-        </w:rPr>
-        <w:t>(</w:t>
+        <w:t>’)&lt;</w:t>
       </w:r>
       <w:proofErr w:type="spellStart"/>
       <w:proofErr w:type="gramEnd"/>
-      <w:r>
-        <w:rPr>
-          <w:rFonts w:ascii="Courier New" w:hAnsi="Courier New" w:cs="Courier New"/>
-        </w:rPr>
-        <w:t>fobj</w:t>
-      </w:r>
-      <w:proofErr w:type="spellEnd"/>
-      <w:r>
-        <w:rPr>
-          <w:rFonts w:ascii="Courier New" w:hAnsi="Courier New" w:cs="Courier New"/>
-        </w:rPr>
-        <w:t>(x’)&lt;</w:t>
-      </w:r>
-      <w:proofErr w:type="spellStart"/>
       <w:r>
         <w:rPr>
           <w:rFonts w:ascii="Courier New" w:hAnsi="Courier New" w:cs="Courier New"/>
@@ -14172,21 +14138,21 @@
         <w:t>x = cicle(</w:t>
       </w:r>
       <w:proofErr w:type="spellStart"/>
-      <w:r>
-        <w:rPr>
-          <w:rFonts w:ascii="Courier New" w:hAnsi="Courier New" w:cs="Courier New"/>
-        </w:rPr>
-        <w:t>c</w:t>
-      </w:r>
       <w:proofErr w:type="gramStart"/>
       <w:r>
         <w:rPr>
           <w:rFonts w:ascii="Courier New" w:hAnsi="Courier New" w:cs="Courier New"/>
         </w:rPr>
-        <w:t>,L,x</w:t>
+        <w:t>c,L</w:t>
+      </w:r>
+      <w:proofErr w:type="gramEnd"/>
+      <w:r>
+        <w:rPr>
+          <w:rFonts w:ascii="Courier New" w:hAnsi="Courier New" w:cs="Courier New"/>
+        </w:rPr>
+        <w:t>,x</w:t>
       </w:r>
       <w:proofErr w:type="spellEnd"/>
-      <w:proofErr w:type="gramEnd"/>
       <w:r>
         <w:rPr>
           <w:rFonts w:ascii="Courier New" w:hAnsi="Courier New" w:cs="Courier New"/>
@@ -14411,29 +14377,36 @@
           <w:b/>
         </w:rPr>
       </w:pPr>
+      <w:r>
+        <w:rPr>
+          <w:rFonts w:ascii="Courier New" w:hAnsi="Courier New" w:cs="Courier New"/>
+          <w:b/>
+        </w:rPr>
+        <w:t>cicle</w:t>
+      </w:r>
+      <w:r>
+        <w:rPr>
+          <w:rFonts w:ascii="Courier New" w:hAnsi="Courier New" w:cs="Courier New"/>
+          <w:b/>
+        </w:rPr>
+        <w:t>(</w:t>
+      </w:r>
+      <w:proofErr w:type="spellStart"/>
       <w:proofErr w:type="gramStart"/>
       <w:r>
         <w:rPr>
           <w:rFonts w:ascii="Courier New" w:hAnsi="Courier New" w:cs="Courier New"/>
           <w:b/>
         </w:rPr>
-        <w:t>cicle</w:t>
-      </w:r>
+        <w:t>c,L</w:t>
+      </w:r>
+      <w:proofErr w:type="gramEnd"/>
       <w:r>
         <w:rPr>
           <w:rFonts w:ascii="Courier New" w:hAnsi="Courier New" w:cs="Courier New"/>
           <w:b/>
         </w:rPr>
-        <w:t>(</w:t>
-      </w:r>
-      <w:proofErr w:type="spellStart"/>
-      <w:proofErr w:type="gramEnd"/>
-      <w:r>
-        <w:rPr>
-          <w:rFonts w:ascii="Courier New" w:hAnsi="Courier New" w:cs="Courier New"/>
-          <w:b/>
-        </w:rPr>
-        <w:t>c,L,x</w:t>
+        <w:t>,x</w:t>
       </w:r>
       <w:proofErr w:type="spellEnd"/>
       <w:r>
@@ -14464,7 +14437,21 @@
         <w:rPr>
           <w:rFonts w:ascii="Courier New" w:hAnsi="Courier New" w:cs="Courier New"/>
         </w:rPr>
-        <w:t xml:space="preserve"> l=1 to L:</w:t>
+        <w:t xml:space="preserve"> l=1 </w:t>
+      </w:r>
+      <w:proofErr w:type="spellStart"/>
+      <w:r>
+        <w:rPr>
+          <w:rFonts w:ascii="Courier New" w:hAnsi="Courier New" w:cs="Courier New"/>
+        </w:rPr>
+        <w:t>to</w:t>
+      </w:r>
+      <w:proofErr w:type="spellEnd"/>
+      <w:r>
+        <w:rPr>
+          <w:rFonts w:ascii="Courier New" w:hAnsi="Courier New" w:cs="Courier New"/>
+        </w:rPr>
+        <w:t xml:space="preserve"> L:</w:t>
       </w:r>
     </w:p>
     <w:p>
@@ -14543,43 +14530,43 @@
         <w:tab/>
       </w:r>
       <w:proofErr w:type="spellStart"/>
+      <w:r>
+        <w:rPr>
+          <w:rFonts w:ascii="Courier New" w:hAnsi="Courier New" w:cs="Courier New"/>
+        </w:rPr>
+        <w:t>if</w:t>
+      </w:r>
+      <w:proofErr w:type="spellEnd"/>
+      <w:r>
+        <w:rPr>
+          <w:rFonts w:ascii="Courier New" w:hAnsi="Courier New" w:cs="Courier New"/>
+        </w:rPr>
+        <w:t>(</w:t>
+      </w:r>
+      <w:proofErr w:type="spellStart"/>
+      <w:r>
+        <w:rPr>
+          <w:rFonts w:ascii="Courier New" w:hAnsi="Courier New" w:cs="Courier New"/>
+        </w:rPr>
+        <w:t>criterio_aceptacion</w:t>
+      </w:r>
+      <w:proofErr w:type="spellEnd"/>
+      <w:r>
+        <w:rPr>
+          <w:rFonts w:ascii="Courier New" w:hAnsi="Courier New" w:cs="Courier New"/>
+        </w:rPr>
+        <w:t>(</w:t>
+      </w:r>
+      <w:proofErr w:type="spellStart"/>
       <w:proofErr w:type="gramStart"/>
       <w:r>
         <w:rPr>
           <w:rFonts w:ascii="Courier New" w:hAnsi="Courier New" w:cs="Courier New"/>
         </w:rPr>
-        <w:t>if</w:t>
+        <w:t>x,x</w:t>
       </w:r>
       <w:proofErr w:type="spellEnd"/>
-      <w:r>
-        <w:rPr>
-          <w:rFonts w:ascii="Courier New" w:hAnsi="Courier New" w:cs="Courier New"/>
-        </w:rPr>
-        <w:t>(</w:t>
-      </w:r>
-      <w:proofErr w:type="spellStart"/>
       <w:proofErr w:type="gramEnd"/>
-      <w:r>
-        <w:rPr>
-          <w:rFonts w:ascii="Courier New" w:hAnsi="Courier New" w:cs="Courier New"/>
-        </w:rPr>
-        <w:t>criterio_aceptacion</w:t>
-      </w:r>
-      <w:proofErr w:type="spellEnd"/>
-      <w:r>
-        <w:rPr>
-          <w:rFonts w:ascii="Courier New" w:hAnsi="Courier New" w:cs="Courier New"/>
-        </w:rPr>
-        <w:t>(</w:t>
-      </w:r>
-      <w:proofErr w:type="spellStart"/>
-      <w:r>
-        <w:rPr>
-          <w:rFonts w:ascii="Courier New" w:hAnsi="Courier New" w:cs="Courier New"/>
-        </w:rPr>
-        <w:t>x,x</w:t>
-      </w:r>
-      <w:proofErr w:type="spellEnd"/>
       <w:r>
         <w:rPr>
           <w:rFonts w:ascii="Courier New" w:hAnsi="Courier New" w:cs="Courier New"/>
@@ -15062,15 +15049,15 @@
       </w:r>
       <w:proofErr w:type="spellEnd"/>
       <w:r>
-        <w:t xml:space="preserve"> </w:t>
+        <w:t xml:space="preserve"> backlog, </w:t>
       </w:r>
       <w:proofErr w:type="spellStart"/>
       <w:r>
-        <w:t>backlog</w:t>
+        <w:t>To</w:t>
       </w:r>
       <w:proofErr w:type="spellEnd"/>
       <w:r>
-        <w:t xml:space="preserve">, To Do, </w:t>
+        <w:t xml:space="preserve"> Do, </w:t>
       </w:r>
       <w:proofErr w:type="spellStart"/>
       <w:r>
@@ -27511,7 +27498,7 @@
             <wp:docPr id="1" name="Gráfico 1">
               <a:extLst xmlns:a="http://schemas.openxmlformats.org/drawingml/2006/main">
                 <a:ext uri="{FF2B5EF4-FFF2-40B4-BE49-F238E27FC236}">
-                  <a16:creationId xmlns:a16="http://schemas.microsoft.com/office/drawing/2014/main" xmlns:w16se="http://schemas.microsoft.com/office/word/2015/wordml/symex" xmlns:w16cid="http://schemas.microsoft.com/office/word/2016/wordml/cid" xmlns:w="http://schemas.openxmlformats.org/wordprocessingml/2006/main" xmlns:w10="urn:schemas-microsoft-com:office:word" xmlns:v="urn:schemas-microsoft-com:vml" xmlns:o="urn:schemas-microsoft-com:office:office" xmlns:am3d="http://schemas.microsoft.com/office/drawing/2017/model3d" xmlns:aink="http://schemas.microsoft.com/office/drawing/2016/ink" xmlns:cx8="http://schemas.microsoft.com/office/drawing/2016/5/14/chartex" xmlns:cx7="http://schemas.microsoft.com/office/drawing/2016/5/13/chartex" xmlns:cx6="http://schemas.microsoft.com/office/drawing/2016/5/12/chartex" xmlns:cx5="http://schemas.microsoft.com/office/drawing/2016/5/11/chartex" xmlns:cx4="http://schemas.microsoft.com/office/drawing/2016/5/10/chartex" xmlns:cx3="http://schemas.microsoft.com/office/drawing/2016/5/9/chartex" xmlns:cx2="http://schemas.microsoft.com/office/drawing/2015/10/21/chartex" xmlns:cx1="http://schemas.microsoft.com/office/drawing/2015/9/8/chartex" xmlns:cx="http://schemas.microsoft.com/office/drawing/2014/chartex" xmlns="" id="{60EBD157-ED32-4CF0-A13E-F823B893E771}"/>
+                  <a16:creationId xmlns:a16="http://schemas.microsoft.com/office/drawing/2014/main" id="{60EBD157-ED32-4CF0-A13E-F823B893E771}"/>
                 </a:ext>
               </a:extLst>
             </wp:docPr>
@@ -27706,7 +27693,7 @@
             <wp:docPr id="18" name="Gráfico 18">
               <a:extLst xmlns:a="http://schemas.openxmlformats.org/drawingml/2006/main">
                 <a:ext uri="{FF2B5EF4-FFF2-40B4-BE49-F238E27FC236}">
-                  <a16:creationId xmlns:a16="http://schemas.microsoft.com/office/drawing/2014/main" xmlns:w16se="http://schemas.microsoft.com/office/word/2015/wordml/symex" xmlns:w16cid="http://schemas.microsoft.com/office/word/2016/wordml/cid" xmlns:w="http://schemas.openxmlformats.org/wordprocessingml/2006/main" xmlns:w10="urn:schemas-microsoft-com:office:word" xmlns:v="urn:schemas-microsoft-com:vml" xmlns:o="urn:schemas-microsoft-com:office:office" xmlns:am3d="http://schemas.microsoft.com/office/drawing/2017/model3d" xmlns:aink="http://schemas.microsoft.com/office/drawing/2016/ink" xmlns:cx8="http://schemas.microsoft.com/office/drawing/2016/5/14/chartex" xmlns:cx7="http://schemas.microsoft.com/office/drawing/2016/5/13/chartex" xmlns:cx6="http://schemas.microsoft.com/office/drawing/2016/5/12/chartex" xmlns:cx5="http://schemas.microsoft.com/office/drawing/2016/5/11/chartex" xmlns:cx4="http://schemas.microsoft.com/office/drawing/2016/5/10/chartex" xmlns:cx3="http://schemas.microsoft.com/office/drawing/2016/5/9/chartex" xmlns:cx2="http://schemas.microsoft.com/office/drawing/2015/10/21/chartex" xmlns:cx1="http://schemas.microsoft.com/office/drawing/2015/9/8/chartex" xmlns:cx="http://schemas.microsoft.com/office/drawing/2014/chartex" xmlns="" id="{4A2D0442-3AAB-494B-A1D4-2D4CC627FD03}"/>
+                  <a16:creationId xmlns:a16="http://schemas.microsoft.com/office/drawing/2014/main" id="{4A2D0442-3AAB-494B-A1D4-2D4CC627FD03}"/>
                 </a:ext>
               </a:extLst>
             </wp:docPr>
@@ -27872,7 +27859,7 @@
             <wp:docPr id="21" name="Gráfico 21">
               <a:extLst xmlns:a="http://schemas.openxmlformats.org/drawingml/2006/main">
                 <a:ext uri="{FF2B5EF4-FFF2-40B4-BE49-F238E27FC236}">
-                  <a16:creationId xmlns:a16="http://schemas.microsoft.com/office/drawing/2014/main" xmlns:w16se="http://schemas.microsoft.com/office/word/2015/wordml/symex" xmlns:w16cid="http://schemas.microsoft.com/office/word/2016/wordml/cid" xmlns:w="http://schemas.openxmlformats.org/wordprocessingml/2006/main" xmlns:w10="urn:schemas-microsoft-com:office:word" xmlns:v="urn:schemas-microsoft-com:vml" xmlns:o="urn:schemas-microsoft-com:office:office" xmlns:am3d="http://schemas.microsoft.com/office/drawing/2017/model3d" xmlns:aink="http://schemas.microsoft.com/office/drawing/2016/ink" xmlns:cx8="http://schemas.microsoft.com/office/drawing/2016/5/14/chartex" xmlns:cx7="http://schemas.microsoft.com/office/drawing/2016/5/13/chartex" xmlns:cx6="http://schemas.microsoft.com/office/drawing/2016/5/12/chartex" xmlns:cx5="http://schemas.microsoft.com/office/drawing/2016/5/11/chartex" xmlns:cx4="http://schemas.microsoft.com/office/drawing/2016/5/10/chartex" xmlns:cx3="http://schemas.microsoft.com/office/drawing/2016/5/9/chartex" xmlns:cx2="http://schemas.microsoft.com/office/drawing/2015/10/21/chartex" xmlns:cx1="http://schemas.microsoft.com/office/drawing/2015/9/8/chartex" xmlns:cx="http://schemas.microsoft.com/office/drawing/2014/chartex" xmlns="" id="{3CA848A3-4140-4AE8-831F-28F396697C28}"/>
+                  <a16:creationId xmlns:a16="http://schemas.microsoft.com/office/drawing/2014/main" id="{3CA848A3-4140-4AE8-831F-28F396697C28}"/>
                 </a:ext>
               </a:extLst>
             </wp:docPr>
@@ -27979,7 +27966,7 @@
             <wp:docPr id="22" name="Gráfico 22">
               <a:extLst xmlns:a="http://schemas.openxmlformats.org/drawingml/2006/main">
                 <a:ext uri="{FF2B5EF4-FFF2-40B4-BE49-F238E27FC236}">
-                  <a16:creationId xmlns:a16="http://schemas.microsoft.com/office/drawing/2014/main" xmlns:w16se="http://schemas.microsoft.com/office/word/2015/wordml/symex" xmlns:w16cid="http://schemas.microsoft.com/office/word/2016/wordml/cid" xmlns:w="http://schemas.openxmlformats.org/wordprocessingml/2006/main" xmlns:w10="urn:schemas-microsoft-com:office:word" xmlns:v="urn:schemas-microsoft-com:vml" xmlns:o="urn:schemas-microsoft-com:office:office" xmlns:am3d="http://schemas.microsoft.com/office/drawing/2017/model3d" xmlns:aink="http://schemas.microsoft.com/office/drawing/2016/ink" xmlns:cx8="http://schemas.microsoft.com/office/drawing/2016/5/14/chartex" xmlns:cx7="http://schemas.microsoft.com/office/drawing/2016/5/13/chartex" xmlns:cx6="http://schemas.microsoft.com/office/drawing/2016/5/12/chartex" xmlns:cx5="http://schemas.microsoft.com/office/drawing/2016/5/11/chartex" xmlns:cx4="http://schemas.microsoft.com/office/drawing/2016/5/10/chartex" xmlns:cx3="http://schemas.microsoft.com/office/drawing/2016/5/9/chartex" xmlns:cx2="http://schemas.microsoft.com/office/drawing/2015/10/21/chartex" xmlns:cx1="http://schemas.microsoft.com/office/drawing/2015/9/8/chartex" xmlns:cx="http://schemas.microsoft.com/office/drawing/2014/chartex" xmlns="" id="{78139637-3445-442E-9B9C-B251E9EC80A0}"/>
+                  <a16:creationId xmlns:a16="http://schemas.microsoft.com/office/drawing/2014/main" id="{78139637-3445-442E-9B9C-B251E9EC80A0}"/>
                 </a:ext>
               </a:extLst>
             </wp:docPr>
@@ -28004,7 +27991,7 @@
             <wp:docPr id="27" name="Gráfico 27">
               <a:extLst xmlns:a="http://schemas.openxmlformats.org/drawingml/2006/main">
                 <a:ext uri="{FF2B5EF4-FFF2-40B4-BE49-F238E27FC236}">
-                  <a16:creationId xmlns:a16="http://schemas.microsoft.com/office/drawing/2014/main" xmlns:w16se="http://schemas.microsoft.com/office/word/2015/wordml/symex" xmlns:w16cid="http://schemas.microsoft.com/office/word/2016/wordml/cid" xmlns:w="http://schemas.openxmlformats.org/wordprocessingml/2006/main" xmlns:w10="urn:schemas-microsoft-com:office:word" xmlns:v="urn:schemas-microsoft-com:vml" xmlns:o="urn:schemas-microsoft-com:office:office" xmlns:am3d="http://schemas.microsoft.com/office/drawing/2017/model3d" xmlns:aink="http://schemas.microsoft.com/office/drawing/2016/ink" xmlns:cx8="http://schemas.microsoft.com/office/drawing/2016/5/14/chartex" xmlns:cx7="http://schemas.microsoft.com/office/drawing/2016/5/13/chartex" xmlns:cx6="http://schemas.microsoft.com/office/drawing/2016/5/12/chartex" xmlns:cx5="http://schemas.microsoft.com/office/drawing/2016/5/11/chartex" xmlns:cx4="http://schemas.microsoft.com/office/drawing/2016/5/10/chartex" xmlns:cx3="http://schemas.microsoft.com/office/drawing/2016/5/9/chartex" xmlns:cx2="http://schemas.microsoft.com/office/drawing/2015/10/21/chartex" xmlns:cx1="http://schemas.microsoft.com/office/drawing/2015/9/8/chartex" xmlns:cx="http://schemas.microsoft.com/office/drawing/2014/chartex" xmlns="" id="{AAA54AEE-D6DD-4D77-B8F0-FD5CE667F3D0}"/>
+                  <a16:creationId xmlns:a16="http://schemas.microsoft.com/office/drawing/2014/main" id="{AAA54AEE-D6DD-4D77-B8F0-FD5CE667F3D0}"/>
                 </a:ext>
               </a:extLst>
             </wp:docPr>
@@ -33834,71 +33821,41 @@
       </w:r>
       <w:proofErr w:type="spellEnd"/>
       <w:r>
-        <w:t xml:space="preserve"> y </w:t>
+        <w:t xml:space="preserve"> y Jenifer Greene (2014) </w:t>
+      </w:r>
+      <w:r>
+        <w:rPr>
+          <w:i/>
+        </w:rPr>
+        <w:t>“</w:t>
       </w:r>
       <w:proofErr w:type="spellStart"/>
       <w:r>
-        <w:t>Jenifer</w:t>
+        <w:rPr>
+          <w:i/>
+        </w:rPr>
+        <w:t>Learning</w:t>
       </w:r>
       <w:proofErr w:type="spellEnd"/>
       <w:r>
-        <w:t xml:space="preserve"> </w:t>
+        <w:rPr>
+          <w:i/>
+        </w:rPr>
+        <w:t xml:space="preserve"> Agile: </w:t>
       </w:r>
       <w:proofErr w:type="spellStart"/>
       <w:r>
-        <w:t>Greene</w:t>
+        <w:rPr>
+          <w:i/>
+        </w:rPr>
+        <w:t>Understanding</w:t>
       </w:r>
       <w:proofErr w:type="spellEnd"/>
       <w:r>
-        <w:t xml:space="preserve"> (2014) </w:t>
-      </w:r>
-      <w:r>
         <w:rPr>
           <w:i/>
         </w:rPr>
-        <w:t>“</w:t>
-      </w:r>
-      <w:proofErr w:type="spellStart"/>
-      <w:r>
-        <w:rPr>
-          <w:i/>
-        </w:rPr>
-        <w:t>Learning</w:t>
-      </w:r>
-      <w:proofErr w:type="spellEnd"/>
-      <w:r>
-        <w:rPr>
-          <w:i/>
-        </w:rPr>
-        <w:t xml:space="preserve"> Agile: </w:t>
-      </w:r>
-      <w:proofErr w:type="spellStart"/>
-      <w:r>
-        <w:rPr>
-          <w:i/>
-        </w:rPr>
-        <w:t>Understanding</w:t>
-      </w:r>
-      <w:proofErr w:type="spellEnd"/>
-      <w:r>
-        <w:rPr>
-          <w:i/>
-        </w:rPr>
-        <w:t xml:space="preserve"> </w:t>
-      </w:r>
-      <w:proofErr w:type="spellStart"/>
-      <w:r>
-        <w:rPr>
-          <w:i/>
-        </w:rPr>
-        <w:t>Scrum</w:t>
-      </w:r>
-      <w:proofErr w:type="spellEnd"/>
-      <w:r>
-        <w:rPr>
-          <w:i/>
-        </w:rPr>
-        <w:t>, XP, Lean, and Kanban”</w:t>
+        <w:t xml:space="preserve"> Scrum, XP, Lean, and Kanban”</w:t>
       </w:r>
       <w:r>
         <w:rPr>
@@ -33948,7 +33905,7 @@
 </file>
 
 <file path=word/endnotes.xml><?xml version="1.0" encoding="utf-8"?>
-<w:endnotes xmlns:wpc="http://schemas.microsoft.com/office/word/2010/wordprocessingCanvas" xmlns:mc="http://schemas.openxmlformats.org/markup-compatibility/2006" xmlns:o="urn:schemas-microsoft-com:office:office" xmlns:r="http://schemas.openxmlformats.org/officeDocument/2006/relationships" xmlns:m="http://schemas.openxmlformats.org/officeDocument/2006/math" xmlns:v="urn:schemas-microsoft-com:vml" xmlns:wp14="http://schemas.microsoft.com/office/word/2010/wordprocessingDrawing" xmlns:wp="http://schemas.openxmlformats.org/drawingml/2006/wordprocessingDrawing" xmlns:w10="urn:schemas-microsoft-com:office:word" xmlns:w="http://schemas.openxmlformats.org/wordprocessingml/2006/main" xmlns:w14="http://schemas.microsoft.com/office/word/2010/wordml" xmlns:w15="http://schemas.microsoft.com/office/word/2012/wordml" xmlns:wpg="http://schemas.microsoft.com/office/word/2010/wordprocessingGroup" xmlns:wpi="http://schemas.microsoft.com/office/word/2010/wordprocessingInk" xmlns:wne="http://schemas.microsoft.com/office/word/2006/wordml" xmlns:wps="http://schemas.microsoft.com/office/word/2010/wordprocessingShape" mc:Ignorable="w14 w15 wp14">
+<w:endnotes xmlns:wpc="http://schemas.microsoft.com/office/word/2010/wordprocessingCanvas" xmlns:cx="http://schemas.microsoft.com/office/drawing/2014/chartex" xmlns:cx1="http://schemas.microsoft.com/office/drawing/2015/9/8/chartex" xmlns:cx2="http://schemas.microsoft.com/office/drawing/2015/10/21/chartex" xmlns:cx3="http://schemas.microsoft.com/office/drawing/2016/5/9/chartex" xmlns:cx4="http://schemas.microsoft.com/office/drawing/2016/5/10/chartex" xmlns:cx5="http://schemas.microsoft.com/office/drawing/2016/5/11/chartex" xmlns:cx6="http://schemas.microsoft.com/office/drawing/2016/5/12/chartex" xmlns:cx7="http://schemas.microsoft.com/office/drawing/2016/5/13/chartex" xmlns:cx8="http://schemas.microsoft.com/office/drawing/2016/5/14/chartex" xmlns:mc="http://schemas.openxmlformats.org/markup-compatibility/2006" xmlns:aink="http://schemas.microsoft.com/office/drawing/2016/ink" xmlns:am3d="http://schemas.microsoft.com/office/drawing/2017/model3d" xmlns:o="urn:schemas-microsoft-com:office:office" xmlns:r="http://schemas.openxmlformats.org/officeDocument/2006/relationships" xmlns:m="http://schemas.openxmlformats.org/officeDocument/2006/math" xmlns:v="urn:schemas-microsoft-com:vml" xmlns:wp14="http://schemas.microsoft.com/office/word/2010/wordprocessingDrawing" xmlns:wp="http://schemas.openxmlformats.org/drawingml/2006/wordprocessingDrawing" xmlns:w10="urn:schemas-microsoft-com:office:word" xmlns:w="http://schemas.openxmlformats.org/wordprocessingml/2006/main" xmlns:w14="http://schemas.microsoft.com/office/word/2010/wordml" xmlns:w15="http://schemas.microsoft.com/office/word/2012/wordml" xmlns:w16cid="http://schemas.microsoft.com/office/word/2016/wordml/cid" xmlns:w16se="http://schemas.microsoft.com/office/word/2015/wordml/symex" xmlns:wpg="http://schemas.microsoft.com/office/word/2010/wordprocessingGroup" xmlns:wpi="http://schemas.microsoft.com/office/word/2010/wordprocessingInk" xmlns:wne="http://schemas.microsoft.com/office/word/2006/wordml" xmlns:wps="http://schemas.microsoft.com/office/word/2010/wordprocessingShape" mc:Ignorable="w14 w15 w16se w16cid wp14">
   <w:endnote w:type="separator" w:id="-1">
     <w:p>
       <w:pPr>
@@ -33973,7 +33930,7 @@
 </file>
 
 <file path=word/footer1.xml><?xml version="1.0" encoding="utf-8"?>
-<w:ftr xmlns:wpc="http://schemas.microsoft.com/office/word/2010/wordprocessingCanvas" xmlns:mc="http://schemas.openxmlformats.org/markup-compatibility/2006" xmlns:o="urn:schemas-microsoft-com:office:office" xmlns:r="http://schemas.openxmlformats.org/officeDocument/2006/relationships" xmlns:m="http://schemas.openxmlformats.org/officeDocument/2006/math" xmlns:v="urn:schemas-microsoft-com:vml" xmlns:wp14="http://schemas.microsoft.com/office/word/2010/wordprocessingDrawing" xmlns:wp="http://schemas.openxmlformats.org/drawingml/2006/wordprocessingDrawing" xmlns:w10="urn:schemas-microsoft-com:office:word" xmlns:w="http://schemas.openxmlformats.org/wordprocessingml/2006/main" xmlns:w14="http://schemas.microsoft.com/office/word/2010/wordml" xmlns:w15="http://schemas.microsoft.com/office/word/2012/wordml" xmlns:wpg="http://schemas.microsoft.com/office/word/2010/wordprocessingGroup" xmlns:wpi="http://schemas.microsoft.com/office/word/2010/wordprocessingInk" xmlns:wne="http://schemas.microsoft.com/office/word/2006/wordml" xmlns:wps="http://schemas.microsoft.com/office/word/2010/wordprocessingShape" mc:Ignorable="w14 w15 wp14">
+<w:ftr xmlns:wpc="http://schemas.microsoft.com/office/word/2010/wordprocessingCanvas" xmlns:cx="http://schemas.microsoft.com/office/drawing/2014/chartex" xmlns:cx1="http://schemas.microsoft.com/office/drawing/2015/9/8/chartex" xmlns:cx2="http://schemas.microsoft.com/office/drawing/2015/10/21/chartex" xmlns:cx3="http://schemas.microsoft.com/office/drawing/2016/5/9/chartex" xmlns:cx4="http://schemas.microsoft.com/office/drawing/2016/5/10/chartex" xmlns:cx5="http://schemas.microsoft.com/office/drawing/2016/5/11/chartex" xmlns:cx6="http://schemas.microsoft.com/office/drawing/2016/5/12/chartex" xmlns:cx7="http://schemas.microsoft.com/office/drawing/2016/5/13/chartex" xmlns:cx8="http://schemas.microsoft.com/office/drawing/2016/5/14/chartex" xmlns:mc="http://schemas.openxmlformats.org/markup-compatibility/2006" xmlns:aink="http://schemas.microsoft.com/office/drawing/2016/ink" xmlns:am3d="http://schemas.microsoft.com/office/drawing/2017/model3d" xmlns:o="urn:schemas-microsoft-com:office:office" xmlns:r="http://schemas.openxmlformats.org/officeDocument/2006/relationships" xmlns:m="http://schemas.openxmlformats.org/officeDocument/2006/math" xmlns:v="urn:schemas-microsoft-com:vml" xmlns:wp14="http://schemas.microsoft.com/office/word/2010/wordprocessingDrawing" xmlns:wp="http://schemas.openxmlformats.org/drawingml/2006/wordprocessingDrawing" xmlns:w10="urn:schemas-microsoft-com:office:word" xmlns:w="http://schemas.openxmlformats.org/wordprocessingml/2006/main" xmlns:w14="http://schemas.microsoft.com/office/word/2010/wordml" xmlns:w15="http://schemas.microsoft.com/office/word/2012/wordml" xmlns:w16cid="http://schemas.microsoft.com/office/word/2016/wordml/cid" xmlns:w16se="http://schemas.microsoft.com/office/word/2015/wordml/symex" xmlns:wpg="http://schemas.microsoft.com/office/word/2010/wordprocessingGroup" xmlns:wpi="http://schemas.microsoft.com/office/word/2010/wordprocessingInk" xmlns:wne="http://schemas.microsoft.com/office/word/2006/wordml" xmlns:wps="http://schemas.microsoft.com/office/word/2010/wordprocessingShape" mc:Ignorable="w14 w15 w16se w16cid wp14">
   <w:p>
     <w:pPr>
       <w:pStyle w:val="Piedepgina"/>
@@ -34048,7 +34005,7 @@
 </file>
 
 <file path=word/footer10.xml><?xml version="1.0" encoding="utf-8"?>
-<w:ftr xmlns:wpc="http://schemas.microsoft.com/office/word/2010/wordprocessingCanvas" xmlns:mc="http://schemas.openxmlformats.org/markup-compatibility/2006" xmlns:o="urn:schemas-microsoft-com:office:office" xmlns:r="http://schemas.openxmlformats.org/officeDocument/2006/relationships" xmlns:m="http://schemas.openxmlformats.org/officeDocument/2006/math" xmlns:v="urn:schemas-microsoft-com:vml" xmlns:wp14="http://schemas.microsoft.com/office/word/2010/wordprocessingDrawing" xmlns:wp="http://schemas.openxmlformats.org/drawingml/2006/wordprocessingDrawing" xmlns:w10="urn:schemas-microsoft-com:office:word" xmlns:w="http://schemas.openxmlformats.org/wordprocessingml/2006/main" xmlns:w14="http://schemas.microsoft.com/office/word/2010/wordml" xmlns:w15="http://schemas.microsoft.com/office/word/2012/wordml" xmlns:wpg="http://schemas.microsoft.com/office/word/2010/wordprocessingGroup" xmlns:wpi="http://schemas.microsoft.com/office/word/2010/wordprocessingInk" xmlns:wne="http://schemas.microsoft.com/office/word/2006/wordml" xmlns:wps="http://schemas.microsoft.com/office/word/2010/wordprocessingShape" mc:Ignorable="w14 w15 wp14">
+<w:ftr xmlns:wpc="http://schemas.microsoft.com/office/word/2010/wordprocessingCanvas" xmlns:cx="http://schemas.microsoft.com/office/drawing/2014/chartex" xmlns:cx1="http://schemas.microsoft.com/office/drawing/2015/9/8/chartex" xmlns:cx2="http://schemas.microsoft.com/office/drawing/2015/10/21/chartex" xmlns:cx3="http://schemas.microsoft.com/office/drawing/2016/5/9/chartex" xmlns:cx4="http://schemas.microsoft.com/office/drawing/2016/5/10/chartex" xmlns:cx5="http://schemas.microsoft.com/office/drawing/2016/5/11/chartex" xmlns:cx6="http://schemas.microsoft.com/office/drawing/2016/5/12/chartex" xmlns:cx7="http://schemas.microsoft.com/office/drawing/2016/5/13/chartex" xmlns:cx8="http://schemas.microsoft.com/office/drawing/2016/5/14/chartex" xmlns:mc="http://schemas.openxmlformats.org/markup-compatibility/2006" xmlns:aink="http://schemas.microsoft.com/office/drawing/2016/ink" xmlns:am3d="http://schemas.microsoft.com/office/drawing/2017/model3d" xmlns:o="urn:schemas-microsoft-com:office:office" xmlns:r="http://schemas.openxmlformats.org/officeDocument/2006/relationships" xmlns:m="http://schemas.openxmlformats.org/officeDocument/2006/math" xmlns:v="urn:schemas-microsoft-com:vml" xmlns:wp14="http://schemas.microsoft.com/office/word/2010/wordprocessingDrawing" xmlns:wp="http://schemas.openxmlformats.org/drawingml/2006/wordprocessingDrawing" xmlns:w10="urn:schemas-microsoft-com:office:word" xmlns:w="http://schemas.openxmlformats.org/wordprocessingml/2006/main" xmlns:w14="http://schemas.microsoft.com/office/word/2010/wordml" xmlns:w15="http://schemas.microsoft.com/office/word/2012/wordml" xmlns:w16cid="http://schemas.microsoft.com/office/word/2016/wordml/cid" xmlns:w16se="http://schemas.microsoft.com/office/word/2015/wordml/symex" xmlns:wpg="http://schemas.microsoft.com/office/word/2010/wordprocessingGroup" xmlns:wpi="http://schemas.microsoft.com/office/word/2010/wordprocessingInk" xmlns:wne="http://schemas.microsoft.com/office/word/2006/wordml" xmlns:wps="http://schemas.microsoft.com/office/word/2010/wordprocessingShape" mc:Ignorable="w14 w15 w16se w16cid wp14">
   <w:p>
     <w:pPr>
       <w:pStyle w:val="Piedepgina"/>
@@ -34133,7 +34090,7 @@
 </file>
 
 <file path=word/footer11.xml><?xml version="1.0" encoding="utf-8"?>
-<w:ftr xmlns:wpc="http://schemas.microsoft.com/office/word/2010/wordprocessingCanvas" xmlns:mc="http://schemas.openxmlformats.org/markup-compatibility/2006" xmlns:o="urn:schemas-microsoft-com:office:office" xmlns:r="http://schemas.openxmlformats.org/officeDocument/2006/relationships" xmlns:m="http://schemas.openxmlformats.org/officeDocument/2006/math" xmlns:v="urn:schemas-microsoft-com:vml" xmlns:wp14="http://schemas.microsoft.com/office/word/2010/wordprocessingDrawing" xmlns:wp="http://schemas.openxmlformats.org/drawingml/2006/wordprocessingDrawing" xmlns:w10="urn:schemas-microsoft-com:office:word" xmlns:w="http://schemas.openxmlformats.org/wordprocessingml/2006/main" xmlns:w14="http://schemas.microsoft.com/office/word/2010/wordml" xmlns:w15="http://schemas.microsoft.com/office/word/2012/wordml" xmlns:wpg="http://schemas.microsoft.com/office/word/2010/wordprocessingGroup" xmlns:wpi="http://schemas.microsoft.com/office/word/2010/wordprocessingInk" xmlns:wne="http://schemas.microsoft.com/office/word/2006/wordml" xmlns:wps="http://schemas.microsoft.com/office/word/2010/wordprocessingShape" mc:Ignorable="w14 w15 wp14">
+<w:ftr xmlns:wpc="http://schemas.microsoft.com/office/word/2010/wordprocessingCanvas" xmlns:cx="http://schemas.microsoft.com/office/drawing/2014/chartex" xmlns:cx1="http://schemas.microsoft.com/office/drawing/2015/9/8/chartex" xmlns:cx2="http://schemas.microsoft.com/office/drawing/2015/10/21/chartex" xmlns:cx3="http://schemas.microsoft.com/office/drawing/2016/5/9/chartex" xmlns:cx4="http://schemas.microsoft.com/office/drawing/2016/5/10/chartex" xmlns:cx5="http://schemas.microsoft.com/office/drawing/2016/5/11/chartex" xmlns:cx6="http://schemas.microsoft.com/office/drawing/2016/5/12/chartex" xmlns:cx7="http://schemas.microsoft.com/office/drawing/2016/5/13/chartex" xmlns:cx8="http://schemas.microsoft.com/office/drawing/2016/5/14/chartex" xmlns:mc="http://schemas.openxmlformats.org/markup-compatibility/2006" xmlns:aink="http://schemas.microsoft.com/office/drawing/2016/ink" xmlns:am3d="http://schemas.microsoft.com/office/drawing/2017/model3d" xmlns:o="urn:schemas-microsoft-com:office:office" xmlns:r="http://schemas.openxmlformats.org/officeDocument/2006/relationships" xmlns:m="http://schemas.openxmlformats.org/officeDocument/2006/math" xmlns:v="urn:schemas-microsoft-com:vml" xmlns:wp14="http://schemas.microsoft.com/office/word/2010/wordprocessingDrawing" xmlns:wp="http://schemas.openxmlformats.org/drawingml/2006/wordprocessingDrawing" xmlns:w10="urn:schemas-microsoft-com:office:word" xmlns:w="http://schemas.openxmlformats.org/wordprocessingml/2006/main" xmlns:w14="http://schemas.microsoft.com/office/word/2010/wordml" xmlns:w15="http://schemas.microsoft.com/office/word/2012/wordml" xmlns:w16cid="http://schemas.microsoft.com/office/word/2016/wordml/cid" xmlns:w16se="http://schemas.microsoft.com/office/word/2015/wordml/symex" xmlns:wpg="http://schemas.microsoft.com/office/word/2010/wordprocessingGroup" xmlns:wpi="http://schemas.microsoft.com/office/word/2010/wordprocessingInk" xmlns:wne="http://schemas.microsoft.com/office/word/2006/wordml" xmlns:wps="http://schemas.microsoft.com/office/word/2010/wordprocessingShape" mc:Ignorable="w14 w15 w16se w16cid wp14">
   <w:p>
     <w:pPr>
       <w:pStyle w:val="Piedepgina"/>
@@ -34218,7 +34175,7 @@
 </file>
 
 <file path=word/footer2.xml><?xml version="1.0" encoding="utf-8"?>
-<w:ftr xmlns:wpc="http://schemas.microsoft.com/office/word/2010/wordprocessingCanvas" xmlns:mc="http://schemas.openxmlformats.org/markup-compatibility/2006" xmlns:o="urn:schemas-microsoft-com:office:office" xmlns:r="http://schemas.openxmlformats.org/officeDocument/2006/relationships" xmlns:m="http://schemas.openxmlformats.org/officeDocument/2006/math" xmlns:v="urn:schemas-microsoft-com:vml" xmlns:wp14="http://schemas.microsoft.com/office/word/2010/wordprocessingDrawing" xmlns:wp="http://schemas.openxmlformats.org/drawingml/2006/wordprocessingDrawing" xmlns:w10="urn:schemas-microsoft-com:office:word" xmlns:w="http://schemas.openxmlformats.org/wordprocessingml/2006/main" xmlns:w14="http://schemas.microsoft.com/office/word/2010/wordml" xmlns:w15="http://schemas.microsoft.com/office/word/2012/wordml" xmlns:wpg="http://schemas.microsoft.com/office/word/2010/wordprocessingGroup" xmlns:wpi="http://schemas.microsoft.com/office/word/2010/wordprocessingInk" xmlns:wne="http://schemas.microsoft.com/office/word/2006/wordml" xmlns:wps="http://schemas.microsoft.com/office/word/2010/wordprocessingShape" mc:Ignorable="w14 w15 wp14">
+<w:ftr xmlns:wpc="http://schemas.microsoft.com/office/word/2010/wordprocessingCanvas" xmlns:cx="http://schemas.microsoft.com/office/drawing/2014/chartex" xmlns:cx1="http://schemas.microsoft.com/office/drawing/2015/9/8/chartex" xmlns:cx2="http://schemas.microsoft.com/office/drawing/2015/10/21/chartex" xmlns:cx3="http://schemas.microsoft.com/office/drawing/2016/5/9/chartex" xmlns:cx4="http://schemas.microsoft.com/office/drawing/2016/5/10/chartex" xmlns:cx5="http://schemas.microsoft.com/office/drawing/2016/5/11/chartex" xmlns:cx6="http://schemas.microsoft.com/office/drawing/2016/5/12/chartex" xmlns:cx7="http://schemas.microsoft.com/office/drawing/2016/5/13/chartex" xmlns:cx8="http://schemas.microsoft.com/office/drawing/2016/5/14/chartex" xmlns:mc="http://schemas.openxmlformats.org/markup-compatibility/2006" xmlns:aink="http://schemas.microsoft.com/office/drawing/2016/ink" xmlns:am3d="http://schemas.microsoft.com/office/drawing/2017/model3d" xmlns:o="urn:schemas-microsoft-com:office:office" xmlns:r="http://schemas.openxmlformats.org/officeDocument/2006/relationships" xmlns:m="http://schemas.openxmlformats.org/officeDocument/2006/math" xmlns:v="urn:schemas-microsoft-com:vml" xmlns:wp14="http://schemas.microsoft.com/office/word/2010/wordprocessingDrawing" xmlns:wp="http://schemas.openxmlformats.org/drawingml/2006/wordprocessingDrawing" xmlns:w10="urn:schemas-microsoft-com:office:word" xmlns:w="http://schemas.openxmlformats.org/wordprocessingml/2006/main" xmlns:w14="http://schemas.microsoft.com/office/word/2010/wordml" xmlns:w15="http://schemas.microsoft.com/office/word/2012/wordml" xmlns:w16cid="http://schemas.microsoft.com/office/word/2016/wordml/cid" xmlns:w16se="http://schemas.microsoft.com/office/word/2015/wordml/symex" xmlns:wpg="http://schemas.microsoft.com/office/word/2010/wordprocessingGroup" xmlns:wpi="http://schemas.microsoft.com/office/word/2010/wordprocessingInk" xmlns:wne="http://schemas.microsoft.com/office/word/2006/wordml" xmlns:wps="http://schemas.microsoft.com/office/word/2010/wordprocessingShape" mc:Ignorable="w14 w15 w16se w16cid wp14">
   <w:p>
     <w:pPr>
       <w:pStyle w:val="Piedepgina"/>
@@ -34302,7 +34259,7 @@
 </file>
 
 <file path=word/footer3.xml><?xml version="1.0" encoding="utf-8"?>
-<w:ftr xmlns:wpc="http://schemas.microsoft.com/office/word/2010/wordprocessingCanvas" xmlns:mc="http://schemas.openxmlformats.org/markup-compatibility/2006" xmlns:o="urn:schemas-microsoft-com:office:office" xmlns:r="http://schemas.openxmlformats.org/officeDocument/2006/relationships" xmlns:m="http://schemas.openxmlformats.org/officeDocument/2006/math" xmlns:v="urn:schemas-microsoft-com:vml" xmlns:wp14="http://schemas.microsoft.com/office/word/2010/wordprocessingDrawing" xmlns:wp="http://schemas.openxmlformats.org/drawingml/2006/wordprocessingDrawing" xmlns:w10="urn:schemas-microsoft-com:office:word" xmlns:w="http://schemas.openxmlformats.org/wordprocessingml/2006/main" xmlns:w14="http://schemas.microsoft.com/office/word/2010/wordml" xmlns:w15="http://schemas.microsoft.com/office/word/2012/wordml" xmlns:wpg="http://schemas.microsoft.com/office/word/2010/wordprocessingGroup" xmlns:wpi="http://schemas.microsoft.com/office/word/2010/wordprocessingInk" xmlns:wne="http://schemas.microsoft.com/office/word/2006/wordml" xmlns:wps="http://schemas.microsoft.com/office/word/2010/wordprocessingShape" mc:Ignorable="w14 w15 wp14">
+<w:ftr xmlns:wpc="http://schemas.microsoft.com/office/word/2010/wordprocessingCanvas" xmlns:cx="http://schemas.microsoft.com/office/drawing/2014/chartex" xmlns:cx1="http://schemas.microsoft.com/office/drawing/2015/9/8/chartex" xmlns:cx2="http://schemas.microsoft.com/office/drawing/2015/10/21/chartex" xmlns:cx3="http://schemas.microsoft.com/office/drawing/2016/5/9/chartex" xmlns:cx4="http://schemas.microsoft.com/office/drawing/2016/5/10/chartex" xmlns:cx5="http://schemas.microsoft.com/office/drawing/2016/5/11/chartex" xmlns:cx6="http://schemas.microsoft.com/office/drawing/2016/5/12/chartex" xmlns:cx7="http://schemas.microsoft.com/office/drawing/2016/5/13/chartex" xmlns:cx8="http://schemas.microsoft.com/office/drawing/2016/5/14/chartex" xmlns:mc="http://schemas.openxmlformats.org/markup-compatibility/2006" xmlns:aink="http://schemas.microsoft.com/office/drawing/2016/ink" xmlns:am3d="http://schemas.microsoft.com/office/drawing/2017/model3d" xmlns:o="urn:schemas-microsoft-com:office:office" xmlns:r="http://schemas.openxmlformats.org/officeDocument/2006/relationships" xmlns:m="http://schemas.openxmlformats.org/officeDocument/2006/math" xmlns:v="urn:schemas-microsoft-com:vml" xmlns:wp14="http://schemas.microsoft.com/office/word/2010/wordprocessingDrawing" xmlns:wp="http://schemas.openxmlformats.org/drawingml/2006/wordprocessingDrawing" xmlns:w10="urn:schemas-microsoft-com:office:word" xmlns:w="http://schemas.openxmlformats.org/wordprocessingml/2006/main" xmlns:w14="http://schemas.microsoft.com/office/word/2010/wordml" xmlns:w15="http://schemas.microsoft.com/office/word/2012/wordml" xmlns:w16cid="http://schemas.microsoft.com/office/word/2016/wordml/cid" xmlns:w16se="http://schemas.microsoft.com/office/word/2015/wordml/symex" xmlns:wpg="http://schemas.microsoft.com/office/word/2010/wordprocessingGroup" xmlns:wpi="http://schemas.microsoft.com/office/word/2010/wordprocessingInk" xmlns:wne="http://schemas.microsoft.com/office/word/2006/wordml" xmlns:wps="http://schemas.microsoft.com/office/word/2010/wordprocessingShape" mc:Ignorable="w14 w15 w16se w16cid wp14">
   <w:p>
     <w:pPr>
       <w:pStyle w:val="Piedepgina"/>
@@ -34387,7 +34344,7 @@
 </file>
 
 <file path=word/footer4.xml><?xml version="1.0" encoding="utf-8"?>
-<w:ftr xmlns:wpc="http://schemas.microsoft.com/office/word/2010/wordprocessingCanvas" xmlns:mc="http://schemas.openxmlformats.org/markup-compatibility/2006" xmlns:o="urn:schemas-microsoft-com:office:office" xmlns:r="http://schemas.openxmlformats.org/officeDocument/2006/relationships" xmlns:m="http://schemas.openxmlformats.org/officeDocument/2006/math" xmlns:v="urn:schemas-microsoft-com:vml" xmlns:wp14="http://schemas.microsoft.com/office/word/2010/wordprocessingDrawing" xmlns:wp="http://schemas.openxmlformats.org/drawingml/2006/wordprocessingDrawing" xmlns:w10="urn:schemas-microsoft-com:office:word" xmlns:w="http://schemas.openxmlformats.org/wordprocessingml/2006/main" xmlns:w14="http://schemas.microsoft.com/office/word/2010/wordml" xmlns:w15="http://schemas.microsoft.com/office/word/2012/wordml" xmlns:wpg="http://schemas.microsoft.com/office/word/2010/wordprocessingGroup" xmlns:wpi="http://schemas.microsoft.com/office/word/2010/wordprocessingInk" xmlns:wne="http://schemas.microsoft.com/office/word/2006/wordml" xmlns:wps="http://schemas.microsoft.com/office/word/2010/wordprocessingShape" mc:Ignorable="w14 w15 wp14">
+<w:ftr xmlns:wpc="http://schemas.microsoft.com/office/word/2010/wordprocessingCanvas" xmlns:cx="http://schemas.microsoft.com/office/drawing/2014/chartex" xmlns:cx1="http://schemas.microsoft.com/office/drawing/2015/9/8/chartex" xmlns:cx2="http://schemas.microsoft.com/office/drawing/2015/10/21/chartex" xmlns:cx3="http://schemas.microsoft.com/office/drawing/2016/5/9/chartex" xmlns:cx4="http://schemas.microsoft.com/office/drawing/2016/5/10/chartex" xmlns:cx5="http://schemas.microsoft.com/office/drawing/2016/5/11/chartex" xmlns:cx6="http://schemas.microsoft.com/office/drawing/2016/5/12/chartex" xmlns:cx7="http://schemas.microsoft.com/office/drawing/2016/5/13/chartex" xmlns:cx8="http://schemas.microsoft.com/office/drawing/2016/5/14/chartex" xmlns:mc="http://schemas.openxmlformats.org/markup-compatibility/2006" xmlns:aink="http://schemas.microsoft.com/office/drawing/2016/ink" xmlns:am3d="http://schemas.microsoft.com/office/drawing/2017/model3d" xmlns:o="urn:schemas-microsoft-com:office:office" xmlns:r="http://schemas.openxmlformats.org/officeDocument/2006/relationships" xmlns:m="http://schemas.openxmlformats.org/officeDocument/2006/math" xmlns:v="urn:schemas-microsoft-com:vml" xmlns:wp14="http://schemas.microsoft.com/office/word/2010/wordprocessingDrawing" xmlns:wp="http://schemas.openxmlformats.org/drawingml/2006/wordprocessingDrawing" xmlns:w10="urn:schemas-microsoft-com:office:word" xmlns:w="http://schemas.openxmlformats.org/wordprocessingml/2006/main" xmlns:w14="http://schemas.microsoft.com/office/word/2010/wordml" xmlns:w15="http://schemas.microsoft.com/office/word/2012/wordml" xmlns:w16cid="http://schemas.microsoft.com/office/word/2016/wordml/cid" xmlns:w16se="http://schemas.microsoft.com/office/word/2015/wordml/symex" xmlns:wpg="http://schemas.microsoft.com/office/word/2010/wordprocessingGroup" xmlns:wpi="http://schemas.microsoft.com/office/word/2010/wordprocessingInk" xmlns:wne="http://schemas.microsoft.com/office/word/2006/wordml" xmlns:wps="http://schemas.microsoft.com/office/word/2010/wordprocessingShape" mc:Ignorable="w14 w15 w16se w16cid wp14">
   <w:p>
     <w:pPr>
       <w:pStyle w:val="Piedepgina"/>
@@ -34471,7 +34428,7 @@
 </file>
 
 <file path=word/footer5.xml><?xml version="1.0" encoding="utf-8"?>
-<w:ftr xmlns:wpc="http://schemas.microsoft.com/office/word/2010/wordprocessingCanvas" xmlns:mc="http://schemas.openxmlformats.org/markup-compatibility/2006" xmlns:o="urn:schemas-microsoft-com:office:office" xmlns:r="http://schemas.openxmlformats.org/officeDocument/2006/relationships" xmlns:m="http://schemas.openxmlformats.org/officeDocument/2006/math" xmlns:v="urn:schemas-microsoft-com:vml" xmlns:wp14="http://schemas.microsoft.com/office/word/2010/wordprocessingDrawing" xmlns:wp="http://schemas.openxmlformats.org/drawingml/2006/wordprocessingDrawing" xmlns:w10="urn:schemas-microsoft-com:office:word" xmlns:w="http://schemas.openxmlformats.org/wordprocessingml/2006/main" xmlns:w14="http://schemas.microsoft.com/office/word/2010/wordml" xmlns:w15="http://schemas.microsoft.com/office/word/2012/wordml" xmlns:wpg="http://schemas.microsoft.com/office/word/2010/wordprocessingGroup" xmlns:wpi="http://schemas.microsoft.com/office/word/2010/wordprocessingInk" xmlns:wne="http://schemas.microsoft.com/office/word/2006/wordml" xmlns:wps="http://schemas.microsoft.com/office/word/2010/wordprocessingShape" mc:Ignorable="w14 w15 wp14">
+<w:ftr xmlns:wpc="http://schemas.microsoft.com/office/word/2010/wordprocessingCanvas" xmlns:cx="http://schemas.microsoft.com/office/drawing/2014/chartex" xmlns:cx1="http://schemas.microsoft.com/office/drawing/2015/9/8/chartex" xmlns:cx2="http://schemas.microsoft.com/office/drawing/2015/10/21/chartex" xmlns:cx3="http://schemas.microsoft.com/office/drawing/2016/5/9/chartex" xmlns:cx4="http://schemas.microsoft.com/office/drawing/2016/5/10/chartex" xmlns:cx5="http://schemas.microsoft.com/office/drawing/2016/5/11/chartex" xmlns:cx6="http://schemas.microsoft.com/office/drawing/2016/5/12/chartex" xmlns:cx7="http://schemas.microsoft.com/office/drawing/2016/5/13/chartex" xmlns:cx8="http://schemas.microsoft.com/office/drawing/2016/5/14/chartex" xmlns:mc="http://schemas.openxmlformats.org/markup-compatibility/2006" xmlns:aink="http://schemas.microsoft.com/office/drawing/2016/ink" xmlns:am3d="http://schemas.microsoft.com/office/drawing/2017/model3d" xmlns:o="urn:schemas-microsoft-com:office:office" xmlns:r="http://schemas.openxmlformats.org/officeDocument/2006/relationships" xmlns:m="http://schemas.openxmlformats.org/officeDocument/2006/math" xmlns:v="urn:schemas-microsoft-com:vml" xmlns:wp14="http://schemas.microsoft.com/office/word/2010/wordprocessingDrawing" xmlns:wp="http://schemas.openxmlformats.org/drawingml/2006/wordprocessingDrawing" xmlns:w10="urn:schemas-microsoft-com:office:word" xmlns:w="http://schemas.openxmlformats.org/wordprocessingml/2006/main" xmlns:w14="http://schemas.microsoft.com/office/word/2010/wordml" xmlns:w15="http://schemas.microsoft.com/office/word/2012/wordml" xmlns:w16cid="http://schemas.microsoft.com/office/word/2016/wordml/cid" xmlns:w16se="http://schemas.microsoft.com/office/word/2015/wordml/symex" xmlns:wpg="http://schemas.microsoft.com/office/word/2010/wordprocessingGroup" xmlns:wpi="http://schemas.microsoft.com/office/word/2010/wordprocessingInk" xmlns:wne="http://schemas.microsoft.com/office/word/2006/wordml" xmlns:wps="http://schemas.microsoft.com/office/word/2010/wordprocessingShape" mc:Ignorable="w14 w15 w16se w16cid wp14">
   <w:p>
     <w:pPr>
       <w:pStyle w:val="Piedepgina"/>
@@ -34565,7 +34522,7 @@
 </file>
 
 <file path=word/footer6.xml><?xml version="1.0" encoding="utf-8"?>
-<w:ftr xmlns:wpc="http://schemas.microsoft.com/office/word/2010/wordprocessingCanvas" xmlns:mc="http://schemas.openxmlformats.org/markup-compatibility/2006" xmlns:o="urn:schemas-microsoft-com:office:office" xmlns:r="http://schemas.openxmlformats.org/officeDocument/2006/relationships" xmlns:m="http://schemas.openxmlformats.org/officeDocument/2006/math" xmlns:v="urn:schemas-microsoft-com:vml" xmlns:wp14="http://schemas.microsoft.com/office/word/2010/wordprocessingDrawing" xmlns:wp="http://schemas.openxmlformats.org/drawingml/2006/wordprocessingDrawing" xmlns:w10="urn:schemas-microsoft-com:office:word" xmlns:w="http://schemas.openxmlformats.org/wordprocessingml/2006/main" xmlns:w14="http://schemas.microsoft.com/office/word/2010/wordml" xmlns:w15="http://schemas.microsoft.com/office/word/2012/wordml" xmlns:wpg="http://schemas.microsoft.com/office/word/2010/wordprocessingGroup" xmlns:wpi="http://schemas.microsoft.com/office/word/2010/wordprocessingInk" xmlns:wne="http://schemas.microsoft.com/office/word/2006/wordml" xmlns:wps="http://schemas.microsoft.com/office/word/2010/wordprocessingShape" mc:Ignorable="w14 w15 wp14">
+<w:ftr xmlns:wpc="http://schemas.microsoft.com/office/word/2010/wordprocessingCanvas" xmlns:cx="http://schemas.microsoft.com/office/drawing/2014/chartex" xmlns:cx1="http://schemas.microsoft.com/office/drawing/2015/9/8/chartex" xmlns:cx2="http://schemas.microsoft.com/office/drawing/2015/10/21/chartex" xmlns:cx3="http://schemas.microsoft.com/office/drawing/2016/5/9/chartex" xmlns:cx4="http://schemas.microsoft.com/office/drawing/2016/5/10/chartex" xmlns:cx5="http://schemas.microsoft.com/office/drawing/2016/5/11/chartex" xmlns:cx6="http://schemas.microsoft.com/office/drawing/2016/5/12/chartex" xmlns:cx7="http://schemas.microsoft.com/office/drawing/2016/5/13/chartex" xmlns:cx8="http://schemas.microsoft.com/office/drawing/2016/5/14/chartex" xmlns:mc="http://schemas.openxmlformats.org/markup-compatibility/2006" xmlns:aink="http://schemas.microsoft.com/office/drawing/2016/ink" xmlns:am3d="http://schemas.microsoft.com/office/drawing/2017/model3d" xmlns:o="urn:schemas-microsoft-com:office:office" xmlns:r="http://schemas.openxmlformats.org/officeDocument/2006/relationships" xmlns:m="http://schemas.openxmlformats.org/officeDocument/2006/math" xmlns:v="urn:schemas-microsoft-com:vml" xmlns:wp14="http://schemas.microsoft.com/office/word/2010/wordprocessingDrawing" xmlns:wp="http://schemas.openxmlformats.org/drawingml/2006/wordprocessingDrawing" xmlns:w10="urn:schemas-microsoft-com:office:word" xmlns:w="http://schemas.openxmlformats.org/wordprocessingml/2006/main" xmlns:w14="http://schemas.microsoft.com/office/word/2010/wordml" xmlns:w15="http://schemas.microsoft.com/office/word/2012/wordml" xmlns:w16cid="http://schemas.microsoft.com/office/word/2016/wordml/cid" xmlns:w16se="http://schemas.microsoft.com/office/word/2015/wordml/symex" xmlns:wpg="http://schemas.microsoft.com/office/word/2010/wordprocessingGroup" xmlns:wpi="http://schemas.microsoft.com/office/word/2010/wordprocessingInk" xmlns:wne="http://schemas.microsoft.com/office/word/2006/wordml" xmlns:wps="http://schemas.microsoft.com/office/word/2010/wordprocessingShape" mc:Ignorable="w14 w15 w16se w16cid wp14">
   <w:p>
     <w:pPr>
       <w:pStyle w:val="Piedepgina"/>
@@ -34649,7 +34606,7 @@
 </file>
 
 <file path=word/footer7.xml><?xml version="1.0" encoding="utf-8"?>
-<w:ftr xmlns:wpc="http://schemas.microsoft.com/office/word/2010/wordprocessingCanvas" xmlns:mc="http://schemas.openxmlformats.org/markup-compatibility/2006" xmlns:o="urn:schemas-microsoft-com:office:office" xmlns:r="http://schemas.openxmlformats.org/officeDocument/2006/relationships" xmlns:m="http://schemas.openxmlformats.org/officeDocument/2006/math" xmlns:v="urn:schemas-microsoft-com:vml" xmlns:wp14="http://schemas.microsoft.com/office/word/2010/wordprocessingDrawing" xmlns:wp="http://schemas.openxmlformats.org/drawingml/2006/wordprocessingDrawing" xmlns:w10="urn:schemas-microsoft-com:office:word" xmlns:w="http://schemas.openxmlformats.org/wordprocessingml/2006/main" xmlns:w14="http://schemas.microsoft.com/office/word/2010/wordml" xmlns:w15="http://schemas.microsoft.com/office/word/2012/wordml" xmlns:wpg="http://schemas.microsoft.com/office/word/2010/wordprocessingGroup" xmlns:wpi="http://schemas.microsoft.com/office/word/2010/wordprocessingInk" xmlns:wne="http://schemas.microsoft.com/office/word/2006/wordml" xmlns:wps="http://schemas.microsoft.com/office/word/2010/wordprocessingShape" mc:Ignorable="w14 w15 wp14">
+<w:ftr xmlns:wpc="http://schemas.microsoft.com/office/word/2010/wordprocessingCanvas" xmlns:cx="http://schemas.microsoft.com/office/drawing/2014/chartex" xmlns:cx1="http://schemas.microsoft.com/office/drawing/2015/9/8/chartex" xmlns:cx2="http://schemas.microsoft.com/office/drawing/2015/10/21/chartex" xmlns:cx3="http://schemas.microsoft.com/office/drawing/2016/5/9/chartex" xmlns:cx4="http://schemas.microsoft.com/office/drawing/2016/5/10/chartex" xmlns:cx5="http://schemas.microsoft.com/office/drawing/2016/5/11/chartex" xmlns:cx6="http://schemas.microsoft.com/office/drawing/2016/5/12/chartex" xmlns:cx7="http://schemas.microsoft.com/office/drawing/2016/5/13/chartex" xmlns:cx8="http://schemas.microsoft.com/office/drawing/2016/5/14/chartex" xmlns:mc="http://schemas.openxmlformats.org/markup-compatibility/2006" xmlns:aink="http://schemas.microsoft.com/office/drawing/2016/ink" xmlns:am3d="http://schemas.microsoft.com/office/drawing/2017/model3d" xmlns:o="urn:schemas-microsoft-com:office:office" xmlns:r="http://schemas.openxmlformats.org/officeDocument/2006/relationships" xmlns:m="http://schemas.openxmlformats.org/officeDocument/2006/math" xmlns:v="urn:schemas-microsoft-com:vml" xmlns:wp14="http://schemas.microsoft.com/office/word/2010/wordprocessingDrawing" xmlns:wp="http://schemas.openxmlformats.org/drawingml/2006/wordprocessingDrawing" xmlns:w10="urn:schemas-microsoft-com:office:word" xmlns:w="http://schemas.openxmlformats.org/wordprocessingml/2006/main" xmlns:w14="http://schemas.microsoft.com/office/word/2010/wordml" xmlns:w15="http://schemas.microsoft.com/office/word/2012/wordml" xmlns:w16cid="http://schemas.microsoft.com/office/word/2016/wordml/cid" xmlns:w16se="http://schemas.microsoft.com/office/word/2015/wordml/symex" xmlns:wpg="http://schemas.microsoft.com/office/word/2010/wordprocessingGroup" xmlns:wpi="http://schemas.microsoft.com/office/word/2010/wordprocessingInk" xmlns:wne="http://schemas.microsoft.com/office/word/2006/wordml" xmlns:wps="http://schemas.microsoft.com/office/word/2010/wordprocessingShape" mc:Ignorable="w14 w15 w16se w16cid wp14">
   <w:p>
     <w:pPr>
       <w:pStyle w:val="Piedepgina"/>
@@ -34743,7 +34700,7 @@
 </file>
 
 <file path=word/footer8.xml><?xml version="1.0" encoding="utf-8"?>
-<w:ftr xmlns:wpc="http://schemas.microsoft.com/office/word/2010/wordprocessingCanvas" xmlns:mc="http://schemas.openxmlformats.org/markup-compatibility/2006" xmlns:o="urn:schemas-microsoft-com:office:office" xmlns:r="http://schemas.openxmlformats.org/officeDocument/2006/relationships" xmlns:m="http://schemas.openxmlformats.org/officeDocument/2006/math" xmlns:v="urn:schemas-microsoft-com:vml" xmlns:wp14="http://schemas.microsoft.com/office/word/2010/wordprocessingDrawing" xmlns:wp="http://schemas.openxmlformats.org/drawingml/2006/wordprocessingDrawing" xmlns:w10="urn:schemas-microsoft-com:office:word" xmlns:w="http://schemas.openxmlformats.org/wordprocessingml/2006/main" xmlns:w14="http://schemas.microsoft.com/office/word/2010/wordml" xmlns:w15="http://schemas.microsoft.com/office/word/2012/wordml" xmlns:wpg="http://schemas.microsoft.com/office/word/2010/wordprocessingGroup" xmlns:wpi="http://schemas.microsoft.com/office/word/2010/wordprocessingInk" xmlns:wne="http://schemas.microsoft.com/office/word/2006/wordml" xmlns:wps="http://schemas.microsoft.com/office/word/2010/wordprocessingShape" mc:Ignorable="w14 w15 wp14">
+<w:ftr xmlns:wpc="http://schemas.microsoft.com/office/word/2010/wordprocessingCanvas" xmlns:cx="http://schemas.microsoft.com/office/drawing/2014/chartex" xmlns:cx1="http://schemas.microsoft.com/office/drawing/2015/9/8/chartex" xmlns:cx2="http://schemas.microsoft.com/office/drawing/2015/10/21/chartex" xmlns:cx3="http://schemas.microsoft.com/office/drawing/2016/5/9/chartex" xmlns:cx4="http://schemas.microsoft.com/office/drawing/2016/5/10/chartex" xmlns:cx5="http://schemas.microsoft.com/office/drawing/2016/5/11/chartex" xmlns:cx6="http://schemas.microsoft.com/office/drawing/2016/5/12/chartex" xmlns:cx7="http://schemas.microsoft.com/office/drawing/2016/5/13/chartex" xmlns:cx8="http://schemas.microsoft.com/office/drawing/2016/5/14/chartex" xmlns:mc="http://schemas.openxmlformats.org/markup-compatibility/2006" xmlns:aink="http://schemas.microsoft.com/office/drawing/2016/ink" xmlns:am3d="http://schemas.microsoft.com/office/drawing/2017/model3d" xmlns:o="urn:schemas-microsoft-com:office:office" xmlns:r="http://schemas.openxmlformats.org/officeDocument/2006/relationships" xmlns:m="http://schemas.openxmlformats.org/officeDocument/2006/math" xmlns:v="urn:schemas-microsoft-com:vml" xmlns:wp14="http://schemas.microsoft.com/office/word/2010/wordprocessingDrawing" xmlns:wp="http://schemas.openxmlformats.org/drawingml/2006/wordprocessingDrawing" xmlns:w10="urn:schemas-microsoft-com:office:word" xmlns:w="http://schemas.openxmlformats.org/wordprocessingml/2006/main" xmlns:w14="http://schemas.microsoft.com/office/word/2010/wordml" xmlns:w15="http://schemas.microsoft.com/office/word/2012/wordml" xmlns:w16cid="http://schemas.microsoft.com/office/word/2016/wordml/cid" xmlns:w16se="http://schemas.microsoft.com/office/word/2015/wordml/symex" xmlns:wpg="http://schemas.microsoft.com/office/word/2010/wordprocessingGroup" xmlns:wpi="http://schemas.microsoft.com/office/word/2010/wordprocessingInk" xmlns:wne="http://schemas.microsoft.com/office/word/2006/wordml" xmlns:wps="http://schemas.microsoft.com/office/word/2010/wordprocessingShape" mc:Ignorable="w14 w15 w16se w16cid wp14">
   <w:p>
     <w:pPr>
       <w:pStyle w:val="Piedepgina"/>
@@ -34827,7 +34784,7 @@
 </file>
 
 <file path=word/footer9.xml><?xml version="1.0" encoding="utf-8"?>
-<w:ftr xmlns:wpc="http://schemas.microsoft.com/office/word/2010/wordprocessingCanvas" xmlns:mc="http://schemas.openxmlformats.org/markup-compatibility/2006" xmlns:o="urn:schemas-microsoft-com:office:office" xmlns:r="http://schemas.openxmlformats.org/officeDocument/2006/relationships" xmlns:m="http://schemas.openxmlformats.org/officeDocument/2006/math" xmlns:v="urn:schemas-microsoft-com:vml" xmlns:wp14="http://schemas.microsoft.com/office/word/2010/wordprocessingDrawing" xmlns:wp="http://schemas.openxmlformats.org/drawingml/2006/wordprocessingDrawing" xmlns:w10="urn:schemas-microsoft-com:office:word" xmlns:w="http://schemas.openxmlformats.org/wordprocessingml/2006/main" xmlns:w14="http://schemas.microsoft.com/office/word/2010/wordml" xmlns:w15="http://schemas.microsoft.com/office/word/2012/wordml" xmlns:wpg="http://schemas.microsoft.com/office/word/2010/wordprocessingGroup" xmlns:wpi="http://schemas.microsoft.com/office/word/2010/wordprocessingInk" xmlns:wne="http://schemas.microsoft.com/office/word/2006/wordml" xmlns:wps="http://schemas.microsoft.com/office/word/2010/wordprocessingShape" mc:Ignorable="w14 w15 wp14">
+<w:ftr xmlns:wpc="http://schemas.microsoft.com/office/word/2010/wordprocessingCanvas" xmlns:cx="http://schemas.microsoft.com/office/drawing/2014/chartex" xmlns:cx1="http://schemas.microsoft.com/office/drawing/2015/9/8/chartex" xmlns:cx2="http://schemas.microsoft.com/office/drawing/2015/10/21/chartex" xmlns:cx3="http://schemas.microsoft.com/office/drawing/2016/5/9/chartex" xmlns:cx4="http://schemas.microsoft.com/office/drawing/2016/5/10/chartex" xmlns:cx5="http://schemas.microsoft.com/office/drawing/2016/5/11/chartex" xmlns:cx6="http://schemas.microsoft.com/office/drawing/2016/5/12/chartex" xmlns:cx7="http://schemas.microsoft.com/office/drawing/2016/5/13/chartex" xmlns:cx8="http://schemas.microsoft.com/office/drawing/2016/5/14/chartex" xmlns:mc="http://schemas.openxmlformats.org/markup-compatibility/2006" xmlns:aink="http://schemas.microsoft.com/office/drawing/2016/ink" xmlns:am3d="http://schemas.microsoft.com/office/drawing/2017/model3d" xmlns:o="urn:schemas-microsoft-com:office:office" xmlns:r="http://schemas.openxmlformats.org/officeDocument/2006/relationships" xmlns:m="http://schemas.openxmlformats.org/officeDocument/2006/math" xmlns:v="urn:schemas-microsoft-com:vml" xmlns:wp14="http://schemas.microsoft.com/office/word/2010/wordprocessingDrawing" xmlns:wp="http://schemas.openxmlformats.org/drawingml/2006/wordprocessingDrawing" xmlns:w10="urn:schemas-microsoft-com:office:word" xmlns:w="http://schemas.openxmlformats.org/wordprocessingml/2006/main" xmlns:w14="http://schemas.microsoft.com/office/word/2010/wordml" xmlns:w15="http://schemas.microsoft.com/office/word/2012/wordml" xmlns:w16cid="http://schemas.microsoft.com/office/word/2016/wordml/cid" xmlns:w16se="http://schemas.microsoft.com/office/word/2015/wordml/symex" xmlns:wpg="http://schemas.microsoft.com/office/word/2010/wordprocessingGroup" xmlns:wpi="http://schemas.microsoft.com/office/word/2010/wordprocessingInk" xmlns:wne="http://schemas.microsoft.com/office/word/2006/wordml" xmlns:wps="http://schemas.microsoft.com/office/word/2010/wordprocessingShape" mc:Ignorable="w14 w15 w16se w16cid wp14">
   <w:p>
     <w:pPr>
       <w:pStyle w:val="Piedepgina"/>
@@ -34921,7 +34878,7 @@
 </file>
 
 <file path=word/footnotes.xml><?xml version="1.0" encoding="utf-8"?>
-<w:footnotes xmlns:wpc="http://schemas.microsoft.com/office/word/2010/wordprocessingCanvas" xmlns:mc="http://schemas.openxmlformats.org/markup-compatibility/2006" xmlns:o="urn:schemas-microsoft-com:office:office" xmlns:r="http://schemas.openxmlformats.org/officeDocument/2006/relationships" xmlns:m="http://schemas.openxmlformats.org/officeDocument/2006/math" xmlns:v="urn:schemas-microsoft-com:vml" xmlns:wp14="http://schemas.microsoft.com/office/word/2010/wordprocessingDrawing" xmlns:wp="http://schemas.openxmlformats.org/drawingml/2006/wordprocessingDrawing" xmlns:w10="urn:schemas-microsoft-com:office:word" xmlns:w="http://schemas.openxmlformats.org/wordprocessingml/2006/main" xmlns:w14="http://schemas.microsoft.com/office/word/2010/wordml" xmlns:w15="http://schemas.microsoft.com/office/word/2012/wordml" xmlns:wpg="http://schemas.microsoft.com/office/word/2010/wordprocessingGroup" xmlns:wpi="http://schemas.microsoft.com/office/word/2010/wordprocessingInk" xmlns:wne="http://schemas.microsoft.com/office/word/2006/wordml" xmlns:wps="http://schemas.microsoft.com/office/word/2010/wordprocessingShape" mc:Ignorable="w14 w15 wp14">
+<w:footnotes xmlns:wpc="http://schemas.microsoft.com/office/word/2010/wordprocessingCanvas" xmlns:cx="http://schemas.microsoft.com/office/drawing/2014/chartex" xmlns:cx1="http://schemas.microsoft.com/office/drawing/2015/9/8/chartex" xmlns:cx2="http://schemas.microsoft.com/office/drawing/2015/10/21/chartex" xmlns:cx3="http://schemas.microsoft.com/office/drawing/2016/5/9/chartex" xmlns:cx4="http://schemas.microsoft.com/office/drawing/2016/5/10/chartex" xmlns:cx5="http://schemas.microsoft.com/office/drawing/2016/5/11/chartex" xmlns:cx6="http://schemas.microsoft.com/office/drawing/2016/5/12/chartex" xmlns:cx7="http://schemas.microsoft.com/office/drawing/2016/5/13/chartex" xmlns:cx8="http://schemas.microsoft.com/office/drawing/2016/5/14/chartex" xmlns:mc="http://schemas.openxmlformats.org/markup-compatibility/2006" xmlns:aink="http://schemas.microsoft.com/office/drawing/2016/ink" xmlns:am3d="http://schemas.microsoft.com/office/drawing/2017/model3d" xmlns:o="urn:schemas-microsoft-com:office:office" xmlns:r="http://schemas.openxmlformats.org/officeDocument/2006/relationships" xmlns:m="http://schemas.openxmlformats.org/officeDocument/2006/math" xmlns:v="urn:schemas-microsoft-com:vml" xmlns:wp14="http://schemas.microsoft.com/office/word/2010/wordprocessingDrawing" xmlns:wp="http://schemas.openxmlformats.org/drawingml/2006/wordprocessingDrawing" xmlns:w10="urn:schemas-microsoft-com:office:word" xmlns:w="http://schemas.openxmlformats.org/wordprocessingml/2006/main" xmlns:w14="http://schemas.microsoft.com/office/word/2010/wordml" xmlns:w15="http://schemas.microsoft.com/office/word/2012/wordml" xmlns:w16cid="http://schemas.microsoft.com/office/word/2016/wordml/cid" xmlns:w16se="http://schemas.microsoft.com/office/word/2015/wordml/symex" xmlns:wpg="http://schemas.microsoft.com/office/word/2010/wordprocessingGroup" xmlns:wpi="http://schemas.microsoft.com/office/word/2010/wordprocessingInk" xmlns:wne="http://schemas.microsoft.com/office/word/2006/wordml" xmlns:wps="http://schemas.microsoft.com/office/word/2010/wordprocessingShape" mc:Ignorable="w14 w15 w16se w16cid wp14">
   <w:footnote w:type="separator" w:id="-1">
     <w:p>
       <w:pPr>
@@ -34946,7 +34903,7 @@
 </file>
 
 <file path=word/header1.xml><?xml version="1.0" encoding="utf-8"?>
-<w:hdr xmlns:wpc="http://schemas.microsoft.com/office/word/2010/wordprocessingCanvas" xmlns:mc="http://schemas.openxmlformats.org/markup-compatibility/2006" xmlns:o="urn:schemas-microsoft-com:office:office" xmlns:r="http://schemas.openxmlformats.org/officeDocument/2006/relationships" xmlns:m="http://schemas.openxmlformats.org/officeDocument/2006/math" xmlns:v="urn:schemas-microsoft-com:vml" xmlns:wp14="http://schemas.microsoft.com/office/word/2010/wordprocessingDrawing" xmlns:wp="http://schemas.openxmlformats.org/drawingml/2006/wordprocessingDrawing" xmlns:w10="urn:schemas-microsoft-com:office:word" xmlns:w="http://schemas.openxmlformats.org/wordprocessingml/2006/main" xmlns:w14="http://schemas.microsoft.com/office/word/2010/wordml" xmlns:w15="http://schemas.microsoft.com/office/word/2012/wordml" xmlns:wpg="http://schemas.microsoft.com/office/word/2010/wordprocessingGroup" xmlns:wpi="http://schemas.microsoft.com/office/word/2010/wordprocessingInk" xmlns:wne="http://schemas.microsoft.com/office/word/2006/wordml" xmlns:wps="http://schemas.microsoft.com/office/word/2010/wordprocessingShape" mc:Ignorable="w14 w15 wp14">
+<w:hdr xmlns:wpc="http://schemas.microsoft.com/office/word/2010/wordprocessingCanvas" xmlns:cx="http://schemas.microsoft.com/office/drawing/2014/chartex" xmlns:cx1="http://schemas.microsoft.com/office/drawing/2015/9/8/chartex" xmlns:cx2="http://schemas.microsoft.com/office/drawing/2015/10/21/chartex" xmlns:cx3="http://schemas.microsoft.com/office/drawing/2016/5/9/chartex" xmlns:cx4="http://schemas.microsoft.com/office/drawing/2016/5/10/chartex" xmlns:cx5="http://schemas.microsoft.com/office/drawing/2016/5/11/chartex" xmlns:cx6="http://schemas.microsoft.com/office/drawing/2016/5/12/chartex" xmlns:cx7="http://schemas.microsoft.com/office/drawing/2016/5/13/chartex" xmlns:cx8="http://schemas.microsoft.com/office/drawing/2016/5/14/chartex" xmlns:mc="http://schemas.openxmlformats.org/markup-compatibility/2006" xmlns:aink="http://schemas.microsoft.com/office/drawing/2016/ink" xmlns:am3d="http://schemas.microsoft.com/office/drawing/2017/model3d" xmlns:o="urn:schemas-microsoft-com:office:office" xmlns:r="http://schemas.openxmlformats.org/officeDocument/2006/relationships" xmlns:m="http://schemas.openxmlformats.org/officeDocument/2006/math" xmlns:v="urn:schemas-microsoft-com:vml" xmlns:wp14="http://schemas.microsoft.com/office/word/2010/wordprocessingDrawing" xmlns:wp="http://schemas.openxmlformats.org/drawingml/2006/wordprocessingDrawing" xmlns:w10="urn:schemas-microsoft-com:office:word" xmlns:w="http://schemas.openxmlformats.org/wordprocessingml/2006/main" xmlns:w14="http://schemas.microsoft.com/office/word/2010/wordml" xmlns:w15="http://schemas.microsoft.com/office/word/2012/wordml" xmlns:w16cid="http://schemas.microsoft.com/office/word/2016/wordml/cid" xmlns:w16se="http://schemas.microsoft.com/office/word/2015/wordml/symex" xmlns:wpg="http://schemas.microsoft.com/office/word/2010/wordprocessingGroup" xmlns:wpi="http://schemas.microsoft.com/office/word/2010/wordprocessingInk" xmlns:wne="http://schemas.microsoft.com/office/word/2006/wordml" xmlns:wps="http://schemas.microsoft.com/office/word/2010/wordprocessingShape" mc:Ignorable="w14 w15 w16se w16cid wp14">
   <w:p>
     <w:pPr>
       <w:pStyle w:val="Encabezado"/>
@@ -35057,7 +35014,7 @@
             </wp:anchor>
           </w:drawing>
         </mc:Choice>
-        <mc:Fallback xmlns:w16se="http://schemas.microsoft.com/office/word/2015/wordml/symex" xmlns:w16cid="http://schemas.microsoft.com/office/word/2016/wordml/cid" xmlns:am3d="http://schemas.microsoft.com/office/drawing/2017/model3d" xmlns:aink="http://schemas.microsoft.com/office/drawing/2016/ink" xmlns:cx8="http://schemas.microsoft.com/office/drawing/2016/5/14/chartex" xmlns:cx7="http://schemas.microsoft.com/office/drawing/2016/5/13/chartex" xmlns:cx6="http://schemas.microsoft.com/office/drawing/2016/5/12/chartex" xmlns:cx5="http://schemas.microsoft.com/office/drawing/2016/5/11/chartex" xmlns:cx4="http://schemas.microsoft.com/office/drawing/2016/5/10/chartex" xmlns:cx3="http://schemas.microsoft.com/office/drawing/2016/5/9/chartex" xmlns:cx2="http://schemas.microsoft.com/office/drawing/2015/10/21/chartex" xmlns:cx1="http://schemas.microsoft.com/office/drawing/2015/9/8/chartex" xmlns:cx="http://schemas.microsoft.com/office/drawing/2014/chartex">
+        <mc:Fallback>
           <w:pict>
             <v:rect w14:anchorId="69D5299E" id="Rectángulo 2" o:spid="_x0000_s1026" style="position:absolute;margin-left:296.75pt;margin-top:14.2pt;width:156.1pt;height:3.6pt;z-index:251661312;visibility:visible;mso-wrap-style:square;mso-width-percent:0;mso-height-percent:0;mso-wrap-distance-left:9pt;mso-wrap-distance-top:0;mso-wrap-distance-right:9pt;mso-wrap-distance-bottom:0;mso-position-horizontal:absolute;mso-position-horizontal-relative:margin;mso-position-vertical:absolute;mso-position-vertical-relative:text;mso-width-percent:0;mso-height-percent:0;mso-width-relative:margin;mso-height-relative:margin;v-text-anchor:middle" o:gfxdata="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" fillcolor="#ff8080" stroked="f" strokeweight="1pt">
               <v:fill color2="#ffdada" rotate="t" angle="45" colors="0 #ff8080;.5 #ffb3b3;1 #ffdada" focus="100%" type="gradient"/>
@@ -35116,7 +35073,7 @@
 </file>
 
 <file path=word/header2.xml><?xml version="1.0" encoding="utf-8"?>
-<w:hdr xmlns:wpc="http://schemas.microsoft.com/office/word/2010/wordprocessingCanvas" xmlns:mc="http://schemas.openxmlformats.org/markup-compatibility/2006" xmlns:o="urn:schemas-microsoft-com:office:office" xmlns:r="http://schemas.openxmlformats.org/officeDocument/2006/relationships" xmlns:m="http://schemas.openxmlformats.org/officeDocument/2006/math" xmlns:v="urn:schemas-microsoft-com:vml" xmlns:wp14="http://schemas.microsoft.com/office/word/2010/wordprocessingDrawing" xmlns:wp="http://schemas.openxmlformats.org/drawingml/2006/wordprocessingDrawing" xmlns:w10="urn:schemas-microsoft-com:office:word" xmlns:w="http://schemas.openxmlformats.org/wordprocessingml/2006/main" xmlns:w14="http://schemas.microsoft.com/office/word/2010/wordml" xmlns:w15="http://schemas.microsoft.com/office/word/2012/wordml" xmlns:wpg="http://schemas.microsoft.com/office/word/2010/wordprocessingGroup" xmlns:wpi="http://schemas.microsoft.com/office/word/2010/wordprocessingInk" xmlns:wne="http://schemas.microsoft.com/office/word/2006/wordml" xmlns:wps="http://schemas.microsoft.com/office/word/2010/wordprocessingShape" mc:Ignorable="w14 w15 wp14">
+<w:hdr xmlns:wpc="http://schemas.microsoft.com/office/word/2010/wordprocessingCanvas" xmlns:cx="http://schemas.microsoft.com/office/drawing/2014/chartex" xmlns:cx1="http://schemas.microsoft.com/office/drawing/2015/9/8/chartex" xmlns:cx2="http://schemas.microsoft.com/office/drawing/2015/10/21/chartex" xmlns:cx3="http://schemas.microsoft.com/office/drawing/2016/5/9/chartex" xmlns:cx4="http://schemas.microsoft.com/office/drawing/2016/5/10/chartex" xmlns:cx5="http://schemas.microsoft.com/office/drawing/2016/5/11/chartex" xmlns:cx6="http://schemas.microsoft.com/office/drawing/2016/5/12/chartex" xmlns:cx7="http://schemas.microsoft.com/office/drawing/2016/5/13/chartex" xmlns:cx8="http://schemas.microsoft.com/office/drawing/2016/5/14/chartex" xmlns:mc="http://schemas.openxmlformats.org/markup-compatibility/2006" xmlns:aink="http://schemas.microsoft.com/office/drawing/2016/ink" xmlns:am3d="http://schemas.microsoft.com/office/drawing/2017/model3d" xmlns:o="urn:schemas-microsoft-com:office:office" xmlns:r="http://schemas.openxmlformats.org/officeDocument/2006/relationships" xmlns:m="http://schemas.openxmlformats.org/officeDocument/2006/math" xmlns:v="urn:schemas-microsoft-com:vml" xmlns:wp14="http://schemas.microsoft.com/office/word/2010/wordprocessingDrawing" xmlns:wp="http://schemas.openxmlformats.org/drawingml/2006/wordprocessingDrawing" xmlns:w10="urn:schemas-microsoft-com:office:word" xmlns:w="http://schemas.openxmlformats.org/wordprocessingml/2006/main" xmlns:w14="http://schemas.microsoft.com/office/word/2010/wordml" xmlns:w15="http://schemas.microsoft.com/office/word/2012/wordml" xmlns:w16cid="http://schemas.microsoft.com/office/word/2016/wordml/cid" xmlns:w16se="http://schemas.microsoft.com/office/word/2015/wordml/symex" xmlns:wpg="http://schemas.microsoft.com/office/word/2010/wordprocessingGroup" xmlns:wpi="http://schemas.microsoft.com/office/word/2010/wordprocessingInk" xmlns:wne="http://schemas.microsoft.com/office/word/2006/wordml" xmlns:wps="http://schemas.microsoft.com/office/word/2010/wordprocessingShape" mc:Ignorable="w14 w15 w16se w16cid wp14">
   <w:p>
     <w:pPr>
       <w:pStyle w:val="Encabezado"/>
@@ -35227,7 +35184,7 @@
             </wp:anchor>
           </w:drawing>
         </mc:Choice>
-        <mc:Fallback xmlns:w16se="http://schemas.microsoft.com/office/word/2015/wordml/symex" xmlns:w16cid="http://schemas.microsoft.com/office/word/2016/wordml/cid" xmlns:am3d="http://schemas.microsoft.com/office/drawing/2017/model3d" xmlns:aink="http://schemas.microsoft.com/office/drawing/2016/ink" xmlns:cx8="http://schemas.microsoft.com/office/drawing/2016/5/14/chartex" xmlns:cx7="http://schemas.microsoft.com/office/drawing/2016/5/13/chartex" xmlns:cx6="http://schemas.microsoft.com/office/drawing/2016/5/12/chartex" xmlns:cx5="http://schemas.microsoft.com/office/drawing/2016/5/11/chartex" xmlns:cx4="http://schemas.microsoft.com/office/drawing/2016/5/10/chartex" xmlns:cx3="http://schemas.microsoft.com/office/drawing/2016/5/9/chartex" xmlns:cx2="http://schemas.microsoft.com/office/drawing/2015/10/21/chartex" xmlns:cx1="http://schemas.microsoft.com/office/drawing/2015/9/8/chartex" xmlns:cx="http://schemas.microsoft.com/office/drawing/2014/chartex">
+        <mc:Fallback>
           <w:pict>
             <v:rect w14:anchorId="625FBC85" id="Rectángulo 6" o:spid="_x0000_s1026" style="position:absolute;margin-left:296.75pt;margin-top:14.2pt;width:156.1pt;height:3.6pt;z-index:251665408;visibility:visible;mso-wrap-style:square;mso-width-percent:0;mso-height-percent:0;mso-wrap-distance-left:9pt;mso-wrap-distance-top:0;mso-wrap-distance-right:9pt;mso-wrap-distance-bottom:0;mso-position-horizontal:absolute;mso-position-horizontal-relative:margin;mso-position-vertical:absolute;mso-position-vertical-relative:text;mso-width-percent:0;mso-height-percent:0;mso-width-relative:margin;mso-height-relative:margin;v-text-anchor:middle" o:gfxdata="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" fillcolor="#ff8080" stroked="f" strokeweight="1pt">
               <v:fill color2="#ffdada" rotate="t" angle="45" colors="0 #ff8080;.5 #ffb3b3;1 #ffdada" focus="100%" type="gradient"/>
@@ -35326,7 +35283,7 @@
 </file>
 
 <file path=word/numbering.xml><?xml version="1.0" encoding="utf-8"?>
-<w:numbering xmlns:wpc="http://schemas.microsoft.com/office/word/2010/wordprocessingCanvas" xmlns:mc="http://schemas.openxmlformats.org/markup-compatibility/2006" xmlns:o="urn:schemas-microsoft-com:office:office" xmlns:r="http://schemas.openxmlformats.org/officeDocument/2006/relationships" xmlns:m="http://schemas.openxmlformats.org/officeDocument/2006/math" xmlns:v="urn:schemas-microsoft-com:vml" xmlns:wp14="http://schemas.microsoft.com/office/word/2010/wordprocessingDrawing" xmlns:wp="http://schemas.openxmlformats.org/drawingml/2006/wordprocessingDrawing" xmlns:w10="urn:schemas-microsoft-com:office:word" xmlns:w="http://schemas.openxmlformats.org/wordprocessingml/2006/main" xmlns:w14="http://schemas.microsoft.com/office/word/2010/wordml" xmlns:w15="http://schemas.microsoft.com/office/word/2012/wordml" xmlns:wpg="http://schemas.microsoft.com/office/word/2010/wordprocessingGroup" xmlns:wpi="http://schemas.microsoft.com/office/word/2010/wordprocessingInk" xmlns:wne="http://schemas.microsoft.com/office/word/2006/wordml" xmlns:wps="http://schemas.microsoft.com/office/word/2010/wordprocessingShape" mc:Ignorable="w14 w15 wp14">
+<w:numbering xmlns:wpc="http://schemas.microsoft.com/office/word/2010/wordprocessingCanvas" xmlns:cx="http://schemas.microsoft.com/office/drawing/2014/chartex" xmlns:cx1="http://schemas.microsoft.com/office/drawing/2015/9/8/chartex" xmlns:cx2="http://schemas.microsoft.com/office/drawing/2015/10/21/chartex" xmlns:cx3="http://schemas.microsoft.com/office/drawing/2016/5/9/chartex" xmlns:cx4="http://schemas.microsoft.com/office/drawing/2016/5/10/chartex" xmlns:cx5="http://schemas.microsoft.com/office/drawing/2016/5/11/chartex" xmlns:cx6="http://schemas.microsoft.com/office/drawing/2016/5/12/chartex" xmlns:cx7="http://schemas.microsoft.com/office/drawing/2016/5/13/chartex" xmlns:cx8="http://schemas.microsoft.com/office/drawing/2016/5/14/chartex" xmlns:mc="http://schemas.openxmlformats.org/markup-compatibility/2006" xmlns:aink="http://schemas.microsoft.com/office/drawing/2016/ink" xmlns:am3d="http://schemas.microsoft.com/office/drawing/2017/model3d" xmlns:o="urn:schemas-microsoft-com:office:office" xmlns:r="http://schemas.openxmlformats.org/officeDocument/2006/relationships" xmlns:m="http://schemas.openxmlformats.org/officeDocument/2006/math" xmlns:v="urn:schemas-microsoft-com:vml" xmlns:wp14="http://schemas.microsoft.com/office/word/2010/wordprocessingDrawing" xmlns:wp="http://schemas.openxmlformats.org/drawingml/2006/wordprocessingDrawing" xmlns:w10="urn:schemas-microsoft-com:office:word" xmlns:w="http://schemas.openxmlformats.org/wordprocessingml/2006/main" xmlns:w14="http://schemas.microsoft.com/office/word/2010/wordml" xmlns:w15="http://schemas.microsoft.com/office/word/2012/wordml" xmlns:w16cid="http://schemas.microsoft.com/office/word/2016/wordml/cid" xmlns:w16se="http://schemas.microsoft.com/office/word/2015/wordml/symex" xmlns:wpg="http://schemas.microsoft.com/office/word/2010/wordprocessingGroup" xmlns:wpi="http://schemas.microsoft.com/office/word/2010/wordprocessingInk" xmlns:wne="http://schemas.microsoft.com/office/word/2006/wordml" xmlns:wps="http://schemas.microsoft.com/office/word/2010/wordprocessingShape" mc:Ignorable="w14 w15 w16se w16cid wp14">
   <w:abstractNum w:abstractNumId="0" w15:restartNumberingAfterBreak="0">
     <w:nsid w:val="00D23703"/>
     <w:multiLevelType w:val="hybridMultilevel"/>
@@ -38927,7 +38884,7 @@
 </file>
 
 <file path=word/styles.xml><?xml version="1.0" encoding="utf-8"?>
-<w:styles xmlns:mc="http://schemas.openxmlformats.org/markup-compatibility/2006" xmlns:r="http://schemas.openxmlformats.org/officeDocument/2006/relationships" xmlns:w="http://schemas.openxmlformats.org/wordprocessingml/2006/main" xmlns:w14="http://schemas.microsoft.com/office/word/2010/wordml" xmlns:w15="http://schemas.microsoft.com/office/word/2012/wordml" mc:Ignorable="w14 w15">
+<w:styles xmlns:mc="http://schemas.openxmlformats.org/markup-compatibility/2006" xmlns:r="http://schemas.openxmlformats.org/officeDocument/2006/relationships" xmlns:w="http://schemas.openxmlformats.org/wordprocessingml/2006/main" xmlns:w14="http://schemas.microsoft.com/office/word/2010/wordml" xmlns:w15="http://schemas.microsoft.com/office/word/2012/wordml" xmlns:w16cid="http://schemas.microsoft.com/office/word/2016/wordml/cid" xmlns:w16se="http://schemas.microsoft.com/office/word/2015/wordml/symex" mc:Ignorable="w14 w15 w16se w16cid">
   <w:docDefaults>
     <w:rPrDefault>
       <w:rPr>
@@ -38943,7 +38900,7 @@
       </w:pPr>
     </w:pPrDefault>
   </w:docDefaults>
-  <w:latentStyles w:defLockedState="0" w:defUIPriority="99" w:defSemiHidden="0" w:defUnhideWhenUsed="0" w:defQFormat="0" w:count="371">
+  <w:latentStyles w:defLockedState="0" w:defUIPriority="99" w:defSemiHidden="0" w:defUnhideWhenUsed="0" w:defQFormat="0" w:count="375">
     <w:lsdException w:name="Normal" w:uiPriority="0" w:qFormat="1"/>
     <w:lsdException w:name="heading 1" w:uiPriority="9" w:qFormat="1"/>
     <w:lsdException w:name="heading 2" w:semiHidden="1" w:uiPriority="9" w:unhideWhenUsed="1" w:qFormat="1"/>
@@ -39049,7 +39006,6 @@
     <w:lsdException w:name="HTML Sample" w:semiHidden="1" w:unhideWhenUsed="1"/>
     <w:lsdException w:name="HTML Typewriter" w:semiHidden="1" w:unhideWhenUsed="1"/>
     <w:lsdException w:name="HTML Variable" w:semiHidden="1" w:unhideWhenUsed="1"/>
-    <w:lsdException w:name="Normal Table" w:semiHidden="1" w:unhideWhenUsed="1"/>
     <w:lsdException w:name="annotation subject" w:semiHidden="1" w:unhideWhenUsed="1"/>
     <w:lsdException w:name="No List" w:semiHidden="1" w:unhideWhenUsed="1"/>
     <w:lsdException w:name="Outline List 1" w:semiHidden="1" w:unhideWhenUsed="1"/>
@@ -39093,10 +39049,8 @@
     <w:lsdException w:name="Table Elegant" w:semiHidden="1" w:unhideWhenUsed="1"/>
     <w:lsdException w:name="Table Professional" w:semiHidden="1" w:unhideWhenUsed="1"/>
     <w:lsdException w:name="Table Subtle 1" w:semiHidden="1" w:unhideWhenUsed="1"/>
-    <w:lsdException w:name="Table Subtle 2" w:semiHidden="1" w:unhideWhenUsed="1"/>
     <w:lsdException w:name="Table Web 1" w:semiHidden="1" w:unhideWhenUsed="1"/>
     <w:lsdException w:name="Table Web 2" w:semiHidden="1" w:unhideWhenUsed="1"/>
-    <w:lsdException w:name="Table Web 3" w:semiHidden="1" w:unhideWhenUsed="1"/>
     <w:lsdException w:name="Balloon Text" w:semiHidden="1" w:unhideWhenUsed="1"/>
     <w:lsdException w:name="Table Grid" w:uiPriority="39"/>
     <w:lsdException w:name="Table Theme" w:semiHidden="1" w:unhideWhenUsed="1"/>
@@ -39315,6 +39269,10 @@
     <w:lsdException w:name="List Table 5 Dark Accent 6" w:uiPriority="50"/>
     <w:lsdException w:name="List Table 6 Colorful Accent 6" w:uiPriority="51"/>
     <w:lsdException w:name="List Table 7 Colorful Accent 6" w:uiPriority="52"/>
+    <w:lsdException w:name="Mention" w:semiHidden="1" w:unhideWhenUsed="1"/>
+    <w:lsdException w:name="Smart Hyperlink" w:semiHidden="1" w:unhideWhenUsed="1"/>
+    <w:lsdException w:name="Hashtag" w:semiHidden="1" w:unhideWhenUsed="1"/>
+    <w:lsdException w:name="Unresolved Mention" w:semiHidden="1" w:unhideWhenUsed="1"/>
   </w:latentStyles>
   <w:style w:type="paragraph" w:default="1" w:styleId="Normal">
     <w:name w:val="Normal"/>
@@ -39500,7 +39458,7 @@
       <w:szCs w:val="32"/>
     </w:rPr>
   </w:style>
-  <w:style w:type="paragraph" w:styleId="TtulodeTDC">
+  <w:style w:type="paragraph" w:styleId="TtuloTDC">
     <w:name w:val="TOC Heading"/>
     <w:basedOn w:val="Ttulo1"/>
     <w:next w:val="Normal"/>
@@ -39722,11 +39680,11 @@
       <w:szCs w:val="18"/>
     </w:rPr>
   </w:style>
-  <w:style w:type="paragraph" w:styleId="Puesto">
+  <w:style w:type="paragraph" w:styleId="Ttulo">
     <w:name w:val="Title"/>
     <w:basedOn w:val="Normal"/>
     <w:next w:val="Normal"/>
-    <w:link w:val="PuestoCar"/>
+    <w:link w:val="TtuloCar"/>
     <w:uiPriority w:val="10"/>
     <w:qFormat/>
     <w:rsid w:val="00501EF7"/>
@@ -39742,10 +39700,10 @@
       <w:szCs w:val="56"/>
     </w:rPr>
   </w:style>
-  <w:style w:type="character" w:customStyle="1" w:styleId="PuestoCar">
-    <w:name w:val="Puesto Car"/>
+  <w:style w:type="character" w:customStyle="1" w:styleId="TtuloCar">
+    <w:name w:val="Título Car"/>
     <w:basedOn w:val="Fuentedeprrafopredeter"/>
-    <w:link w:val="Puesto"/>
+    <w:link w:val="Ttulo"/>
     <w:uiPriority w:val="10"/>
     <w:rsid w:val="00501EF7"/>
     <w:rPr>
@@ -40154,7 +40112,7 @@
       </w:tcPr>
     </w:tblStylePr>
   </w:style>
-  <w:style w:type="table" w:styleId="Cuadrculadetablaclara">
+  <w:style w:type="table" w:styleId="Tablaconcuadrculaclara">
     <w:name w:val="Grid Table Light"/>
     <w:basedOn w:val="Tablanormal"/>
     <w:uiPriority w:val="40"/>
@@ -40497,8 +40455,8 @@
     <w:basedOn w:val="Fuentedeprrafopredeter"/>
     <w:rsid w:val="00876642"/>
   </w:style>
-  <w:style w:type="character" w:customStyle="1" w:styleId="UnresolvedMention">
-    <w:name w:val="Unresolved Mention"/>
+  <w:style w:type="character" w:customStyle="1" w:styleId="Mencinsinresolver1">
+    <w:name w:val="Mención sin resolver1"/>
     <w:basedOn w:val="Fuentedeprrafopredeter"/>
     <w:uiPriority w:val="99"/>
     <w:semiHidden/>
@@ -40530,7 +40488,7 @@
 </file>
 
 <file path=word/charts/chart1.xml><?xml version="1.0" encoding="utf-8"?>
-<c:chartSpace xmlns:c="http://schemas.openxmlformats.org/drawingml/2006/chart" xmlns:a="http://schemas.openxmlformats.org/drawingml/2006/main" xmlns:r="http://schemas.openxmlformats.org/officeDocument/2006/relationships">
+<c:chartSpace xmlns:c="http://schemas.openxmlformats.org/drawingml/2006/chart" xmlns:a="http://schemas.openxmlformats.org/drawingml/2006/main" xmlns:r="http://schemas.openxmlformats.org/officeDocument/2006/relationships" xmlns:c16r2="http://schemas.microsoft.com/office/drawing/2015/06/chart">
   <c:date1904 val="0"/>
   <c:lang val="es-ES"/>
   <c:roundedCorners val="0"/>
@@ -40590,11 +40548,11 @@
               <c:showSerName val="0"/>
               <c:showPercent val="0"/>
               <c:showBubbleSize val="0"/>
-              <c:extLst xmlns:c16r2="http://schemas.microsoft.com/office/drawing/2015/06/chart">
+              <c:extLst>
+                <c:ext xmlns:c15="http://schemas.microsoft.com/office/drawing/2012/chart" uri="{CE6537A1-D6FC-4f65-9D91-7224C49458BB}"/>
                 <c:ext xmlns:c16="http://schemas.microsoft.com/office/drawing/2014/chart" uri="{C3380CC4-5D6E-409C-BE32-E72D297353CC}">
                   <c16:uniqueId val="{00000000-F90B-4D31-9F52-79D65CEB0052}"/>
                 </c:ext>
-                <c:ext xmlns:c15="http://schemas.microsoft.com/office/drawing/2012/chart" uri="{CE6537A1-D6FC-4f65-9D91-7224C49458BB}"/>
               </c:extLst>
             </c:dLbl>
             <c:spPr>
@@ -40632,7 +40590,7 @@
             <c:showSerName val="0"/>
             <c:showPercent val="0"/>
             <c:showBubbleSize val="0"/>
-            <c:extLst xmlns:c16r2="http://schemas.microsoft.com/office/drawing/2015/06/chart">
+            <c:extLst>
               <c:ext xmlns:c15="http://schemas.microsoft.com/office/drawing/2012/chart" uri="{CE6537A1-D6FC-4f65-9D91-7224C49458BB}">
                 <c15:showLeaderLines val="1"/>
                 <c15:leaderLines>
@@ -40790,7 +40748,7 @@
             </c:numRef>
           </c:yVal>
           <c:smooth val="1"/>
-          <c:extLst xmlns:c16r2="http://schemas.microsoft.com/office/drawing/2015/06/chart">
+          <c:extLst>
             <c:ext xmlns:c16="http://schemas.microsoft.com/office/drawing/2014/chart" uri="{C3380CC4-5D6E-409C-BE32-E72D297353CC}">
               <c16:uniqueId val="{00000001-F90B-4D31-9F52-79D65CEB0052}"/>
             </c:ext>
@@ -40837,11 +40795,11 @@
               <c:showSerName val="0"/>
               <c:showPercent val="0"/>
               <c:showBubbleSize val="0"/>
-              <c:extLst xmlns:c16r2="http://schemas.microsoft.com/office/drawing/2015/06/chart">
+              <c:extLst>
+                <c:ext xmlns:c15="http://schemas.microsoft.com/office/drawing/2012/chart" uri="{CE6537A1-D6FC-4f65-9D91-7224C49458BB}"/>
                 <c:ext xmlns:c16="http://schemas.microsoft.com/office/drawing/2014/chart" uri="{C3380CC4-5D6E-409C-BE32-E72D297353CC}">
                   <c16:uniqueId val="{00000002-F90B-4D31-9F52-79D65CEB0052}"/>
                 </c:ext>
-                <c:ext xmlns:c15="http://schemas.microsoft.com/office/drawing/2012/chart" uri="{CE6537A1-D6FC-4f65-9D91-7224C49458BB}"/>
               </c:extLst>
             </c:dLbl>
             <c:spPr>
@@ -40879,7 +40837,7 @@
             <c:showSerName val="0"/>
             <c:showPercent val="0"/>
             <c:showBubbleSize val="0"/>
-            <c:extLst xmlns:c16r2="http://schemas.microsoft.com/office/drawing/2015/06/chart">
+            <c:extLst>
               <c:ext xmlns:c15="http://schemas.microsoft.com/office/drawing/2012/chart" uri="{CE6537A1-D6FC-4f65-9D91-7224C49458BB}">
                 <c15:showLeaderLines val="1"/>
                 <c15:leaderLines>
@@ -41199,7 +41157,7 @@
             </c:numRef>
           </c:yVal>
           <c:smooth val="1"/>
-          <c:extLst xmlns:c16r2="http://schemas.microsoft.com/office/drawing/2015/06/chart">
+          <c:extLst>
             <c:ext xmlns:c16="http://schemas.microsoft.com/office/drawing/2014/chart" uri="{C3380CC4-5D6E-409C-BE32-E72D297353CC}">
               <c16:uniqueId val="{00000003-F90B-4D31-9F52-79D65CEB0052}"/>
             </c:ext>
@@ -41492,14 +41450,14 @@
     </c:legend>
     <c:plotVisOnly val="1"/>
     <c:dispBlanksAs val="gap"/>
-    <c:showDLblsOverMax val="0"/>
-    <c:extLst xmlns:c16r2="http://schemas.microsoft.com/office/drawing/2015/06/chart">
+    <c:extLst>
       <c:ext xmlns:c16r3="http://schemas.microsoft.com/office/drawing/2017/03/chart" uri="{56B9EC1D-385E-4148-901F-78D8002777C0}">
         <c16r3:dataDisplayOptions16>
           <c16r3:dispNaAsBlank val="1"/>
         </c16r3:dataDisplayOptions16>
       </c:ext>
     </c:extLst>
+    <c:showDLblsOverMax val="0"/>
   </c:chart>
   <c:spPr>
     <a:gradFill flip="none" rotWithShape="1">
@@ -41546,7 +41504,7 @@
 </file>
 
 <file path=word/charts/chart2.xml><?xml version="1.0" encoding="utf-8"?>
-<c:chartSpace xmlns:c="http://schemas.openxmlformats.org/drawingml/2006/chart" xmlns:a="http://schemas.openxmlformats.org/drawingml/2006/main" xmlns:r="http://schemas.openxmlformats.org/officeDocument/2006/relationships">
+<c:chartSpace xmlns:c="http://schemas.openxmlformats.org/drawingml/2006/chart" xmlns:a="http://schemas.openxmlformats.org/drawingml/2006/main" xmlns:r="http://schemas.openxmlformats.org/officeDocument/2006/relationships" xmlns:c16r2="http://schemas.microsoft.com/office/drawing/2015/06/chart">
   <c:date1904 val="0"/>
   <c:lang val="es-ES"/>
   <c:roundedCorners val="0"/>
@@ -41606,11 +41564,11 @@
               <c:showSerName val="0"/>
               <c:showPercent val="0"/>
               <c:showBubbleSize val="0"/>
-              <c:extLst xmlns:c16r2="http://schemas.microsoft.com/office/drawing/2015/06/chart">
+              <c:extLst>
+                <c:ext xmlns:c15="http://schemas.microsoft.com/office/drawing/2012/chart" uri="{CE6537A1-D6FC-4f65-9D91-7224C49458BB}"/>
                 <c:ext xmlns:c16="http://schemas.microsoft.com/office/drawing/2014/chart" uri="{C3380CC4-5D6E-409C-BE32-E72D297353CC}">
                   <c16:uniqueId val="{00000000-3633-4B08-B77A-8CF6472CDD3F}"/>
                 </c:ext>
-                <c:ext xmlns:c15="http://schemas.microsoft.com/office/drawing/2012/chart" uri="{CE6537A1-D6FC-4f65-9D91-7224C49458BB}"/>
               </c:extLst>
             </c:dLbl>
             <c:spPr>
@@ -41648,7 +41606,7 @@
             <c:showSerName val="0"/>
             <c:showPercent val="0"/>
             <c:showBubbleSize val="0"/>
-            <c:extLst xmlns:c16r2="http://schemas.microsoft.com/office/drawing/2015/06/chart">
+            <c:extLst>
               <c:ext xmlns:c15="http://schemas.microsoft.com/office/drawing/2012/chart" uri="{CE6537A1-D6FC-4f65-9D91-7224C49458BB}">
                 <c15:showLeaderLines val="1"/>
                 <c15:leaderLines>
@@ -41998,7 +41956,7 @@
             </c:numRef>
           </c:yVal>
           <c:smooth val="1"/>
-          <c:extLst xmlns:c16r2="http://schemas.microsoft.com/office/drawing/2015/06/chart">
+          <c:extLst>
             <c:ext xmlns:c16="http://schemas.microsoft.com/office/drawing/2014/chart" uri="{C3380CC4-5D6E-409C-BE32-E72D297353CC}">
               <c16:uniqueId val="{00000001-3633-4B08-B77A-8CF6472CDD3F}"/>
             </c:ext>
@@ -42045,11 +42003,11 @@
               <c:showSerName val="0"/>
               <c:showPercent val="0"/>
               <c:showBubbleSize val="0"/>
-              <c:extLst xmlns:c16r2="http://schemas.microsoft.com/office/drawing/2015/06/chart">
+              <c:extLst>
+                <c:ext xmlns:c15="http://schemas.microsoft.com/office/drawing/2012/chart" uri="{CE6537A1-D6FC-4f65-9D91-7224C49458BB}"/>
                 <c:ext xmlns:c16="http://schemas.microsoft.com/office/drawing/2014/chart" uri="{C3380CC4-5D6E-409C-BE32-E72D297353CC}">
                   <c16:uniqueId val="{00000002-3633-4B08-B77A-8CF6472CDD3F}"/>
                 </c:ext>
-                <c:ext xmlns:c15="http://schemas.microsoft.com/office/drawing/2012/chart" uri="{CE6537A1-D6FC-4f65-9D91-7224C49458BB}"/>
               </c:extLst>
             </c:dLbl>
             <c:spPr>
@@ -42087,7 +42045,7 @@
             <c:showSerName val="0"/>
             <c:showPercent val="0"/>
             <c:showBubbleSize val="0"/>
-            <c:extLst xmlns:c16r2="http://schemas.microsoft.com/office/drawing/2015/06/chart">
+            <c:extLst>
               <c:ext xmlns:c15="http://schemas.microsoft.com/office/drawing/2012/chart" uri="{CE6537A1-D6FC-4f65-9D91-7224C49458BB}">
                 <c15:showLeaderLines val="1"/>
                 <c15:leaderLines>
@@ -42437,7 +42395,7 @@
             </c:numRef>
           </c:yVal>
           <c:smooth val="1"/>
-          <c:extLst xmlns:c16r2="http://schemas.microsoft.com/office/drawing/2015/06/chart">
+          <c:extLst>
             <c:ext xmlns:c16="http://schemas.microsoft.com/office/drawing/2014/chart" uri="{C3380CC4-5D6E-409C-BE32-E72D297353CC}">
               <c16:uniqueId val="{00000003-3633-4B08-B77A-8CF6472CDD3F}"/>
             </c:ext>
@@ -42729,14 +42687,14 @@
     </c:legend>
     <c:plotVisOnly val="1"/>
     <c:dispBlanksAs val="gap"/>
-    <c:showDLblsOverMax val="0"/>
-    <c:extLst xmlns:c16r2="http://schemas.microsoft.com/office/drawing/2015/06/chart">
+    <c:extLst>
       <c:ext xmlns:c16r3="http://schemas.microsoft.com/office/drawing/2017/03/chart" uri="{56B9EC1D-385E-4148-901F-78D8002777C0}">
         <c16r3:dataDisplayOptions16>
           <c16r3:dispNaAsBlank val="1"/>
         </c16r3:dataDisplayOptions16>
       </c:ext>
     </c:extLst>
+    <c:showDLblsOverMax val="0"/>
   </c:chart>
   <c:spPr>
     <a:gradFill flip="none" rotWithShape="1">
@@ -42783,7 +42741,7 @@
 </file>
 
 <file path=word/charts/chart3.xml><?xml version="1.0" encoding="utf-8"?>
-<c:chartSpace xmlns:c="http://schemas.openxmlformats.org/drawingml/2006/chart" xmlns:a="http://schemas.openxmlformats.org/drawingml/2006/main" xmlns:r="http://schemas.openxmlformats.org/officeDocument/2006/relationships">
+<c:chartSpace xmlns:c="http://schemas.openxmlformats.org/drawingml/2006/chart" xmlns:a="http://schemas.openxmlformats.org/drawingml/2006/main" xmlns:r="http://schemas.openxmlformats.org/officeDocument/2006/relationships" xmlns:c16r2="http://schemas.microsoft.com/office/drawing/2015/06/chart">
   <c:date1904 val="0"/>
   <c:lang val="es-ES"/>
   <c:roundedCorners val="0"/>
@@ -42859,11 +42817,11 @@
               <c:showSerName val="0"/>
               <c:showPercent val="0"/>
               <c:showBubbleSize val="0"/>
-              <c:extLst xmlns:c16r2="http://schemas.microsoft.com/office/drawing/2015/06/chart">
+              <c:extLst>
+                <c:ext xmlns:c15="http://schemas.microsoft.com/office/drawing/2012/chart" uri="{CE6537A1-D6FC-4f65-9D91-7224C49458BB}"/>
                 <c:ext xmlns:c16="http://schemas.microsoft.com/office/drawing/2014/chart" uri="{C3380CC4-5D6E-409C-BE32-E72D297353CC}">
                   <c16:uniqueId val="{00000000-0DDD-4182-8C94-17F022141EB5}"/>
                 </c:ext>
-                <c:ext xmlns:c15="http://schemas.microsoft.com/office/drawing/2012/chart" uri="{CE6537A1-D6FC-4f65-9D91-7224C49458BB}"/>
               </c:extLst>
             </c:dLbl>
             <c:dLbl>
@@ -42897,13 +42855,13 @@
               <c:showSerName val="0"/>
               <c:showPercent val="0"/>
               <c:showBubbleSize val="0"/>
-              <c:extLst xmlns:c16r2="http://schemas.microsoft.com/office/drawing/2015/06/chart">
-                <c:ext xmlns:c16="http://schemas.microsoft.com/office/drawing/2014/chart" uri="{C3380CC4-5D6E-409C-BE32-E72D297353CC}">
-                  <c16:uniqueId val="{00000001-0DDD-4182-8C94-17F022141EB5}"/>
-                </c:ext>
+              <c:extLst>
                 <c:ext xmlns:c15="http://schemas.microsoft.com/office/drawing/2012/chart" uri="{CE6537A1-D6FC-4f65-9D91-7224C49458BB}">
                   <c15:dlblFieldTable/>
                   <c15:showDataLabelsRange val="0"/>
+                </c:ext>
+                <c:ext xmlns:c16="http://schemas.microsoft.com/office/drawing/2014/chart" uri="{C3380CC4-5D6E-409C-BE32-E72D297353CC}">
+                  <c16:uniqueId val="{00000001-0DDD-4182-8C94-17F022141EB5}"/>
                 </c:ext>
               </c:extLst>
             </c:dLbl>
@@ -42942,7 +42900,7 @@
             <c:showSerName val="0"/>
             <c:showPercent val="0"/>
             <c:showBubbleSize val="0"/>
-            <c:extLst xmlns:c16r2="http://schemas.microsoft.com/office/drawing/2015/06/chart">
+            <c:extLst>
               <c:ext xmlns:c15="http://schemas.microsoft.com/office/drawing/2012/chart" uri="{CE6537A1-D6FC-4f65-9D91-7224C49458BB}">
                 <c15:showLeaderLines val="1"/>
                 <c15:leaderLines>
@@ -43310,7 +43268,7 @@
             </c:numRef>
           </c:yVal>
           <c:smooth val="1"/>
-          <c:extLst xmlns:c16r2="http://schemas.microsoft.com/office/drawing/2015/06/chart">
+          <c:extLst>
             <c:ext xmlns:c16="http://schemas.microsoft.com/office/drawing/2014/chart" uri="{C3380CC4-5D6E-409C-BE32-E72D297353CC}">
               <c16:uniqueId val="{00000002-0DDD-4182-8C94-17F022141EB5}"/>
             </c:ext>
@@ -43377,13 +43335,13 @@
               <c:showSerName val="0"/>
               <c:showPercent val="0"/>
               <c:showBubbleSize val="0"/>
-              <c:extLst xmlns:c16r2="http://schemas.microsoft.com/office/drawing/2015/06/chart">
-                <c:ext xmlns:c16="http://schemas.microsoft.com/office/drawing/2014/chart" uri="{C3380CC4-5D6E-409C-BE32-E72D297353CC}">
-                  <c16:uniqueId val="{00000003-0DDD-4182-8C94-17F022141EB5}"/>
-                </c:ext>
+              <c:extLst>
                 <c:ext xmlns:c15="http://schemas.microsoft.com/office/drawing/2012/chart" uri="{CE6537A1-D6FC-4f65-9D91-7224C49458BB}">
                   <c15:dlblFieldTable/>
                   <c15:showDataLabelsRange val="0"/>
+                </c:ext>
+                <c:ext xmlns:c16="http://schemas.microsoft.com/office/drawing/2014/chart" uri="{C3380CC4-5D6E-409C-BE32-E72D297353CC}">
+                  <c16:uniqueId val="{00000003-0DDD-4182-8C94-17F022141EB5}"/>
                 </c:ext>
               </c:extLst>
             </c:dLbl>
@@ -43418,13 +43376,13 @@
               <c:showSerName val="0"/>
               <c:showPercent val="0"/>
               <c:showBubbleSize val="0"/>
-              <c:extLst xmlns:c16r2="http://schemas.microsoft.com/office/drawing/2015/06/chart">
-                <c:ext xmlns:c16="http://schemas.microsoft.com/office/drawing/2014/chart" uri="{C3380CC4-5D6E-409C-BE32-E72D297353CC}">
-                  <c16:uniqueId val="{00000004-0DDD-4182-8C94-17F022141EB5}"/>
-                </c:ext>
+              <c:extLst>
                 <c:ext xmlns:c15="http://schemas.microsoft.com/office/drawing/2012/chart" uri="{CE6537A1-D6FC-4f65-9D91-7224C49458BB}">
                   <c15:dlblFieldTable/>
                   <c15:showDataLabelsRange val="0"/>
+                </c:ext>
+                <c:ext xmlns:c16="http://schemas.microsoft.com/office/drawing/2014/chart" uri="{C3380CC4-5D6E-409C-BE32-E72D297353CC}">
+                  <c16:uniqueId val="{00000004-0DDD-4182-8C94-17F022141EB5}"/>
                 </c:ext>
               </c:extLst>
             </c:dLbl>
@@ -43463,7 +43421,7 @@
             <c:showSerName val="0"/>
             <c:showPercent val="0"/>
             <c:showBubbleSize val="0"/>
-            <c:extLst xmlns:c16r2="http://schemas.microsoft.com/office/drawing/2015/06/chart">
+            <c:extLst>
               <c:ext xmlns:c15="http://schemas.microsoft.com/office/drawing/2012/chart" uri="{CE6537A1-D6FC-4f65-9D91-7224C49458BB}">
                 <c15:showLeaderLines val="1"/>
                 <c15:leaderLines>
@@ -43831,7 +43789,7 @@
             </c:numRef>
           </c:yVal>
           <c:smooth val="1"/>
-          <c:extLst xmlns:c16r2="http://schemas.microsoft.com/office/drawing/2015/06/chart">
+          <c:extLst>
             <c:ext xmlns:c16="http://schemas.microsoft.com/office/drawing/2014/chart" uri="{C3380CC4-5D6E-409C-BE32-E72D297353CC}">
               <c16:uniqueId val="{00000005-0DDD-4182-8C94-17F022141EB5}"/>
             </c:ext>
@@ -44123,14 +44081,14 @@
     </c:legend>
     <c:plotVisOnly val="1"/>
     <c:dispBlanksAs val="gap"/>
-    <c:showDLblsOverMax val="0"/>
-    <c:extLst xmlns:c16r2="http://schemas.microsoft.com/office/drawing/2015/06/chart">
+    <c:extLst>
       <c:ext xmlns:c16r3="http://schemas.microsoft.com/office/drawing/2017/03/chart" uri="{56B9EC1D-385E-4148-901F-78D8002777C0}">
         <c16r3:dataDisplayOptions16>
           <c16r3:dispNaAsBlank val="1"/>
         </c16r3:dataDisplayOptions16>
       </c:ext>
     </c:extLst>
+    <c:showDLblsOverMax val="0"/>
   </c:chart>
   <c:spPr>
     <a:gradFill flip="none" rotWithShape="1">
@@ -44177,7 +44135,7 @@
 </file>
 
 <file path=word/charts/chart4.xml><?xml version="1.0" encoding="utf-8"?>
-<c:chartSpace xmlns:c="http://schemas.openxmlformats.org/drawingml/2006/chart" xmlns:a="http://schemas.openxmlformats.org/drawingml/2006/main" xmlns:r="http://schemas.openxmlformats.org/officeDocument/2006/relationships">
+<c:chartSpace xmlns:c="http://schemas.openxmlformats.org/drawingml/2006/chart" xmlns:a="http://schemas.openxmlformats.org/drawingml/2006/main" xmlns:r="http://schemas.openxmlformats.org/officeDocument/2006/relationships" xmlns:c16r2="http://schemas.microsoft.com/office/drawing/2015/06/chart">
   <c:date1904 val="0"/>
   <c:lang val="es-ES"/>
   <c:roundedCorners val="0"/>
@@ -44253,11 +44211,11 @@
               <c:showSerName val="0"/>
               <c:showPercent val="0"/>
               <c:showBubbleSize val="0"/>
-              <c:extLst xmlns:c16r2="http://schemas.microsoft.com/office/drawing/2015/06/chart">
+              <c:extLst>
+                <c:ext xmlns:c15="http://schemas.microsoft.com/office/drawing/2012/chart" uri="{CE6537A1-D6FC-4f65-9D91-7224C49458BB}"/>
                 <c:ext xmlns:c16="http://schemas.microsoft.com/office/drawing/2014/chart" uri="{C3380CC4-5D6E-409C-BE32-E72D297353CC}">
                   <c16:uniqueId val="{00000000-4BEE-4FDE-9FC1-29AB22EA3D0D}"/>
                 </c:ext>
-                <c:ext xmlns:c15="http://schemas.microsoft.com/office/drawing/2012/chart" uri="{CE6537A1-D6FC-4f65-9D91-7224C49458BB}"/>
               </c:extLst>
             </c:dLbl>
             <c:dLbl>
@@ -44291,13 +44249,13 @@
               <c:showSerName val="0"/>
               <c:showPercent val="0"/>
               <c:showBubbleSize val="0"/>
-              <c:extLst xmlns:c16r2="http://schemas.microsoft.com/office/drawing/2015/06/chart">
-                <c:ext xmlns:c16="http://schemas.microsoft.com/office/drawing/2014/chart" uri="{C3380CC4-5D6E-409C-BE32-E72D297353CC}">
-                  <c16:uniqueId val="{00000001-4BEE-4FDE-9FC1-29AB22EA3D0D}"/>
-                </c:ext>
+              <c:extLst>
                 <c:ext xmlns:c15="http://schemas.microsoft.com/office/drawing/2012/chart" uri="{CE6537A1-D6FC-4f65-9D91-7224C49458BB}">
                   <c15:dlblFieldTable/>
                   <c15:showDataLabelsRange val="0"/>
+                </c:ext>
+                <c:ext xmlns:c16="http://schemas.microsoft.com/office/drawing/2014/chart" uri="{C3380CC4-5D6E-409C-BE32-E72D297353CC}">
+                  <c16:uniqueId val="{00000001-4BEE-4FDE-9FC1-29AB22EA3D0D}"/>
                 </c:ext>
               </c:extLst>
             </c:dLbl>
@@ -44336,7 +44294,7 @@
             <c:showSerName val="0"/>
             <c:showPercent val="0"/>
             <c:showBubbleSize val="0"/>
-            <c:extLst xmlns:c16r2="http://schemas.microsoft.com/office/drawing/2015/06/chart">
+            <c:extLst>
               <c:ext xmlns:c15="http://schemas.microsoft.com/office/drawing/2012/chart" uri="{CE6537A1-D6FC-4f65-9D91-7224C49458BB}">
                 <c15:showLeaderLines val="1"/>
                 <c15:leaderLines>
@@ -44704,7 +44662,7 @@
             </c:numRef>
           </c:yVal>
           <c:smooth val="1"/>
-          <c:extLst xmlns:c16r2="http://schemas.microsoft.com/office/drawing/2015/06/chart">
+          <c:extLst>
             <c:ext xmlns:c16="http://schemas.microsoft.com/office/drawing/2014/chart" uri="{C3380CC4-5D6E-409C-BE32-E72D297353CC}">
               <c16:uniqueId val="{00000002-4BEE-4FDE-9FC1-29AB22EA3D0D}"/>
             </c:ext>
@@ -44771,13 +44729,13 @@
               <c:showSerName val="0"/>
               <c:showPercent val="0"/>
               <c:showBubbleSize val="0"/>
-              <c:extLst xmlns:c16r2="http://schemas.microsoft.com/office/drawing/2015/06/chart">
-                <c:ext xmlns:c16="http://schemas.microsoft.com/office/drawing/2014/chart" uri="{C3380CC4-5D6E-409C-BE32-E72D297353CC}">
-                  <c16:uniqueId val="{00000003-4BEE-4FDE-9FC1-29AB22EA3D0D}"/>
-                </c:ext>
+              <c:extLst>
                 <c:ext xmlns:c15="http://schemas.microsoft.com/office/drawing/2012/chart" uri="{CE6537A1-D6FC-4f65-9D91-7224C49458BB}">
                   <c15:dlblFieldTable/>
                   <c15:showDataLabelsRange val="0"/>
+                </c:ext>
+                <c:ext xmlns:c16="http://schemas.microsoft.com/office/drawing/2014/chart" uri="{C3380CC4-5D6E-409C-BE32-E72D297353CC}">
+                  <c16:uniqueId val="{00000003-4BEE-4FDE-9FC1-29AB22EA3D0D}"/>
                 </c:ext>
               </c:extLst>
             </c:dLbl>
@@ -44812,13 +44770,13 @@
               <c:showSerName val="0"/>
               <c:showPercent val="0"/>
               <c:showBubbleSize val="0"/>
-              <c:extLst xmlns:c16r2="http://schemas.microsoft.com/office/drawing/2015/06/chart">
-                <c:ext xmlns:c16="http://schemas.microsoft.com/office/drawing/2014/chart" uri="{C3380CC4-5D6E-409C-BE32-E72D297353CC}">
-                  <c16:uniqueId val="{00000004-4BEE-4FDE-9FC1-29AB22EA3D0D}"/>
-                </c:ext>
+              <c:extLst>
                 <c:ext xmlns:c15="http://schemas.microsoft.com/office/drawing/2012/chart" uri="{CE6537A1-D6FC-4f65-9D91-7224C49458BB}">
                   <c15:dlblFieldTable/>
                   <c15:showDataLabelsRange val="0"/>
+                </c:ext>
+                <c:ext xmlns:c16="http://schemas.microsoft.com/office/drawing/2014/chart" uri="{C3380CC4-5D6E-409C-BE32-E72D297353CC}">
+                  <c16:uniqueId val="{00000004-4BEE-4FDE-9FC1-29AB22EA3D0D}"/>
                 </c:ext>
               </c:extLst>
             </c:dLbl>
@@ -44857,7 +44815,7 @@
             <c:showSerName val="0"/>
             <c:showPercent val="0"/>
             <c:showBubbleSize val="0"/>
-            <c:extLst xmlns:c16r2="http://schemas.microsoft.com/office/drawing/2015/06/chart">
+            <c:extLst>
               <c:ext xmlns:c15="http://schemas.microsoft.com/office/drawing/2012/chart" uri="{CE6537A1-D6FC-4f65-9D91-7224C49458BB}">
                 <c15:showLeaderLines val="1"/>
                 <c15:leaderLines>
@@ -45225,7 +45183,7 @@
             </c:numRef>
           </c:yVal>
           <c:smooth val="1"/>
-          <c:extLst xmlns:c16r2="http://schemas.microsoft.com/office/drawing/2015/06/chart">
+          <c:extLst>
             <c:ext xmlns:c16="http://schemas.microsoft.com/office/drawing/2014/chart" uri="{C3380CC4-5D6E-409C-BE32-E72D297353CC}">
               <c16:uniqueId val="{00000005-4BEE-4FDE-9FC1-29AB22EA3D0D}"/>
             </c:ext>
@@ -45374,14 +45332,14 @@
     </c:plotArea>
     <c:plotVisOnly val="1"/>
     <c:dispBlanksAs val="gap"/>
-    <c:showDLblsOverMax val="0"/>
-    <c:extLst xmlns:c16r2="http://schemas.microsoft.com/office/drawing/2015/06/chart">
+    <c:extLst>
       <c:ext xmlns:c16r3="http://schemas.microsoft.com/office/drawing/2017/03/chart" uri="{56B9EC1D-385E-4148-901F-78D8002777C0}">
         <c16r3:dataDisplayOptions16>
           <c16r3:dispNaAsBlank val="1"/>
         </c16r3:dataDisplayOptions16>
       </c:ext>
     </c:extLst>
+    <c:showDLblsOverMax val="0"/>
   </c:chart>
   <c:spPr>
     <a:gradFill flip="none" rotWithShape="1">
@@ -45428,7 +45386,7 @@
 </file>
 
 <file path=word/charts/chart5.xml><?xml version="1.0" encoding="utf-8"?>
-<c:chartSpace xmlns:c="http://schemas.openxmlformats.org/drawingml/2006/chart" xmlns:a="http://schemas.openxmlformats.org/drawingml/2006/main" xmlns:r="http://schemas.openxmlformats.org/officeDocument/2006/relationships">
+<c:chartSpace xmlns:c="http://schemas.openxmlformats.org/drawingml/2006/chart" xmlns:a="http://schemas.openxmlformats.org/drawingml/2006/main" xmlns:r="http://schemas.openxmlformats.org/officeDocument/2006/relationships" xmlns:c16r2="http://schemas.microsoft.com/office/drawing/2015/06/chart">
   <c:date1904 val="0"/>
   <c:lang val="es-ES"/>
   <c:roundedCorners val="0"/>
@@ -45504,11 +45462,11 @@
               <c:showSerName val="0"/>
               <c:showPercent val="0"/>
               <c:showBubbleSize val="0"/>
-              <c:extLst xmlns:c16r2="http://schemas.microsoft.com/office/drawing/2015/06/chart">
+              <c:extLst>
+                <c:ext xmlns:c15="http://schemas.microsoft.com/office/drawing/2012/chart" uri="{CE6537A1-D6FC-4f65-9D91-7224C49458BB}"/>
                 <c:ext xmlns:c16="http://schemas.microsoft.com/office/drawing/2014/chart" uri="{C3380CC4-5D6E-409C-BE32-E72D297353CC}">
                   <c16:uniqueId val="{00000000-A4E7-4CAF-B576-B5D400CF8F8B}"/>
                 </c:ext>
-                <c:ext xmlns:c15="http://schemas.microsoft.com/office/drawing/2012/chart" uri="{CE6537A1-D6FC-4f65-9D91-7224C49458BB}"/>
               </c:extLst>
             </c:dLbl>
             <c:dLbl>
@@ -45542,13 +45500,13 @@
               <c:showSerName val="0"/>
               <c:showPercent val="0"/>
               <c:showBubbleSize val="0"/>
-              <c:extLst xmlns:c16r2="http://schemas.microsoft.com/office/drawing/2015/06/chart">
-                <c:ext xmlns:c16="http://schemas.microsoft.com/office/drawing/2014/chart" uri="{C3380CC4-5D6E-409C-BE32-E72D297353CC}">
-                  <c16:uniqueId val="{00000001-A4E7-4CAF-B576-B5D400CF8F8B}"/>
-                </c:ext>
+              <c:extLst>
                 <c:ext xmlns:c15="http://schemas.microsoft.com/office/drawing/2012/chart" uri="{CE6537A1-D6FC-4f65-9D91-7224C49458BB}">
                   <c15:dlblFieldTable/>
                   <c15:showDataLabelsRange val="0"/>
+                </c:ext>
+                <c:ext xmlns:c16="http://schemas.microsoft.com/office/drawing/2014/chart" uri="{C3380CC4-5D6E-409C-BE32-E72D297353CC}">
+                  <c16:uniqueId val="{00000001-A4E7-4CAF-B576-B5D400CF8F8B}"/>
                 </c:ext>
               </c:extLst>
             </c:dLbl>
@@ -45587,7 +45545,7 @@
             <c:showSerName val="0"/>
             <c:showPercent val="0"/>
             <c:showBubbleSize val="0"/>
-            <c:extLst xmlns:c16r2="http://schemas.microsoft.com/office/drawing/2015/06/chart">
+            <c:extLst>
               <c:ext xmlns:c15="http://schemas.microsoft.com/office/drawing/2012/chart" uri="{CE6537A1-D6FC-4f65-9D91-7224C49458BB}">
                 <c15:showLeaderLines val="1"/>
                 <c15:leaderLines>
@@ -45955,7 +45913,7 @@
             </c:numRef>
           </c:yVal>
           <c:smooth val="1"/>
-          <c:extLst xmlns:c16r2="http://schemas.microsoft.com/office/drawing/2015/06/chart">
+          <c:extLst>
             <c:ext xmlns:c16="http://schemas.microsoft.com/office/drawing/2014/chart" uri="{C3380CC4-5D6E-409C-BE32-E72D297353CC}">
               <c16:uniqueId val="{00000002-A4E7-4CAF-B576-B5D400CF8F8B}"/>
             </c:ext>
@@ -46008,11 +45966,11 @@
               <c:showSerName val="0"/>
               <c:showPercent val="0"/>
               <c:showBubbleSize val="0"/>
-              <c:extLst xmlns:c16r2="http://schemas.microsoft.com/office/drawing/2015/06/chart">
+              <c:extLst>
+                <c:ext xmlns:c15="http://schemas.microsoft.com/office/drawing/2012/chart" uri="{CE6537A1-D6FC-4f65-9D91-7224C49458BB}"/>
                 <c:ext xmlns:c16="http://schemas.microsoft.com/office/drawing/2014/chart" uri="{C3380CC4-5D6E-409C-BE32-E72D297353CC}">
                   <c16:uniqueId val="{00000003-A4E7-4CAF-B576-B5D400CF8F8B}"/>
                 </c:ext>
-                <c:ext xmlns:c15="http://schemas.microsoft.com/office/drawing/2012/chart" uri="{CE6537A1-D6FC-4f65-9D91-7224C49458BB}"/>
               </c:extLst>
             </c:dLbl>
             <c:dLbl>
@@ -46046,13 +46004,13 @@
               <c:showSerName val="0"/>
               <c:showPercent val="0"/>
               <c:showBubbleSize val="0"/>
-              <c:extLst xmlns:c16r2="http://schemas.microsoft.com/office/drawing/2015/06/chart">
-                <c:ext xmlns:c16="http://schemas.microsoft.com/office/drawing/2014/chart" uri="{C3380CC4-5D6E-409C-BE32-E72D297353CC}">
-                  <c16:uniqueId val="{00000004-A4E7-4CAF-B576-B5D400CF8F8B}"/>
-                </c:ext>
+              <c:extLst>
                 <c:ext xmlns:c15="http://schemas.microsoft.com/office/drawing/2012/chart" uri="{CE6537A1-D6FC-4f65-9D91-7224C49458BB}">
                   <c15:dlblFieldTable/>
                   <c15:showDataLabelsRange val="0"/>
+                </c:ext>
+                <c:ext xmlns:c16="http://schemas.microsoft.com/office/drawing/2014/chart" uri="{C3380CC4-5D6E-409C-BE32-E72D297353CC}">
+                  <c16:uniqueId val="{00000004-A4E7-4CAF-B576-B5D400CF8F8B}"/>
                 </c:ext>
               </c:extLst>
             </c:dLbl>
@@ -46091,7 +46049,7 @@
             <c:showSerName val="0"/>
             <c:showPercent val="0"/>
             <c:showBubbleSize val="0"/>
-            <c:extLst xmlns:c16r2="http://schemas.microsoft.com/office/drawing/2015/06/chart">
+            <c:extLst>
               <c:ext xmlns:c15="http://schemas.microsoft.com/office/drawing/2012/chart" uri="{CE6537A1-D6FC-4f65-9D91-7224C49458BB}">
                 <c15:showLeaderLines val="1"/>
                 <c15:leaderLines>
@@ -46459,7 +46417,7 @@
             </c:numRef>
           </c:yVal>
           <c:smooth val="1"/>
-          <c:extLst xmlns:c16r2="http://schemas.microsoft.com/office/drawing/2015/06/chart">
+          <c:extLst>
             <c:ext xmlns:c16="http://schemas.microsoft.com/office/drawing/2014/chart" uri="{C3380CC4-5D6E-409C-BE32-E72D297353CC}">
               <c16:uniqueId val="{00000005-A4E7-4CAF-B576-B5D400CF8F8B}"/>
             </c:ext>
@@ -46608,14 +46566,14 @@
     </c:plotArea>
     <c:plotVisOnly val="1"/>
     <c:dispBlanksAs val="gap"/>
-    <c:showDLblsOverMax val="0"/>
-    <c:extLst xmlns:c16r2="http://schemas.microsoft.com/office/drawing/2015/06/chart">
+    <c:extLst>
       <c:ext xmlns:c16r3="http://schemas.microsoft.com/office/drawing/2017/03/chart" uri="{56B9EC1D-385E-4148-901F-78D8002777C0}">
         <c16r3:dataDisplayOptions16>
           <c16r3:dispNaAsBlank val="1"/>
         </c16r3:dataDisplayOptions16>
       </c:ext>
     </c:extLst>
+    <c:showDLblsOverMax val="0"/>
   </c:chart>
   <c:spPr>
     <a:gradFill flip="none" rotWithShape="1">
@@ -49761,7 +49719,7 @@
 </file>
 
 <file path=customXml/itemProps1.xml><?xml version="1.0" encoding="utf-8"?>
-<ds:datastoreItem xmlns:ds="http://schemas.openxmlformats.org/officeDocument/2006/customXml" ds:itemID="{BE5C69E0-7432-4FBE-8497-3E6B00444F31}">
+<ds:datastoreItem xmlns:ds="http://schemas.openxmlformats.org/officeDocument/2006/customXml" ds:itemID="{70CBA24C-9980-423C-B746-CC23E4275EE2}">
   <ds:schemaRefs>
     <ds:schemaRef ds:uri="http://schemas.openxmlformats.org/officeDocument/2006/bibliography"/>
   </ds:schemaRefs>

</xml_diff>